<commit_message>
Updated draft of introduction
</commit_message>
<xml_diff>
--- a/docs/ThesisDraft_Revised_1-27.docx
+++ b/docs/ThesisDraft_Revised_1-27.docx
@@ -131,6 +131,15 @@
           <w:color w:val="000000"/>
         </w:rPr>
       </w:pPr>
+      <w:r>
+        <w:t>Move up as opening paragraph? Then re-work current opening sentence into new paragraph on ranges so you start broad – f</w:t>
+      </w:r>
+      <w:r>
+        <w:t>undamental tenet! And then narro</w:t>
+      </w:r>
+      <w:r>
+        <w:t>w in – ranges …</w:t>
+      </w:r>
     </w:p>
     <w:p>
       <w:pPr>
@@ -205,86 +214,6 @@
           <w:rFonts w:ascii="Adobe Devanagari" w:hAnsi="Adobe Devanagari" w:cs="Times New Roman"/>
           <w:color w:val="000000"/>
         </w:rPr>
-        <w:t>Range edges have long been of interest in the discipline of community ecology</w:t>
-      </w:r>
-      <w:r>
-        <w:rPr>
-          <w:rFonts w:ascii="Adobe Devanagari" w:hAnsi="Adobe Devanagari" w:cs="Times New Roman"/>
-          <w:color w:val="000000"/>
-        </w:rPr>
-        <w:t xml:space="preserve">. </w:t>
-      </w:r>
-      <w:r>
-        <w:rPr>
-          <w:rFonts w:ascii="Adobe Devanagari" w:hAnsi="Adobe Devanagari" w:cs="Times New Roman"/>
-          <w:color w:val="000000"/>
-        </w:rPr>
-        <w:t xml:space="preserve"> </w:t>
-      </w:r>
-      <w:r>
-        <w:rPr>
-          <w:rFonts w:ascii="Adobe Devanagari" w:hAnsi="Adobe Devanagari" w:cs="Times New Roman"/>
-          <w:color w:val="000000"/>
-        </w:rPr>
-        <w:t xml:space="preserve">In </w:t>
-      </w:r>
-      <w:r>
-        <w:rPr>
-          <w:rFonts w:ascii="Adobe Devanagari" w:hAnsi="Adobe Devanagari" w:cs="Times New Roman"/>
-          <w:color w:val="000000"/>
-        </w:rPr>
-        <w:t>particular</w:t>
-      </w:r>
-      <w:r>
-        <w:rPr>
-          <w:rFonts w:ascii="Adobe Devanagari" w:hAnsi="Adobe Devanagari" w:cs="Times New Roman"/>
-          <w:color w:val="000000"/>
-        </w:rPr>
-        <w:t>, studies into range limits</w:t>
-      </w:r>
-      <w:r>
-        <w:rPr>
-          <w:rFonts w:ascii="Adobe Devanagari" w:hAnsi="Adobe Devanagari" w:cs="Times New Roman"/>
-          <w:color w:val="000000"/>
-        </w:rPr>
-        <w:t xml:space="preserve"> have come to the foreground in attempts to understand how these ranges might shift with changes in climate. Scientists have long observed the presence of species across an area, </w:t>
-      </w:r>
-      <w:commentRangeStart w:id="1"/>
-      <w:r>
-        <w:rPr>
-          <w:rFonts w:ascii="Adobe Devanagari" w:hAnsi="Adobe Devanagari" w:cs="Times New Roman"/>
-          <w:color w:val="000000"/>
-        </w:rPr>
-        <w:t xml:space="preserve">and a petering out </w:t>
-      </w:r>
-      <w:r>
-        <w:rPr>
-          <w:rFonts w:ascii="Adobe Devanagari" w:hAnsi="Adobe Devanagari" w:cs="Times New Roman"/>
-          <w:color w:val="000000"/>
-        </w:rPr>
-        <w:t xml:space="preserve">of species </w:t>
-      </w:r>
-      <w:commentRangeEnd w:id="1"/>
-      <w:r>
-        <w:rPr>
-          <w:rStyle w:val="CommentReference"/>
-          <w:rFonts w:ascii="Adobe Devanagari" w:hAnsi="Adobe Devanagari"/>
-        </w:rPr>
-        <w:commentReference w:id="1"/>
-      </w:r>
-      <w:r>
-        <w:rPr>
-          <w:rFonts w:ascii="Adobe Devanagari" w:hAnsi="Adobe Devanagari" w:cs="Times New Roman"/>
-          <w:color w:val="000000"/>
-        </w:rPr>
-        <w:t xml:space="preserve">at latitudinal range limits. Seminal works have theorized about the different causes underlying the filtering out of a species at its range limit (Darwin 1859). </w:t>
-      </w:r>
-      <w:commentRangeStart w:id="2"/>
-      <w:r>
-        <w:rPr>
-          <w:rFonts w:ascii="Adobe Devanagari" w:hAnsi="Adobe Devanagari" w:cs="Times New Roman"/>
-          <w:color w:val="000000"/>
-        </w:rPr>
         <w:t>A fundamental tenet of community ecology is to determine the rules by which a community assembles</w:t>
       </w:r>
       <w:r>
@@ -309,42 +238,30 @@
           <w:rFonts w:ascii="Adobe Devanagari" w:hAnsi="Adobe Devanagari" w:cs="Times New Roman"/>
           <w:color w:val="000000"/>
         </w:rPr>
-        <w:t>Community assembly is an ecological sorting process that filters out some species but allows others to survive (Ackerly 2003).</w:t>
-      </w:r>
-      <w:r>
-        <w:rPr>
-          <w:rFonts w:ascii="Adobe Devanagari" w:hAnsi="Adobe Devanagari" w:cs="Times New Roman"/>
-          <w:color w:val="000000"/>
-        </w:rPr>
-        <w:t xml:space="preserve"> Two general processes have been proposed for community assembly: (1) habitat filtering that limits species’ life strategies, and (2) resource partitioning </w:t>
-      </w:r>
-      <w:r>
-        <w:rPr>
-          <w:rFonts w:ascii="Adobe Devanagari" w:hAnsi="Adobe Devanagari" w:cs="Times New Roman"/>
-          <w:color w:val="000000"/>
-        </w:rPr>
-        <w:t>that limits similarity in co-occurring species</w:t>
-      </w:r>
-      <w:r>
-        <w:rPr>
-          <w:rFonts w:ascii="Adobe Devanagari" w:hAnsi="Adobe Devanagari" w:cs="Times New Roman"/>
-          <w:color w:val="000000"/>
-        </w:rPr>
-        <w:t xml:space="preserve"> (</w:t>
-      </w:r>
-      <w:r>
-        <w:rPr>
-          <w:rFonts w:ascii="Adobe Devanagari" w:hAnsi="Adobe Devanagari" w:cs="Times New Roman"/>
-          <w:color w:val="000000"/>
-        </w:rPr>
-        <w:t>Cornwell and Ackerly 2009)</w:t>
-      </w:r>
-      <w:r>
-        <w:rPr>
-          <w:rFonts w:ascii="Adobe Devanagari" w:hAnsi="Adobe Devanagari" w:cs="Times New Roman"/>
-          <w:color w:val="000000"/>
-        </w:rPr>
-        <w:t>.</w:t>
+        <w:t xml:space="preserve">Community assembly is an ecological sorting process that filters out some species but allows others to survive (Ackerly 2003). Two general processes have been proposed for community assembly: (1) habitat filtering that limits species’ life strategies, and (2) resource partitioning that limits similarity in co-occurring species (Cornwell and Ackerly 2009). Studies into species distributions aim to shed light on what factors specifically might cause </w:t>
+      </w:r>
+      <w:bookmarkStart w:id="1" w:name="_GoBack"/>
+      <w:bookmarkEnd w:id="1"/>
+      <w:r>
+        <w:rPr>
+          <w:rFonts w:ascii="Adobe Devanagari" w:hAnsi="Adobe Devanagari" w:cs="Times New Roman"/>
+          <w:color w:val="000000"/>
+        </w:rPr>
+        <w:t>the limitations of a species as a way to more fully understand the rules dictating community assembly.</w:t>
+      </w:r>
+      <w:r>
+        <w:rPr>
+          <w:rFonts w:ascii="Adobe Devanagari" w:hAnsi="Adobe Devanagari" w:cs="Times New Roman"/>
+          <w:color w:val="000000"/>
+        </w:rPr>
+        <w:t>Range edges have long been of interest in the discipline of community ecology</w:t>
+      </w:r>
+      <w:r>
+        <w:rPr>
+          <w:rFonts w:ascii="Adobe Devanagari" w:hAnsi="Adobe Devanagari" w:cs="Times New Roman"/>
+          <w:color w:val="000000"/>
+        </w:rPr>
+        <w:t xml:space="preserve">. </w:t>
       </w:r>
       <w:r>
         <w:rPr>
@@ -358,7 +275,42 @@
           <w:rFonts w:ascii="Adobe Devanagari" w:hAnsi="Adobe Devanagari" w:cs="Times New Roman"/>
           <w:color w:val="000000"/>
         </w:rPr>
-        <w:t xml:space="preserve">Studies into species distributions aim to shed light on what factors specifically might cause the limitations of a species as a way to more fully understand the rules dictating </w:t>
+        <w:t xml:space="preserve">In </w:t>
+      </w:r>
+      <w:r>
+        <w:rPr>
+          <w:rFonts w:ascii="Adobe Devanagari" w:hAnsi="Adobe Devanagari" w:cs="Times New Roman"/>
+          <w:color w:val="000000"/>
+        </w:rPr>
+        <w:t>particular</w:t>
+      </w:r>
+      <w:r>
+        <w:rPr>
+          <w:rFonts w:ascii="Adobe Devanagari" w:hAnsi="Adobe Devanagari" w:cs="Times New Roman"/>
+          <w:color w:val="000000"/>
+        </w:rPr>
+        <w:t>, studies into range limits</w:t>
+      </w:r>
+      <w:r>
+        <w:rPr>
+          <w:rFonts w:ascii="Adobe Devanagari" w:hAnsi="Adobe Devanagari" w:cs="Times New Roman"/>
+          <w:color w:val="000000"/>
+        </w:rPr>
+        <w:t xml:space="preserve"> have come to the foreground in attempts to understand how these ranges might shift with changes in climate. Sc</w:t>
+      </w:r>
+      <w:r>
+        <w:rPr>
+          <w:rFonts w:ascii="Adobe Devanagari" w:hAnsi="Adobe Devanagari" w:cs="Times New Roman"/>
+          <w:color w:val="000000"/>
+        </w:rPr>
+        <w:t>ientists have long observed that a species’ range are limited at different latitudes, even across continuous landscapes</w:t>
+      </w:r>
+      <w:r>
+        <w:rPr>
+          <w:rFonts w:ascii="Adobe Devanagari" w:hAnsi="Adobe Devanagari" w:cs="Times New Roman"/>
+          <w:color w:val="000000"/>
+        </w:rPr>
+        <w:t xml:space="preserve">. Seminal works have </w:t>
       </w:r>
       <w:r>
         <w:rPr>
@@ -366,15 +318,14 @@
           <w:color w:val="000000"/>
         </w:rPr>
         <w:lastRenderedPageBreak/>
-        <w:t>community assembly.</w:t>
-      </w:r>
-      <w:commentRangeEnd w:id="2"/>
-      <w:r>
-        <w:rPr>
-          <w:rStyle w:val="CommentReference"/>
-          <w:rFonts w:ascii="Adobe Devanagari" w:hAnsi="Adobe Devanagari"/>
-        </w:rPr>
-        <w:commentReference w:id="2"/>
+        <w:t>theorized about the different causes underlying the filtering out of a species at its range limit (Darwin 1859</w:t>
+      </w:r>
+      <w:r>
+        <w:rPr>
+          <w:rFonts w:ascii="Adobe Devanagari" w:hAnsi="Adobe Devanagari" w:cs="Times New Roman"/>
+          <w:color w:val="000000"/>
+        </w:rPr>
+        <w:t>).</w:t>
       </w:r>
     </w:p>
     <w:p>
@@ -403,7 +354,7 @@
           <w:color w:val="000000"/>
         </w:rPr>
       </w:pPr>
-      <w:commentRangeStart w:id="3"/>
+      <w:commentRangeStart w:id="2"/>
       <w:r>
         <w:rPr>
           <w:rFonts w:ascii="Adobe Devanagari" w:hAnsi="Adobe Devanagari" w:cs="Times New Roman"/>
@@ -467,13 +418,13 @@
         </w:rPr>
         <w:t xml:space="preserve"> Tobias, 2013). </w:t>
       </w:r>
-      <w:commentRangeEnd w:id="3"/>
+      <w:commentRangeEnd w:id="2"/>
       <w:r>
         <w:rPr>
           <w:rStyle w:val="CommentReference"/>
           <w:rFonts w:ascii="Adobe Devanagari" w:hAnsi="Adobe Devanagari"/>
         </w:rPr>
-        <w:commentReference w:id="3"/>
+        <w:commentReference w:id="2"/>
       </w:r>
       <w:r>
         <w:rPr>
@@ -551,7 +502,7 @@
           <w:color w:val="000000"/>
         </w:rPr>
       </w:pPr>
-      <w:commentRangeStart w:id="4"/>
+      <w:commentRangeStart w:id="3"/>
       <w:r>
         <w:rPr>
           <w:rFonts w:ascii="Adobe Devanagari" w:hAnsi="Adobe Devanagari" w:cs="Times New Roman"/>
@@ -587,13 +538,13 @@
         </w:rPr>
         <w:t xml:space="preserve"> abiotic factors (Sexton et. al 2009). </w:t>
       </w:r>
-      <w:commentRangeEnd w:id="4"/>
+      <w:commentRangeEnd w:id="3"/>
       <w:r>
         <w:rPr>
           <w:rStyle w:val="CommentReference"/>
           <w:rFonts w:ascii="Adobe Devanagari" w:hAnsi="Adobe Devanagari"/>
         </w:rPr>
-        <w:commentReference w:id="4"/>
+        <w:commentReference w:id="3"/>
       </w:r>
       <w:r>
         <w:rPr>
@@ -602,7 +553,7 @@
         </w:rPr>
         <w:t>Darwin long ago theorized that abiotic factors constrain species at high latitudes, high elevation, and likewise environmentally stressful areas. Meanwhile, species interactions limit species in less stressful environments (Louthan et. al 2015). Yet there is much variation across species. It is likely that this variation is due to different dispersal capabilities, competition, and freezing tolerance (Louthan et. al 2015). Even so, there is a dearth of research looking at both biotic and abiotic factors. Many studies focus on one or the other, rarely examining both in conjunction with each other (Sexton et. al 2009).</w:t>
       </w:r>
-      <w:commentRangeStart w:id="5"/>
+      <w:commentRangeStart w:id="4"/>
       <w:r>
         <w:rPr>
           <w:rFonts w:ascii="Adobe Devanagari" w:hAnsi="Adobe Devanagari" w:cs="Times New Roman"/>
@@ -610,13 +561,13 @@
         </w:rPr>
         <w:t xml:space="preserve"> Examining a species at its range edge compared to its range interior, taking note of both the competitive niche it occupies and the environment the species lives in, thus provides important information on the interplay of factors limiting it. In all, examining a species at its range limit and range interior provides both information on the current preferred environment of that species and/or its realized niche, as well as its potential for adaptation given a changing environment.</w:t>
       </w:r>
-      <w:commentRangeEnd w:id="5"/>
+      <w:commentRangeEnd w:id="4"/>
       <w:r>
         <w:rPr>
           <w:rStyle w:val="CommentReference"/>
           <w:rFonts w:ascii="Adobe Devanagari" w:hAnsi="Adobe Devanagari"/>
         </w:rPr>
-        <w:commentReference w:id="5"/>
+        <w:commentReference w:id="4"/>
       </w:r>
     </w:p>
     <w:p>
@@ -702,7 +653,7 @@
           <w:color w:val="000000"/>
         </w:rPr>
       </w:pPr>
-      <w:commentRangeStart w:id="6"/>
+      <w:commentRangeStart w:id="5"/>
       <w:r>
         <w:rPr>
           <w:rFonts w:ascii="Adobe Devanagari" w:hAnsi="Adobe Devanagari" w:cs="Times New Roman"/>
@@ -711,13 +662,13 @@
         </w:rPr>
         <w:t>Functional traits and niche differentiation</w:t>
       </w:r>
-      <w:commentRangeEnd w:id="6"/>
+      <w:commentRangeEnd w:id="5"/>
       <w:r>
         <w:rPr>
           <w:rStyle w:val="CommentReference"/>
           <w:rFonts w:ascii="Adobe Devanagari" w:hAnsi="Adobe Devanagari"/>
         </w:rPr>
-        <w:commentReference w:id="6"/>
+        <w:commentReference w:id="5"/>
       </w:r>
     </w:p>
     <w:p>
@@ -753,7 +704,7 @@
         </w:rPr>
         <w:t xml:space="preserve">To more fully understand the resource partitioning within niches in plants, it has become common practice to use </w:t>
       </w:r>
-      <w:commentRangeStart w:id="7"/>
+      <w:commentRangeStart w:id="6"/>
       <w:r>
         <w:rPr>
           <w:rFonts w:ascii="Adobe Devanagari" w:hAnsi="Adobe Devanagari" w:cs="Times New Roman"/>
@@ -761,13 +712,13 @@
         </w:rPr>
         <w:t xml:space="preserve">functional traits </w:t>
       </w:r>
-      <w:commentRangeEnd w:id="7"/>
+      <w:commentRangeEnd w:id="6"/>
       <w:r>
         <w:rPr>
           <w:rStyle w:val="CommentReference"/>
           <w:rFonts w:ascii="Adobe Devanagari" w:hAnsi="Adobe Devanagari"/>
         </w:rPr>
-        <w:commentReference w:id="7"/>
+        <w:commentReference w:id="6"/>
       </w:r>
       <w:r>
         <w:rPr>
@@ -776,7 +727,7 @@
         </w:rPr>
         <w:t xml:space="preserve">as a proxy for understanding possible life </w:t>
       </w:r>
-      <w:ins w:id="8" w:author="Elizabeth Wolkovich" w:date="2016-12-11T17:51:00Z">
+      <w:ins w:id="7" w:author="Elizabeth Wolkovich" w:date="2016-12-11T17:51:00Z">
         <w:r>
           <w:rPr>
             <w:rFonts w:ascii="Adobe Devanagari" w:hAnsi="Adobe Devanagari" w:cs="Times New Roman"/>
@@ -792,7 +743,7 @@
         </w:rPr>
         <w:t>strategies of different species</w:t>
       </w:r>
-      <w:ins w:id="9" w:author="Elizabeth Wolkovich" w:date="2016-12-11T17:51:00Z">
+      <w:ins w:id="8" w:author="Elizabeth Wolkovich" w:date="2016-12-11T17:51:00Z">
         <w:r>
           <w:rPr>
             <w:rFonts w:ascii="Adobe Devanagari" w:hAnsi="Adobe Devanagari" w:cs="Times New Roman"/>
@@ -808,7 +759,7 @@
         </w:rPr>
         <w:t xml:space="preserve">. Functional traits have become a useful tool in understanding the nature of the relationship between plants within their communities, as well as understanding the relationship between environment and community assembly. </w:t>
       </w:r>
-      <w:commentRangeStart w:id="10"/>
+      <w:commentRangeStart w:id="9"/>
       <w:r>
         <w:rPr>
           <w:rFonts w:ascii="Adobe Devanagari" w:hAnsi="Adobe Devanagari" w:cs="Times New Roman"/>
@@ -816,13 +767,13 @@
         </w:rPr>
         <w:t xml:space="preserve">Recent evidence has led to a shift away from the neutral model theory of general assembly (Hubbell 2001) towards the niche differentiation model (Kraft 2008). </w:t>
       </w:r>
-      <w:commentRangeEnd w:id="10"/>
+      <w:commentRangeEnd w:id="9"/>
       <w:r>
         <w:rPr>
           <w:rStyle w:val="CommentReference"/>
           <w:rFonts w:ascii="Adobe Devanagari" w:hAnsi="Adobe Devanagari"/>
         </w:rPr>
-        <w:commentReference w:id="10"/>
+        <w:commentReference w:id="9"/>
       </w:r>
       <w:r>
         <w:rPr>
@@ -900,7 +851,7 @@
         </w:rPr>
         <w:t xml:space="preserve">Different functional traits correspond to varying plant </w:t>
       </w:r>
-      <w:commentRangeStart w:id="11"/>
+      <w:commentRangeStart w:id="10"/>
       <w:r>
         <w:rPr>
           <w:rFonts w:ascii="Adobe Devanagari" w:hAnsi="Adobe Devanagari" w:cs="Times New Roman"/>
@@ -908,13 +859,13 @@
         </w:rPr>
         <w:t>life strategies</w:t>
       </w:r>
-      <w:commentRangeEnd w:id="11"/>
+      <w:commentRangeEnd w:id="10"/>
       <w:r>
         <w:rPr>
           <w:rStyle w:val="CommentReference"/>
           <w:rFonts w:ascii="Adobe Devanagari" w:hAnsi="Adobe Devanagari"/>
         </w:rPr>
-        <w:commentReference w:id="11"/>
+        <w:commentReference w:id="10"/>
       </w:r>
       <w:r>
         <w:rPr>
@@ -923,7 +874,7 @@
         </w:rPr>
         <w:t>. Taking note of specific leaf area (SLA) serves as a proxy for life history, while leaf shape exhibits strong latitudinal and climate gradients for some species</w:t>
       </w:r>
-      <w:ins w:id="12" w:author="Elizabeth Wolkovich" w:date="2016-12-11T17:53:00Z">
+      <w:ins w:id="11" w:author="Elizabeth Wolkovich" w:date="2016-12-11T17:53:00Z">
         <w:r>
           <w:rPr>
             <w:rFonts w:ascii="Adobe Devanagari" w:hAnsi="Adobe Devanagari" w:cs="Times New Roman"/>
@@ -946,7 +897,7 @@
         </w:rPr>
         <w:t xml:space="preserve"> </w:t>
       </w:r>
-      <w:commentRangeStart w:id="13"/>
+      <w:commentRangeStart w:id="12"/>
       <w:r>
         <w:rPr>
           <w:rFonts w:ascii="Adobe Devanagari" w:hAnsi="Adobe Devanagari" w:cs="Times New Roman"/>
@@ -1037,13 +988,13 @@
         </w:rPr>
         <w:t>).</w:t>
       </w:r>
-      <w:commentRangeEnd w:id="13"/>
+      <w:commentRangeEnd w:id="12"/>
       <w:r>
         <w:rPr>
           <w:rStyle w:val="CommentReference"/>
           <w:rFonts w:ascii="Adobe Devanagari" w:hAnsi="Adobe Devanagari"/>
         </w:rPr>
-        <w:commentReference w:id="13"/>
+        <w:commentReference w:id="12"/>
       </w:r>
     </w:p>
     <w:p>
@@ -1269,7 +1220,7 @@
         </w:rPr>
         <w:t xml:space="preserve">Based on the niche conservatism hypothesis, when environmental conditions stretch beyond a species’ physiological tolerances, that species will either shift </w:t>
       </w:r>
-      <w:del w:id="14" w:author="Elizabeth Wolkovich" w:date="2016-12-11T17:55:00Z">
+      <w:del w:id="13" w:author="Elizabeth Wolkovich" w:date="2016-12-11T17:55:00Z">
         <w:r>
           <w:rPr>
             <w:rFonts w:ascii="Adobe Devanagari" w:hAnsi="Adobe Devanagari" w:cs="Times New Roman"/>
@@ -1278,7 +1229,7 @@
           <w:delText xml:space="preserve">their </w:delText>
         </w:r>
       </w:del>
-      <w:ins w:id="15" w:author="Elizabeth Wolkovich" w:date="2016-12-11T17:55:00Z">
+      <w:ins w:id="14" w:author="Elizabeth Wolkovich" w:date="2016-12-11T17:55:00Z">
         <w:r>
           <w:rPr>
             <w:rFonts w:ascii="Adobe Devanagari" w:hAnsi="Adobe Devanagari" w:cs="Times New Roman"/>
@@ -1322,8 +1273,6 @@
         </w:rPr>
         <w:t xml:space="preserve"> </w:t>
       </w:r>
-      <w:bookmarkStart w:id="16" w:name="_GoBack"/>
-      <w:bookmarkEnd w:id="16"/>
       <w:r>
         <w:rPr>
           <w:rFonts w:ascii="Adobe Devanagari" w:hAnsi="Adobe Devanagari" w:cs="Times New Roman"/>
@@ -1393,7 +1342,7 @@
         </w:rPr>
         <w:t xml:space="preserve">competition has been shown </w:t>
       </w:r>
-      <w:commentRangeStart w:id="17"/>
+      <w:commentRangeStart w:id="15"/>
       <w:r>
         <w:rPr>
           <w:rFonts w:ascii="Adobe Devanagari" w:hAnsi="Adobe Devanagari" w:cs="Times New Roman"/>
@@ -1464,13 +1413,13 @@
           </wp:anchor>
         </w:drawing>
       </w:r>
-      <w:commentRangeEnd w:id="17"/>
+      <w:commentRangeEnd w:id="15"/>
       <w:r>
         <w:rPr>
           <w:rStyle w:val="CommentReference"/>
           <w:rFonts w:ascii="Adobe Devanagari" w:hAnsi="Adobe Devanagari"/>
         </w:rPr>
-        <w:commentReference w:id="17"/>
+        <w:commentReference w:id="15"/>
       </w:r>
       <w:r>
         <w:rPr>
@@ -1578,7 +1527,7 @@
         </w:rPr>
         <w:tab/>
       </w:r>
-      <w:commentRangeStart w:id="18"/>
+      <w:commentRangeStart w:id="16"/>
       <w:r>
         <w:rPr>
           <w:rFonts w:ascii="Adobe Devanagari" w:hAnsi="Adobe Devanagari" w:cs="Times New Roman"/>
@@ -1586,7 +1535,7 @@
         </w:rPr>
         <w:t xml:space="preserve">Indeed, range shifts for many species have been observed in response to increasing temperature over time (Chen et. al 2011). </w:t>
       </w:r>
-      <w:commentRangeStart w:id="19"/>
+      <w:commentRangeStart w:id="17"/>
       <w:r>
         <w:rPr>
           <w:rFonts w:ascii="Adobe Devanagari" w:hAnsi="Adobe Devanagari" w:cs="Times New Roman"/>
@@ -1594,13 +1543,13 @@
         </w:rPr>
         <w:t xml:space="preserve">The observed pattern is upward, to higher latitudes and elevations as populations track their preferred environments (Sexton et. al 2009; Ackerly 2003; Parmesan 2006). </w:t>
       </w:r>
-      <w:commentRangeEnd w:id="19"/>
+      <w:commentRangeEnd w:id="17"/>
       <w:r>
         <w:rPr>
           <w:rStyle w:val="CommentReference"/>
           <w:rFonts w:ascii="Adobe Devanagari" w:hAnsi="Adobe Devanagari"/>
         </w:rPr>
-        <w:commentReference w:id="19"/>
+        <w:commentReference w:id="17"/>
       </w:r>
       <w:r>
         <w:rPr>
@@ -1731,15 +1680,15 @@
         </w:rPr>
         <w:t xml:space="preserve">Because edge populations may see more variability in survival and reproduction due to the frequency at which they must respond to limiting factors (Sexton et. al 2011), </w:t>
       </w:r>
-      <w:commentRangeEnd w:id="18"/>
+      <w:commentRangeEnd w:id="16"/>
       <w:r>
         <w:rPr>
           <w:rStyle w:val="CommentReference"/>
           <w:rFonts w:ascii="Adobe Devanagari" w:hAnsi="Adobe Devanagari"/>
         </w:rPr>
-        <w:commentReference w:id="18"/>
-      </w:r>
-      <w:commentRangeStart w:id="20"/>
+        <w:commentReference w:id="16"/>
+      </w:r>
+      <w:commentRangeStart w:id="18"/>
       <w:r>
         <w:rPr>
           <w:rFonts w:ascii="Adobe Devanagari" w:hAnsi="Adobe Devanagari" w:cs="Times New Roman"/>
@@ -1747,13 +1696,13 @@
         </w:rPr>
         <w:t>range extremes are a unique opportunity to understand current modes of community assembly, as well as to predict species’ future responses to climate change.</w:t>
       </w:r>
-      <w:commentRangeEnd w:id="20"/>
+      <w:commentRangeEnd w:id="18"/>
       <w:r>
         <w:rPr>
           <w:rStyle w:val="CommentReference"/>
           <w:rFonts w:ascii="Adobe Devanagari" w:hAnsi="Adobe Devanagari"/>
         </w:rPr>
-        <w:commentReference w:id="20"/>
+        <w:commentReference w:id="18"/>
       </w:r>
     </w:p>
     <w:p>
@@ -1941,7 +1890,7 @@
         </w:rPr>
         <w:t>On average, temperature decreases approaching the poles on the order of -</w:t>
       </w:r>
-      <w:ins w:id="21" w:author="Elizabeth Wolkovich" w:date="2016-12-11T18:01:00Z">
+      <w:ins w:id="19" w:author="Elizabeth Wolkovich" w:date="2016-12-11T18:01:00Z">
         <w:r>
           <w:rPr>
             <w:rFonts w:ascii="Adobe Devanagari" w:hAnsi="Adobe Devanagari" w:cs="Times New Roman"/>
@@ -1985,7 +1934,7 @@
         </w:rPr>
         <w:t xml:space="preserve"> </w:t>
       </w:r>
-      <w:commentRangeStart w:id="22"/>
+      <w:commentRangeStart w:id="20"/>
       <w:r>
         <w:rPr>
           <w:rFonts w:ascii="Adobe Devanagari" w:hAnsi="Adobe Devanagari" w:cs="Times New Roman"/>
@@ -2000,13 +1949,13 @@
         </w:rPr>
         <w:t>egrate species interactions and environmental stressors as predictors of a species’ future distributions with regards to climate change.</w:t>
       </w:r>
-      <w:commentRangeEnd w:id="22"/>
+      <w:commentRangeEnd w:id="20"/>
       <w:r>
         <w:rPr>
           <w:rStyle w:val="CommentReference"/>
           <w:rFonts w:ascii="Adobe Devanagari" w:hAnsi="Adobe Devanagari"/>
         </w:rPr>
-        <w:commentReference w:id="22"/>
+        <w:commentReference w:id="20"/>
       </w:r>
     </w:p>
     <w:p>
@@ -2137,7 +2086,7 @@
         </w:rPr>
         <w:t xml:space="preserve">species would become less </w:t>
       </w:r>
-      <w:commentRangeStart w:id="23"/>
+      <w:commentRangeStart w:id="21"/>
       <w:r>
         <w:rPr>
           <w:rFonts w:ascii="Adobe Devanagari" w:hAnsi="Adobe Devanagari" w:cs="Times New Roman"/>
@@ -2145,13 +2094,13 @@
         </w:rPr>
         <w:t xml:space="preserve">competitive </w:t>
       </w:r>
-      <w:commentRangeEnd w:id="23"/>
+      <w:commentRangeEnd w:id="21"/>
       <w:r>
         <w:rPr>
           <w:rStyle w:val="CommentReference"/>
           <w:rFonts w:ascii="Adobe Devanagari" w:hAnsi="Adobe Devanagari"/>
         </w:rPr>
-        <w:commentReference w:id="23"/>
+        <w:commentReference w:id="21"/>
       </w:r>
       <w:r>
         <w:rPr>
@@ -2200,7 +2149,7 @@
         </w:rPr>
         <w:t xml:space="preserve">A2: Finally, it is a possibility that competition is not predicted by position in its climatic or latitudinal range, indicating that local factors </w:t>
       </w:r>
-      <w:ins w:id="24" w:author="Elizabeth Wolkovich" w:date="2016-12-11T18:03:00Z">
+      <w:ins w:id="22" w:author="Elizabeth Wolkovich" w:date="2016-12-11T18:03:00Z">
         <w:r>
           <w:rPr>
             <w:rFonts w:ascii="Adobe Devanagari" w:hAnsi="Adobe Devanagari" w:cs="Times New Roman"/>
@@ -2216,7 +2165,7 @@
         </w:rPr>
         <w:t xml:space="preserve">might matter more within each population. </w:t>
       </w:r>
-      <w:commentRangeStart w:id="25"/>
+      <w:commentRangeStart w:id="23"/>
       <w:r>
         <w:rPr>
           <w:rFonts w:ascii="Adobe Devanagari" w:hAnsi="Adobe Devanagari" w:cs="Times New Roman"/>
@@ -2224,13 +2173,13 @@
         </w:rPr>
         <w:t>Similarly</w:t>
       </w:r>
-      <w:commentRangeEnd w:id="25"/>
+      <w:commentRangeEnd w:id="23"/>
       <w:r>
         <w:rPr>
           <w:rStyle w:val="CommentReference"/>
           <w:rFonts w:ascii="Adobe Devanagari" w:hAnsi="Adobe Devanagari"/>
         </w:rPr>
-        <w:commentReference w:id="25"/>
+        <w:commentReference w:id="23"/>
       </w:r>
       <w:r>
         <w:rPr>
@@ -2266,7 +2215,7 @@
         </w:rPr>
         <w:t xml:space="preserve">Looking at a woody species’ competitiveness across a latitudinal gradient provides information into the part that biotic factors play in its realized niche, and the possible effects of those biotic factors in a warming environment. </w:t>
       </w:r>
-      <w:commentRangeStart w:id="26"/>
+      <w:commentRangeStart w:id="24"/>
       <w:r>
         <w:rPr>
           <w:rFonts w:ascii="Adobe Devanagari" w:hAnsi="Adobe Devanagari" w:cs="Times New Roman"/>
@@ -2274,13 +2223,13 @@
         </w:rPr>
         <w:t>Since species often track their optimal environment (Ackerly 2003), strong limiting factors due to competitiveness may indicate that a species will not be able to migrate at a rate sufficient to account for population loss at their southern range edge.</w:t>
       </w:r>
-      <w:commentRangeEnd w:id="26"/>
+      <w:commentRangeEnd w:id="24"/>
       <w:r>
         <w:rPr>
           <w:rStyle w:val="CommentReference"/>
           <w:rFonts w:ascii="Adobe Devanagari" w:hAnsi="Adobe Devanagari"/>
         </w:rPr>
-        <w:commentReference w:id="26"/>
+        <w:commentReference w:id="24"/>
       </w:r>
     </w:p>
     <w:p>
@@ -2315,7 +2264,7 @@
         </w:rPr>
         <w:t>trees at their range extremes</w:t>
       </w:r>
-      <w:ins w:id="27" w:author="Elizabeth Wolkovich" w:date="2016-12-11T18:04:00Z">
+      <w:ins w:id="25" w:author="Elizabeth Wolkovich" w:date="2016-12-11T18:04:00Z">
         <w:r>
           <w:rPr>
             <w:rFonts w:ascii="Adobe Devanagari" w:hAnsi="Adobe Devanagari" w:cs="Times New Roman"/>
@@ -2352,7 +2301,7 @@
         </w:rPr>
         <w:t xml:space="preserve">I predicted that their functional traits would </w:t>
       </w:r>
-      <w:commentRangeStart w:id="28"/>
+      <w:commentRangeStart w:id="26"/>
       <w:r>
         <w:rPr>
           <w:rFonts w:ascii="Adobe Devanagari" w:hAnsi="Adobe Devanagari" w:cs="Times New Roman"/>
@@ -2367,13 +2316,13 @@
         </w:rPr>
         <w:t xml:space="preserve"> plasticity </w:t>
       </w:r>
-      <w:commentRangeEnd w:id="28"/>
+      <w:commentRangeEnd w:id="26"/>
       <w:r>
         <w:rPr>
           <w:rStyle w:val="CommentReference"/>
           <w:rFonts w:ascii="Adobe Devanagari" w:hAnsi="Adobe Devanagari"/>
         </w:rPr>
-        <w:commentReference w:id="28"/>
+        <w:commentReference w:id="26"/>
       </w:r>
       <w:r>
         <w:rPr>
@@ -2450,7 +2399,7 @@
         <w:tab/>
         <w:t xml:space="preserve">A2: </w:t>
       </w:r>
-      <w:del w:id="29" w:author="Elizabeth Wolkovich" w:date="2016-12-11T18:05:00Z">
+      <w:del w:id="27" w:author="Elizabeth Wolkovich" w:date="2016-12-11T18:05:00Z">
         <w:r>
           <w:rPr>
             <w:rFonts w:ascii="Adobe Devanagari" w:hAnsi="Adobe Devanagari" w:cs="Times New Roman"/>
@@ -2459,7 +2408,7 @@
           <w:delText>On the other hand</w:delText>
         </w:r>
       </w:del>
-      <w:ins w:id="30" w:author="Elizabeth Wolkovich" w:date="2016-12-11T18:05:00Z">
+      <w:ins w:id="28" w:author="Elizabeth Wolkovich" w:date="2016-12-11T18:05:00Z">
         <w:r>
           <w:rPr>
             <w:rFonts w:ascii="Adobe Devanagari" w:hAnsi="Adobe Devanagari" w:cs="Times New Roman"/>
@@ -2509,7 +2458,7 @@
         </w:rPr>
         <w:t xml:space="preserve">that other rules of community assembly are playing a larger part in the determining of range limits, </w:t>
       </w:r>
-      <w:commentRangeStart w:id="31"/>
+      <w:commentRangeStart w:id="29"/>
       <w:r>
         <w:rPr>
           <w:rFonts w:ascii="Adobe Devanagari" w:hAnsi="Adobe Devanagari" w:cs="Times New Roman"/>
@@ -2517,13 +2466,13 @@
         </w:rPr>
         <w:t xml:space="preserve">such as competition </w:t>
       </w:r>
-      <w:commentRangeEnd w:id="31"/>
+      <w:commentRangeEnd w:id="29"/>
       <w:r>
         <w:rPr>
           <w:rStyle w:val="CommentReference"/>
           <w:rFonts w:ascii="Adobe Devanagari" w:hAnsi="Adobe Devanagari"/>
         </w:rPr>
-        <w:commentReference w:id="31"/>
+        <w:commentReference w:id="29"/>
       </w:r>
       <w:r>
         <w:rPr>
@@ -2546,7 +2495,7 @@
         </w:rPr>
         <w:t>By examining community composition of certain woody species in conjunction with their corresponding functional traits across this latitudinal gradient, we can better predict how species composition will change at the forest level. In looking at both the community composition of species at these sites and their functional traits specifically at the range limits, we can understand which species are most at risk with the changing environment, and why they might not survive.</w:t>
       </w:r>
-      <w:ins w:id="32" w:author="Elizabeth Wolkovich" w:date="2016-12-11T18:06:00Z">
+      <w:ins w:id="30" w:author="Elizabeth Wolkovich" w:date="2016-12-11T18:06:00Z">
         <w:r>
           <w:rPr>
             <w:rFonts w:ascii="Adobe Devanagari" w:hAnsi="Adobe Devanagari" w:cs="Times New Roman"/>
@@ -2554,7 +2503,7 @@
           <w:t xml:space="preserve"> You should add here something along the lines of ‘Here I report on a study to test the hypotheses by doing X, Y, Z.</w:t>
         </w:r>
       </w:ins>
-      <w:ins w:id="33" w:author="Elizabeth Wolkovich" w:date="2016-12-11T18:07:00Z">
+      <w:ins w:id="31" w:author="Elizabeth Wolkovich" w:date="2016-12-11T18:07:00Z">
         <w:r>
           <w:rPr>
             <w:rFonts w:ascii="Adobe Devanagari" w:hAnsi="Adobe Devanagari" w:cs="Times New Roman"/>
@@ -2822,7 +2771,7 @@
           <w:rStyle w:val="CommentReference"/>
           <w:rFonts w:ascii="Adobe Devanagari" w:hAnsi="Adobe Devanagari"/>
         </w:rPr>
-        <w:commentReference w:id="34"/>
+        <w:commentReference w:id="32"/>
       </w:r>
       <w:r>
         <w:rPr>
@@ -5616,7 +5565,7 @@
 
 <file path=word/comments.xml><?xml version="1.0" encoding="utf-8"?>
 <w:comments xmlns:wpc="http://schemas.microsoft.com/office/word/2010/wordprocessingCanvas" xmlns:mo="http://schemas.microsoft.com/office/mac/office/2008/main" xmlns:mc="http://schemas.openxmlformats.org/markup-compatibility/2006" xmlns:mv="urn:schemas-microsoft-com:mac:vml" xmlns:o="urn:schemas-microsoft-com:office:office" xmlns:r="http://schemas.openxmlformats.org/officeDocument/2006/relationships" xmlns:m="http://schemas.openxmlformats.org/officeDocument/2006/math" xmlns:v="urn:schemas-microsoft-com:vml" xmlns:wp14="http://schemas.microsoft.com/office/word/2010/wordprocessingDrawing" xmlns:wp="http://schemas.openxmlformats.org/drawingml/2006/wordprocessingDrawing" xmlns:w10="urn:schemas-microsoft-com:office:word" xmlns:w="http://schemas.openxmlformats.org/wordprocessingml/2006/main" xmlns:w14="http://schemas.microsoft.com/office/word/2010/wordml" xmlns:w15="http://schemas.microsoft.com/office/word/2012/wordml" xmlns:wpg="http://schemas.microsoft.com/office/word/2010/wordprocessingGroup" xmlns:wpi="http://schemas.microsoft.com/office/word/2010/wordprocessingInk" xmlns:wne="http://schemas.microsoft.com/office/word/2006/wordml" xmlns:wps="http://schemas.microsoft.com/office/word/2010/wordprocessingShape" mc:Ignorable="w14 w15 wp14">
-  <w:comment w:id="1" w:author="Elizabeth Wolkovich" w:date="2016-12-11T17:47:00Z" w:initials="EW">
+  <w:comment w:id="2" w:author="Elizabeth Wolkovich" w:date="2016-12-11T17:48:00Z" w:initials="EW">
     <w:p>
       <w:pPr>
         <w:pStyle w:val="CommentText"/>
@@ -5628,11 +5577,11 @@
         <w:annotationRef/>
       </w:r>
       <w:r>
-        <w:t>Be more specific. You’re talking about declines in number, biomass, or…? A ’species’ to me is just present or absent so need a little more here .</w:t>
+        <w:t>Nice!</w:t>
       </w:r>
     </w:p>
   </w:comment>
-  <w:comment w:id="2" w:author="Elizabeth Wolkovich" w:date="2016-12-11T17:48:00Z" w:initials="EW">
+  <w:comment w:id="3" w:author="Elizabeth Wolkovich" w:date="2016-12-11T17:49:00Z" w:initials="EW">
     <w:p>
       <w:pPr>
         <w:pStyle w:val="CommentText"/>
@@ -5644,11 +5593,11 @@
         <w:annotationRef/>
       </w:r>
       <w:r>
-        <w:t>Move up as opening paragraph? Then re-work current opening sentence into new paragraph on ranges so you start broad – fundamental tenet! And then narrpw in – ranges …</w:t>
+        <w:t>Have you seen the AmNat review by Hargreaves? If not, you should check it out, it should be from the last several years,</w:t>
       </w:r>
     </w:p>
   </w:comment>
-  <w:comment w:id="3" w:author="Elizabeth Wolkovich" w:date="2016-12-11T17:48:00Z" w:initials="EW">
+  <w:comment w:id="4" w:author="Elizabeth Wolkovich" w:date="2016-12-11T17:51:00Z" w:initials="EW">
     <w:p>
       <w:pPr>
         <w:pStyle w:val="CommentText"/>
@@ -5660,11 +5609,11 @@
         <w:annotationRef/>
       </w:r>
       <w:r>
-        <w:t>Nice!</w:t>
+        <w:t>Simplify into one sentence? They seem to almost say the same thing. Or maybe switch to one sentence on general bio and one sentence focused on what such work means for understanding what happens in a changing environment?</w:t>
       </w:r>
     </w:p>
   </w:comment>
-  <w:comment w:id="4" w:author="Elizabeth Wolkovich" w:date="2016-12-11T17:49:00Z" w:initials="EW">
+  <w:comment w:id="5" w:author="Elizabeth Wolkovich" w:date="2016-12-11T17:55:00Z" w:initials="EW">
     <w:p>
       <w:pPr>
         <w:pStyle w:val="CommentText"/>
@@ -5676,11 +5625,11 @@
         <w:annotationRef/>
       </w:r>
       <w:r>
-        <w:t>Have you seen the AmNat review by Hargreaves? If not, you should check it out, it should be from the last several years,</w:t>
+        <w:t xml:space="preserve">Really good info in here but think about your order and organization! You need to introduce the concept of functional traits, say why it matters, say why it matters in your study and then give a review of traits you will be focusing on. You probably need to extend this section to get through all this in a way that is easy on the reader. </w:t>
       </w:r>
     </w:p>
   </w:comment>
-  <w:comment w:id="5" w:author="Elizabeth Wolkovich" w:date="2016-12-11T17:51:00Z" w:initials="EW">
+  <w:comment w:id="6" w:author="Elizabeth Wolkovich" w:date="2016-12-11T17:54:00Z" w:initials="EW">
     <w:p>
       <w:pPr>
         <w:pStyle w:val="CommentText"/>
@@ -5692,11 +5641,11 @@
         <w:annotationRef/>
       </w:r>
       <w:r>
-        <w:t>Simplify into one sentence? They seem to almost say the same thing. Or maybe switch to one sentence on general bio and one sentence focused on what such work means for understanding what happens in a changing environment?</w:t>
+        <w:t xml:space="preserve">Need to introduce this concept to reader. </w:t>
       </w:r>
     </w:p>
   </w:comment>
-  <w:comment w:id="6" w:author="Elizabeth Wolkovich" w:date="2016-12-11T17:55:00Z" w:initials="EW">
+  <w:comment w:id="9" w:author="Elizabeth Wolkovich" w:date="2016-12-11T17:52:00Z" w:initials="EW">
     <w:p>
       <w:pPr>
         <w:pStyle w:val="CommentText"/>
@@ -5708,11 +5657,11 @@
         <w:annotationRef/>
       </w:r>
       <w:r>
-        <w:t xml:space="preserve">Really good info in here but think about your order and organization! You need to introduce the concept of functional traits, say why it matters, say why it matters in your study and then give a review of traits you will be focusing on. You probably need to extend this section to get through all this in a way that is easy on the reader. </w:t>
+        <w:t>This is good but given your general audience you might skip neutral theory altogether? It’s not a focus here so really all you need to do is establish the evidence supporting niche theory. If you want to keep in neutral theory I think you need to explain/summarize it for the reader.</w:t>
       </w:r>
     </w:p>
   </w:comment>
-  <w:comment w:id="7" w:author="Elizabeth Wolkovich" w:date="2016-12-11T17:54:00Z" w:initials="EW">
+  <w:comment w:id="10" w:author="Elizabeth Wolkovich" w:date="2016-12-11T17:53:00Z" w:initials="EW">
     <w:p>
       <w:pPr>
         <w:pStyle w:val="CommentText"/>
@@ -5724,11 +5673,11 @@
         <w:annotationRef/>
       </w:r>
       <w:r>
-        <w:t xml:space="preserve">Need to introduce this concept to reader. </w:t>
+        <w:t>What is a life strategy? Maybe just plant strategy? Or life history strategy?</w:t>
       </w:r>
     </w:p>
   </w:comment>
-  <w:comment w:id="10" w:author="Elizabeth Wolkovich" w:date="2016-12-11T17:52:00Z" w:initials="EW">
+  <w:comment w:id="12" w:author="Elizabeth Wolkovich" w:date="2016-12-11T17:54:00Z" w:initials="EW">
     <w:p>
       <w:pPr>
         <w:pStyle w:val="CommentText"/>
@@ -5740,11 +5689,11 @@
         <w:annotationRef/>
       </w:r>
       <w:r>
-        <w:t>This is good but given your general audience you might skip neutral theory altogether? It’s not a focus here so really all you need to do is establish the evidence supporting niche theory. If you want to keep in neutral theory I think you need to explain/summarize it for the reader.</w:t>
+        <w:t xml:space="preserve">Move up, then go through various traits. </w:t>
       </w:r>
     </w:p>
   </w:comment>
-  <w:comment w:id="11" w:author="Elizabeth Wolkovich" w:date="2016-12-11T17:53:00Z" w:initials="EW">
+  <w:comment w:id="15" w:author="Elizabeth Wolkovich" w:date="2016-12-11T17:56:00Z" w:initials="EW">
     <w:p>
       <w:pPr>
         <w:pStyle w:val="CommentText"/>
@@ -5756,23 +5705,7 @@
         <w:annotationRef/>
       </w:r>
       <w:r>
-        <w:t>What is a life strategy? Maybe just plant strategy? Or life history strategy?</w:t>
-      </w:r>
-    </w:p>
-  </w:comment>
-  <w:comment w:id="13" w:author="Elizabeth Wolkovich" w:date="2016-12-11T17:54:00Z" w:initials="EW">
-    <w:p>
-      <w:pPr>
-        <w:pStyle w:val="CommentText"/>
-      </w:pPr>
-      <w:r>
-        <w:rPr>
-          <w:rStyle w:val="CommentReference"/>
-        </w:rPr>
-        <w:annotationRef/>
-      </w:r>
-      <w:r>
-        <w:t xml:space="preserve">Move up, then go through various traits. </w:t>
+        <w:t>Add caption to figure And refer to it in text!</w:t>
       </w:r>
     </w:p>
   </w:comment>
@@ -5788,11 +5721,11 @@
         <w:annotationRef/>
       </w:r>
       <w:r>
-        <w:t>Add caption to figure And refer to it in text!</w:t>
+        <w:t>Nice!</w:t>
       </w:r>
     </w:p>
   </w:comment>
-  <w:comment w:id="19" w:author="Elizabeth Wolkovich" w:date="2016-12-11T17:56:00Z" w:initials="EW">
+  <w:comment w:id="16" w:author="Elizabeth Wolkovich" w:date="2016-12-11T17:59:00Z" w:initials="EW">
     <w:p>
       <w:pPr>
         <w:pStyle w:val="CommentText"/>
@@ -5804,7 +5737,7 @@
         <w:annotationRef/>
       </w:r>
       <w:r>
-        <w:t>Nice!</w:t>
+        <w:t>Shorten a little so you can get to why this matters sooner?</w:t>
       </w:r>
     </w:p>
   </w:comment>
@@ -5820,11 +5753,11 @@
         <w:annotationRef/>
       </w:r>
       <w:r>
-        <w:t>Shorten a little so you can get to why this matters sooner?</w:t>
+        <w:t>Yes! Nice way of saying these two points you’re hitting on but you probably need to make this point earlier in this section to the reader. Could you re-work this as an opening section to the reader? And then here, at the end, make the point more specifically about WHAT range work with 1-2 years of data can tell us in relation to climate change. The connection is important to make so have a good setup here for the next section.</w:t>
       </w:r>
     </w:p>
   </w:comment>
-  <w:comment w:id="20" w:author="Elizabeth Wolkovich" w:date="2016-12-11T17:59:00Z" w:initials="EW">
+  <w:comment w:id="20" w:author="Elizabeth Wolkovich" w:date="2016-12-11T18:02:00Z" w:initials="EW">
     <w:p>
       <w:pPr>
         <w:pStyle w:val="CommentText"/>
@@ -5836,11 +5769,11 @@
         <w:annotationRef/>
       </w:r>
       <w:r>
-        <w:t>Yes! Nice way of saying these two points you’re hitting on but you probably need to make this point earlier in this section to the reader. Could you re-work this as an opening section to the reader? And then here, at the end, make the point more specifically about WHAT range work with 1-2 years of data can tell us in relation to climate change. The connection is important to make so have a good setup here for the next section.</w:t>
+        <w:t>Can you connect back at all to the above of what drives edges and how this might matter to understanding climate change induced range shifts? And/or can you be more specific about how to tie latitudinal studies to predictions of what will happen in the future?</w:t>
       </w:r>
     </w:p>
   </w:comment>
-  <w:comment w:id="22" w:author="Elizabeth Wolkovich" w:date="2016-12-11T18:02:00Z" w:initials="EW">
+  <w:comment w:id="21" w:author="Elizabeth Wolkovich" w:date="2016-12-11T18:02:00Z" w:initials="EW">
     <w:p>
       <w:pPr>
         <w:pStyle w:val="CommentText"/>
@@ -5852,11 +5785,11 @@
         <w:annotationRef/>
       </w:r>
       <w:r>
-        <w:t>Can you connect back at all to the above of what drives edges and how this might matter to understanding climate change induced range shifts? And/or can you be more specific about how to tie latitudinal studies to predictions of what will happen in the future?</w:t>
+        <w:t>Good – you need to mention this word above a little more.</w:t>
       </w:r>
     </w:p>
   </w:comment>
-  <w:comment w:id="23" w:author="Elizabeth Wolkovich" w:date="2016-12-11T18:02:00Z" w:initials="EW">
+  <w:comment w:id="23" w:author="Elizabeth Wolkovich" w:date="2016-12-11T18:03:00Z" w:initials="EW">
     <w:p>
       <w:pPr>
         <w:pStyle w:val="CommentText"/>
@@ -5868,11 +5801,11 @@
         <w:annotationRef/>
       </w:r>
       <w:r>
-        <w:t>Good – you need to mention this word above a little more.</w:t>
+        <w:t>Or do you mean ‘in this scenraio’…?</w:t>
       </w:r>
     </w:p>
   </w:comment>
-  <w:comment w:id="25" w:author="Elizabeth Wolkovich" w:date="2016-12-11T18:03:00Z" w:initials="EW">
+  <w:comment w:id="24" w:author="Elizabeth Wolkovich" w:date="2016-12-11T18:04:00Z" w:initials="EW">
     <w:p>
       <w:pPr>
         <w:pStyle w:val="CommentText"/>
@@ -5884,7 +5817,7 @@
         <w:annotationRef/>
       </w:r>
       <w:r>
-        <w:t>Or do you mean ‘in this scenraio’…?</w:t>
+        <w:t>Good! Make this point above.</w:t>
       </w:r>
     </w:p>
   </w:comment>
@@ -5900,11 +5833,11 @@
         <w:annotationRef/>
       </w:r>
       <w:r>
-        <w:t>Good! Make this point above.</w:t>
+        <w:t>Missing word?</w:t>
       </w:r>
     </w:p>
   </w:comment>
-  <w:comment w:id="28" w:author="Elizabeth Wolkovich" w:date="2016-12-11T18:04:00Z" w:initials="EW">
+  <w:comment w:id="29" w:author="Elizabeth Wolkovich" w:date="2016-12-11T18:05:00Z" w:initials="EW">
     <w:p>
       <w:pPr>
         <w:pStyle w:val="CommentText"/>
@@ -5916,27 +5849,11 @@
         <w:annotationRef/>
       </w:r>
       <w:r>
-        <w:t>Missing word?</w:t>
+        <w:t>“Which I will test (see H1)…”</w:t>
       </w:r>
     </w:p>
   </w:comment>
-  <w:comment w:id="31" w:author="Elizabeth Wolkovich" w:date="2016-12-11T18:05:00Z" w:initials="EW">
-    <w:p>
-      <w:pPr>
-        <w:pStyle w:val="CommentText"/>
-      </w:pPr>
-      <w:r>
-        <w:rPr>
-          <w:rStyle w:val="CommentReference"/>
-        </w:rPr>
-        <w:annotationRef/>
-      </w:r>
-      <w:r>
-        <w:t>“Which I will test (see H1)…”</w:t>
-      </w:r>
-    </w:p>
-  </w:comment>
-  <w:comment w:id="34" w:author="Elizabeth Wolkovich" w:date="2016-12-11T18:09:00Z" w:initials="EW">
+  <w:comment w:id="32" w:author="Elizabeth Wolkovich" w:date="2016-12-11T18:09:00Z" w:initials="EW">
     <w:p>
       <w:pPr>
         <w:pStyle w:val="CommentText"/>
@@ -5957,8 +5874,6 @@
 
 <file path=word/commentsExtended.xml><?xml version="1.0" encoding="utf-8"?>
 <w15:commentsEx xmlns:wpc="http://schemas.microsoft.com/office/word/2010/wordprocessingCanvas" xmlns:mo="http://schemas.microsoft.com/office/mac/office/2008/main" xmlns:mc="http://schemas.openxmlformats.org/markup-compatibility/2006" xmlns:mv="urn:schemas-microsoft-com:mac:vml" xmlns:o="urn:schemas-microsoft-com:office:office" xmlns:r="http://schemas.openxmlformats.org/officeDocument/2006/relationships" xmlns:m="http://schemas.openxmlformats.org/officeDocument/2006/math" xmlns:v="urn:schemas-microsoft-com:vml" xmlns:wp14="http://schemas.microsoft.com/office/word/2010/wordprocessingDrawing" xmlns:wp="http://schemas.openxmlformats.org/drawingml/2006/wordprocessingDrawing" xmlns:w10="urn:schemas-microsoft-com:office:word" xmlns:w="http://schemas.openxmlformats.org/wordprocessingml/2006/main" xmlns:w14="http://schemas.microsoft.com/office/word/2010/wordml" xmlns:w15="http://schemas.microsoft.com/office/word/2012/wordml" xmlns:wpg="http://schemas.microsoft.com/office/word/2010/wordprocessingGroup" xmlns:wpi="http://schemas.microsoft.com/office/word/2010/wordprocessingInk" xmlns:wne="http://schemas.microsoft.com/office/word/2006/wordml" xmlns:wps="http://schemas.microsoft.com/office/word/2010/wordprocessingShape" mc:Ignorable="w14 w15 wp14">
-  <w15:commentEx w15:paraId="2A06CFC6" w15:done="0"/>
-  <w15:commentEx w15:paraId="709D191B" w15:done="0"/>
   <w15:commentEx w15:paraId="4373F1EB" w15:done="0"/>
   <w15:commentEx w15:paraId="4AD8F4CB" w15:done="0"/>
   <w15:commentEx w15:paraId="05241FCA" w15:done="0"/>
@@ -7535,7 +7450,7 @@
 </file>
 
 <file path=customXml/itemProps1.xml><?xml version="1.0" encoding="utf-8"?>
-<ds:datastoreItem xmlns:ds="http://schemas.openxmlformats.org/officeDocument/2006/customXml" ds:itemID="{C395091E-6010-4340-A8A9-0A3C7822DBBE}">
+<ds:datastoreItem xmlns:ds="http://schemas.openxmlformats.org/officeDocument/2006/customXml" ds:itemID="{50950A09-8CD1-4642-BA88-2B7064B60FEE}">
   <ds:schemaRefs>
     <ds:schemaRef ds:uri="http://schemas.openxmlformats.org/officeDocument/2006/bibliography"/>
   </ds:schemaRefs>

</xml_diff>

<commit_message>
First part of introduction fully revised
</commit_message>
<xml_diff>
--- a/docs/ThesisDraft_Revised_1-27.docx
+++ b/docs/ThesisDraft_Revised_1-27.docx
@@ -131,15 +131,6 @@
           <w:color w:val="000000"/>
         </w:rPr>
       </w:pPr>
-      <w:r>
-        <w:t>Move up as opening paragraph? Then re-work current opening sentence into new paragraph on ranges so you start broad – f</w:t>
-      </w:r>
-      <w:r>
-        <w:t>undamental tenet! And then narro</w:t>
-      </w:r>
-      <w:r>
-        <w:t>w in – ranges …</w:t>
-      </w:r>
     </w:p>
     <w:p>
       <w:pPr>
@@ -238,30 +229,7 @@
           <w:rFonts w:ascii="Adobe Devanagari" w:hAnsi="Adobe Devanagari" w:cs="Times New Roman"/>
           <w:color w:val="000000"/>
         </w:rPr>
-        <w:t xml:space="preserve">Community assembly is an ecological sorting process that filters out some species but allows others to survive (Ackerly 2003). Two general processes have been proposed for community assembly: (1) habitat filtering that limits species’ life strategies, and (2) resource partitioning that limits similarity in co-occurring species (Cornwell and Ackerly 2009). Studies into species distributions aim to shed light on what factors specifically might cause </w:t>
-      </w:r>
-      <w:bookmarkStart w:id="1" w:name="_GoBack"/>
-      <w:bookmarkEnd w:id="1"/>
-      <w:r>
-        <w:rPr>
-          <w:rFonts w:ascii="Adobe Devanagari" w:hAnsi="Adobe Devanagari" w:cs="Times New Roman"/>
-          <w:color w:val="000000"/>
-        </w:rPr>
-        <w:t>the limitations of a species as a way to more fully understand the rules dictating community assembly.</w:t>
-      </w:r>
-      <w:r>
-        <w:rPr>
-          <w:rFonts w:ascii="Adobe Devanagari" w:hAnsi="Adobe Devanagari" w:cs="Times New Roman"/>
-          <w:color w:val="000000"/>
-        </w:rPr>
-        <w:t>Range edges have long been of interest in the discipline of community ecology</w:t>
-      </w:r>
-      <w:r>
-        <w:rPr>
-          <w:rFonts w:ascii="Adobe Devanagari" w:hAnsi="Adobe Devanagari" w:cs="Times New Roman"/>
-          <w:color w:val="000000"/>
-        </w:rPr>
-        <w:t xml:space="preserve">. </w:t>
+        <w:t>Community assembly is an ecological sorting process that filters out some species but allows others to survive (Ackerly 2003). Two general processes have been proposed for community assembly: (1) habitat filtering that limits species’ life strategies, and (2) resource partitioning that limits similarity in co-occurring species (Cornwell and Ackerly 2009). Studies into species distributions aim to shed light on what factors specifically might cause the limitations of a species as a way to more fully understand the rules dictating community assembly.</w:t>
       </w:r>
       <w:r>
         <w:rPr>
@@ -269,63 +237,6 @@
           <w:color w:val="000000"/>
         </w:rPr>
         <w:t xml:space="preserve"> </w:t>
-      </w:r>
-      <w:r>
-        <w:rPr>
-          <w:rFonts w:ascii="Adobe Devanagari" w:hAnsi="Adobe Devanagari" w:cs="Times New Roman"/>
-          <w:color w:val="000000"/>
-        </w:rPr>
-        <w:t xml:space="preserve">In </w:t>
-      </w:r>
-      <w:r>
-        <w:rPr>
-          <w:rFonts w:ascii="Adobe Devanagari" w:hAnsi="Adobe Devanagari" w:cs="Times New Roman"/>
-          <w:color w:val="000000"/>
-        </w:rPr>
-        <w:t>particular</w:t>
-      </w:r>
-      <w:r>
-        <w:rPr>
-          <w:rFonts w:ascii="Adobe Devanagari" w:hAnsi="Adobe Devanagari" w:cs="Times New Roman"/>
-          <w:color w:val="000000"/>
-        </w:rPr>
-        <w:t>, studies into range limits</w:t>
-      </w:r>
-      <w:r>
-        <w:rPr>
-          <w:rFonts w:ascii="Adobe Devanagari" w:hAnsi="Adobe Devanagari" w:cs="Times New Roman"/>
-          <w:color w:val="000000"/>
-        </w:rPr>
-        <w:t xml:space="preserve"> have come to the foreground in attempts to understand how these ranges might shift with changes in climate. Sc</w:t>
-      </w:r>
-      <w:r>
-        <w:rPr>
-          <w:rFonts w:ascii="Adobe Devanagari" w:hAnsi="Adobe Devanagari" w:cs="Times New Roman"/>
-          <w:color w:val="000000"/>
-        </w:rPr>
-        <w:t>ientists have long observed that a species’ range are limited at different latitudes, even across continuous landscapes</w:t>
-      </w:r>
-      <w:r>
-        <w:rPr>
-          <w:rFonts w:ascii="Adobe Devanagari" w:hAnsi="Adobe Devanagari" w:cs="Times New Roman"/>
-          <w:color w:val="000000"/>
-        </w:rPr>
-        <w:t xml:space="preserve">. Seminal works have </w:t>
-      </w:r>
-      <w:r>
-        <w:rPr>
-          <w:rFonts w:ascii="Adobe Devanagari" w:hAnsi="Adobe Devanagari" w:cs="Times New Roman"/>
-          <w:color w:val="000000"/>
-        </w:rPr>
-        <w:lastRenderedPageBreak/>
-        <w:t>theorized about the different causes underlying the filtering out of a species at its range limit (Darwin 1859</w:t>
-      </w:r>
-      <w:r>
-        <w:rPr>
-          <w:rFonts w:ascii="Adobe Devanagari" w:hAnsi="Adobe Devanagari" w:cs="Times New Roman"/>
-          <w:color w:val="000000"/>
-        </w:rPr>
-        <w:t>).</w:t>
       </w:r>
     </w:p>
     <w:p>
@@ -348,132 +259,82 @@
         <w:autoSpaceDE w:val="0"/>
         <w:autoSpaceDN w:val="0"/>
         <w:adjustRightInd w:val="0"/>
-        <w:ind w:firstLine="720"/>
-        <w:rPr>
-          <w:rFonts w:ascii="Adobe Devanagari" w:hAnsi="Adobe Devanagari" w:cs="Times New Roman"/>
-          <w:color w:val="000000"/>
-        </w:rPr>
-      </w:pPr>
-      <w:commentRangeStart w:id="2"/>
-      <w:r>
-        <w:rPr>
-          <w:rFonts w:ascii="Adobe Devanagari" w:hAnsi="Adobe Devanagari" w:cs="Times New Roman"/>
-          <w:color w:val="000000"/>
-        </w:rPr>
-        <w:t>In Hutchinsonian niche spac</w:t>
-      </w:r>
-      <w:r>
-        <w:rPr>
-          <w:rFonts w:ascii="Adobe Devanagari" w:hAnsi="Adobe Devanagari" w:cs="Times New Roman"/>
-          <w:color w:val="000000"/>
-        </w:rPr>
-        <w:t>e, there are two types of niche. T</w:t>
-      </w:r>
-      <w:r>
-        <w:rPr>
-          <w:rFonts w:ascii="Adobe Devanagari" w:hAnsi="Adobe Devanagari" w:cs="Times New Roman"/>
-          <w:color w:val="000000"/>
-        </w:rPr>
-        <w:t xml:space="preserve">he fundamental niche, acknowledges the environment a species may tolerate, </w:t>
-      </w:r>
-      <w:r>
-        <w:rPr>
-          <w:rFonts w:ascii="Adobe Devanagari" w:hAnsi="Adobe Devanagari" w:cs="Times New Roman"/>
-          <w:color w:val="000000"/>
-        </w:rPr>
-        <w:t>while the realized niche describes</w:t>
-      </w:r>
-      <w:r>
-        <w:rPr>
-          <w:rFonts w:ascii="Adobe Devanagari" w:hAnsi="Adobe Devanagari" w:cs="Times New Roman"/>
-          <w:color w:val="000000"/>
-        </w:rPr>
-        <w:t xml:space="preserve"> the performance of a species in the presence of competitors. The final </w:t>
-      </w:r>
-      <w:r>
-        <w:rPr>
-          <w:rFonts w:ascii="Adobe Devanagari" w:hAnsi="Adobe Devanagari" w:cs="Times New Roman"/>
-          <w:color w:val="000000"/>
-        </w:rPr>
-        <w:t>distribution</w:t>
-      </w:r>
-      <w:r>
-        <w:rPr>
-          <w:rFonts w:ascii="Adobe Devanagari" w:hAnsi="Adobe Devanagari" w:cs="Times New Roman"/>
-          <w:color w:val="000000"/>
-        </w:rPr>
-        <w:t xml:space="preserve"> of a species and its community composition is the result of interplays between a combination of abiotic (i.e. environmental) and biotic (e.g. competition) factors (Ackerly 2003). More specifically, the two limitations imposed on species in determining their ranges are theorized as (1) abiotically stressful environments that limit species at high latitudes and altitudes and (2) species interactions that further impose restrictions on the species through competition (Louthan et. al, 2015; Pigot </w:t>
-      </w:r>
-      <w:r>
-        <w:rPr>
-          <w:rFonts w:ascii="Adobe Devanagari" w:hAnsi="Adobe Devanagari" w:cs="Times New Roman"/>
-          <w:color w:val="000000"/>
-        </w:rPr>
-        <w:t>&amp;</w:t>
-      </w:r>
-      <w:r>
-        <w:rPr>
-          <w:rFonts w:ascii="Adobe Devanagari" w:hAnsi="Adobe Devanagari" w:cs="Times New Roman"/>
-          <w:color w:val="000000"/>
-        </w:rPr>
-        <w:t xml:space="preserve"> Tobias, 2013). </w:t>
-      </w:r>
-      <w:commentRangeEnd w:id="2"/>
-      <w:r>
-        <w:rPr>
-          <w:rStyle w:val="CommentReference"/>
-          <w:rFonts w:ascii="Adobe Devanagari" w:hAnsi="Adobe Devanagari"/>
-        </w:rPr>
-        <w:commentReference w:id="2"/>
-      </w:r>
-      <w:r>
-        <w:rPr>
-          <w:rFonts w:ascii="Adobe Devanagari" w:hAnsi="Adobe Devanagari" w:cs="Times New Roman"/>
-          <w:color w:val="000000"/>
-        </w:rPr>
-        <w:t>On the edges of its range, a species sees either biotic and/or abiotic factors forcing it out in</w:t>
-      </w:r>
-      <w:r>
-        <w:rPr>
-          <w:rFonts w:ascii="Adobe Devanagari" w:hAnsi="Adobe Devanagari" w:cs="Times New Roman"/>
-          <w:color w:val="000000"/>
-        </w:rPr>
-        <w:t xml:space="preserve"> a process called</w:t>
-      </w:r>
-      <w:r>
-        <w:rPr>
-          <w:rFonts w:ascii="Adobe Devanagari" w:hAnsi="Adobe Devanagari" w:cs="Times New Roman"/>
-          <w:color w:val="000000"/>
-        </w:rPr>
-        <w:t xml:space="preserve"> habitat filtering (Weiher </w:t>
-      </w:r>
-      <w:r>
-        <w:rPr>
-          <w:rFonts w:ascii="Adobe Devanagari" w:hAnsi="Adobe Devanagari" w:cs="Times New Roman"/>
-          <w:color w:val="000000"/>
-        </w:rPr>
-        <w:t>&amp; Keddy</w:t>
-      </w:r>
-      <w:r>
-        <w:rPr>
-          <w:rFonts w:ascii="Adobe Devanagari" w:hAnsi="Adobe Devanagari" w:cs="Times New Roman"/>
-          <w:color w:val="000000"/>
-        </w:rPr>
-        <w:t xml:space="preserve"> 1998). A species’ range is thus the spatial representation of its realized niche. Range limits are then predetermined by a species’ environment and the strength of its surrounding biotic factors (Pigot </w:t>
-      </w:r>
-      <w:r>
-        <w:rPr>
-          <w:rFonts w:ascii="Adobe Devanagari" w:hAnsi="Adobe Devanagari" w:cs="Times New Roman"/>
-          <w:color w:val="000000"/>
-        </w:rPr>
-        <w:t>&amp;</w:t>
-      </w:r>
-      <w:r>
-        <w:rPr>
-          <w:rFonts w:ascii="Adobe Devanagari" w:hAnsi="Adobe Devanagari" w:cs="Times New Roman"/>
-          <w:color w:val="000000"/>
-        </w:rPr>
-        <w:t xml:space="preserve"> Tobias 2013; Sexton et. al 2009).</w:t>
+        <w:rPr>
+          <w:rFonts w:ascii="Adobe Devanagari" w:hAnsi="Adobe Devanagari" w:cs="Times New Roman"/>
+          <w:color w:val="000000"/>
+        </w:rPr>
+      </w:pPr>
+      <w:r>
+        <w:rPr>
+          <w:rFonts w:ascii="Adobe Devanagari" w:hAnsi="Adobe Devanagari" w:cs="Times New Roman"/>
+          <w:color w:val="000000"/>
+        </w:rPr>
+        <w:tab/>
+        <w:t>The rules of community assembly are particularly relevant in determining the biogeography of a species’ distribution</w:t>
+      </w:r>
+      <w:r>
+        <w:rPr>
+          <w:rFonts w:ascii="Adobe Devanagari" w:hAnsi="Adobe Devanagari" w:cs="Times New Roman"/>
+          <w:color w:val="000000"/>
+        </w:rPr>
+        <w:t xml:space="preserve">. </w:t>
+      </w:r>
+      <w:r>
+        <w:rPr>
+          <w:rFonts w:ascii="Adobe Devanagari" w:hAnsi="Adobe Devanagari" w:cs="Times New Roman"/>
+          <w:color w:val="000000"/>
+        </w:rPr>
+        <w:t xml:space="preserve">Understanding the sorting processes that prevent a species from inhabiting space across continuous landscapes has long been the subject of research. </w:t>
+      </w:r>
+      <w:r>
+        <w:rPr>
+          <w:rFonts w:ascii="Adobe Devanagari" w:hAnsi="Adobe Devanagari" w:cs="Times New Roman"/>
+          <w:color w:val="000000"/>
+        </w:rPr>
+        <w:t>Seminal works have theorized about the different causes underlying the filtering out of a species at its range limit (Darwin 1859</w:t>
+      </w:r>
+      <w:r>
+        <w:rPr>
+          <w:rFonts w:ascii="Adobe Devanagari" w:hAnsi="Adobe Devanagari" w:cs="Times New Roman"/>
+          <w:color w:val="000000"/>
+        </w:rPr>
+        <w:t>).</w:t>
+      </w:r>
+      <w:r>
+        <w:rPr>
+          <w:rFonts w:ascii="Adobe Devanagari" w:hAnsi="Adobe Devanagari" w:cs="Times New Roman"/>
+          <w:color w:val="000000"/>
+        </w:rPr>
+        <w:t xml:space="preserve"> </w:t>
+      </w:r>
+      <w:r>
+        <w:rPr>
+          <w:rFonts w:ascii="Adobe Devanagari" w:hAnsi="Adobe Devanagari" w:cs="Times New Roman"/>
+          <w:color w:val="000000"/>
+        </w:rPr>
+        <w:t xml:space="preserve">In </w:t>
+      </w:r>
+      <w:r>
+        <w:rPr>
+          <w:rFonts w:ascii="Adobe Devanagari" w:hAnsi="Adobe Devanagari" w:cs="Times New Roman"/>
+          <w:color w:val="000000"/>
+        </w:rPr>
+        <w:lastRenderedPageBreak/>
+        <w:t>particular</w:t>
+      </w:r>
+      <w:r>
+        <w:rPr>
+          <w:rFonts w:ascii="Adobe Devanagari" w:hAnsi="Adobe Devanagari" w:cs="Times New Roman"/>
+          <w:color w:val="000000"/>
+        </w:rPr>
+        <w:t>, studies into range limits</w:t>
+      </w:r>
+      <w:r>
+        <w:rPr>
+          <w:rFonts w:ascii="Adobe Devanagari" w:hAnsi="Adobe Devanagari" w:cs="Times New Roman"/>
+          <w:color w:val="000000"/>
+        </w:rPr>
+        <w:t xml:space="preserve"> have come to the foreground in attempts to understand how these ranges might shift with changes in climate.</w:t>
       </w:r>
     </w:p>
     <w:p>
@@ -502,72 +363,110 @@
           <w:color w:val="000000"/>
         </w:rPr>
       </w:pPr>
-      <w:commentRangeStart w:id="3"/>
-      <w:r>
-        <w:rPr>
-          <w:rFonts w:ascii="Adobe Devanagari" w:hAnsi="Adobe Devanagari" w:cs="Times New Roman"/>
-          <w:color w:val="000000"/>
-        </w:rPr>
-        <w:t xml:space="preserve">It is currently uncertain </w:t>
-      </w:r>
-      <w:r>
-        <w:rPr>
-          <w:rFonts w:ascii="Adobe Devanagari" w:hAnsi="Adobe Devanagari" w:cs="Times New Roman"/>
-          <w:color w:val="000000"/>
-        </w:rPr>
-        <w:t>to what extent</w:t>
-      </w:r>
-      <w:r>
-        <w:rPr>
-          <w:rFonts w:ascii="Adobe Devanagari" w:hAnsi="Adobe Devanagari" w:cs="Times New Roman"/>
-          <w:color w:val="000000"/>
-        </w:rPr>
-        <w:t xml:space="preserve"> range limits are caused by biotic </w:t>
-      </w:r>
-      <w:r>
-        <w:rPr>
-          <w:rFonts w:ascii="Adobe Devanagari" w:hAnsi="Adobe Devanagari" w:cs="Times New Roman"/>
-          <w:color w:val="000000"/>
-        </w:rPr>
-        <w:t>versus</w:t>
-      </w:r>
-      <w:r>
-        <w:rPr>
-          <w:rFonts w:ascii="Adobe Devanagari" w:hAnsi="Adobe Devanagari" w:cs="Times New Roman"/>
-          <w:color w:val="000000"/>
-        </w:rPr>
-        <w:t xml:space="preserve"> abiotic factors (Sexton et. al 2009). </w:t>
-      </w:r>
-      <w:commentRangeEnd w:id="3"/>
-      <w:r>
-        <w:rPr>
-          <w:rStyle w:val="CommentReference"/>
-          <w:rFonts w:ascii="Adobe Devanagari" w:hAnsi="Adobe Devanagari"/>
-        </w:rPr>
-        <w:commentReference w:id="3"/>
-      </w:r>
-      <w:r>
-        <w:rPr>
-          <w:rFonts w:ascii="Adobe Devanagari" w:hAnsi="Adobe Devanagari" w:cs="Times New Roman"/>
-          <w:color w:val="000000"/>
-        </w:rPr>
-        <w:t>Darwin long ago theorized that abiotic factors constrain species at high latitudes, high elevation, and likewise environmentally stressful areas. Meanwhile, species interactions limit species in less stressful environments (Louthan et. al 2015). Yet there is much variation across species. It is likely that this variation is due to different dispersal capabilities, competition, and freezing tolerance (Louthan et. al 2015). Even so, there is a dearth of research looking at both biotic and abiotic factors. Many studies focus on one or the other, rarely examining both in conjunction with each other (Sexton et. al 2009).</w:t>
-      </w:r>
-      <w:commentRangeStart w:id="4"/>
-      <w:r>
-        <w:rPr>
-          <w:rFonts w:ascii="Adobe Devanagari" w:hAnsi="Adobe Devanagari" w:cs="Times New Roman"/>
-          <w:color w:val="000000"/>
-        </w:rPr>
-        <w:t xml:space="preserve"> Examining a species at its range edge compared to its range interior, taking note of both the competitive niche it occupies and the environment the species lives in, thus provides important information on the interplay of factors limiting it. In all, examining a species at its range limit and range interior provides both information on the current preferred environment of that species and/or its realized niche, as well as its potential for adaptation given a changing environment.</w:t>
-      </w:r>
-      <w:commentRangeEnd w:id="4"/>
-      <w:r>
-        <w:rPr>
-          <w:rStyle w:val="CommentReference"/>
-          <w:rFonts w:ascii="Adobe Devanagari" w:hAnsi="Adobe Devanagari"/>
-        </w:rPr>
-        <w:commentReference w:id="4"/>
+      <w:r>
+        <w:rPr>
+          <w:rFonts w:ascii="Adobe Devanagari" w:hAnsi="Adobe Devanagari" w:cs="Times New Roman"/>
+          <w:color w:val="000000"/>
+        </w:rPr>
+        <w:t>In Hutchinsonian niche spac</w:t>
+      </w:r>
+      <w:r>
+        <w:rPr>
+          <w:rFonts w:ascii="Adobe Devanagari" w:hAnsi="Adobe Devanagari" w:cs="Times New Roman"/>
+          <w:color w:val="000000"/>
+        </w:rPr>
+        <w:t>e, there are two types of niche. T</w:t>
+      </w:r>
+      <w:r>
+        <w:rPr>
+          <w:rFonts w:ascii="Adobe Devanagari" w:hAnsi="Adobe Devanagari" w:cs="Times New Roman"/>
+          <w:color w:val="000000"/>
+        </w:rPr>
+        <w:t xml:space="preserve">he fundamental niche, acknowledges the environment a species may tolerate, </w:t>
+      </w:r>
+      <w:r>
+        <w:rPr>
+          <w:rFonts w:ascii="Adobe Devanagari" w:hAnsi="Adobe Devanagari" w:cs="Times New Roman"/>
+          <w:color w:val="000000"/>
+        </w:rPr>
+        <w:t>while the realized niche describes</w:t>
+      </w:r>
+      <w:r>
+        <w:rPr>
+          <w:rFonts w:ascii="Adobe Devanagari" w:hAnsi="Adobe Devanagari" w:cs="Times New Roman"/>
+          <w:color w:val="000000"/>
+        </w:rPr>
+        <w:t xml:space="preserve"> the performance of a species in the presence of competitors. The final </w:t>
+      </w:r>
+      <w:r>
+        <w:rPr>
+          <w:rFonts w:ascii="Adobe Devanagari" w:hAnsi="Adobe Devanagari" w:cs="Times New Roman"/>
+          <w:color w:val="000000"/>
+        </w:rPr>
+        <w:t>distribution</w:t>
+      </w:r>
+      <w:r>
+        <w:rPr>
+          <w:rFonts w:ascii="Adobe Devanagari" w:hAnsi="Adobe Devanagari" w:cs="Times New Roman"/>
+          <w:color w:val="000000"/>
+        </w:rPr>
+        <w:t xml:space="preserve"> of a species and its community composition is the result of interplays between a combination of abiotic (i.e. environmental) and biotic (e.g. competition) factors (Ackerly 2003). More specifically, the two limitations imposed on species in determining their ranges are theorized as (1) abiotically stressful environments that limit species at high latitudes and altitudes and (2) species interactions that further impose restrictions on the species through competition (Louthan et. al, 2015; Pigot </w:t>
+      </w:r>
+      <w:r>
+        <w:rPr>
+          <w:rFonts w:ascii="Adobe Devanagari" w:hAnsi="Adobe Devanagari" w:cs="Times New Roman"/>
+          <w:color w:val="000000"/>
+        </w:rPr>
+        <w:t>&amp;</w:t>
+      </w:r>
+      <w:r>
+        <w:rPr>
+          <w:rFonts w:ascii="Adobe Devanagari" w:hAnsi="Adobe Devanagari" w:cs="Times New Roman"/>
+          <w:color w:val="000000"/>
+        </w:rPr>
+        <w:t xml:space="preserve"> Tobias, 2013). On the edges of its range, a species sees either biotic and/or abiotic factors forcing it out in</w:t>
+      </w:r>
+      <w:r>
+        <w:rPr>
+          <w:rFonts w:ascii="Adobe Devanagari" w:hAnsi="Adobe Devanagari" w:cs="Times New Roman"/>
+          <w:color w:val="000000"/>
+        </w:rPr>
+        <w:t xml:space="preserve"> a process called</w:t>
+      </w:r>
+      <w:r>
+        <w:rPr>
+          <w:rFonts w:ascii="Adobe Devanagari" w:hAnsi="Adobe Devanagari" w:cs="Times New Roman"/>
+          <w:color w:val="000000"/>
+        </w:rPr>
+        <w:t xml:space="preserve"> habitat filtering (Weiher </w:t>
+      </w:r>
+      <w:r>
+        <w:rPr>
+          <w:rFonts w:ascii="Adobe Devanagari" w:hAnsi="Adobe Devanagari" w:cs="Times New Roman"/>
+          <w:color w:val="000000"/>
+        </w:rPr>
+        <w:t>&amp; Keddy</w:t>
+      </w:r>
+      <w:r>
+        <w:rPr>
+          <w:rFonts w:ascii="Adobe Devanagari" w:hAnsi="Adobe Devanagari" w:cs="Times New Roman"/>
+          <w:color w:val="000000"/>
+        </w:rPr>
+        <w:t xml:space="preserve"> 1998). A species’ range is thus the spatial representation of its realized niche. Range limits are then predetermined by a species’ environment and the strength of its surrounding biotic factors (Pigot </w:t>
+      </w:r>
+      <w:r>
+        <w:rPr>
+          <w:rFonts w:ascii="Adobe Devanagari" w:hAnsi="Adobe Devanagari" w:cs="Times New Roman"/>
+          <w:color w:val="000000"/>
+        </w:rPr>
+        <w:t>&amp;</w:t>
+      </w:r>
+      <w:r>
+        <w:rPr>
+          <w:rFonts w:ascii="Adobe Devanagari" w:hAnsi="Adobe Devanagari" w:cs="Times New Roman"/>
+          <w:color w:val="000000"/>
+        </w:rPr>
+        <w:t xml:space="preserve"> Tobias 2013; Sexton et. al 2009).</w:t>
       </w:r>
     </w:p>
     <w:p>
@@ -590,13 +489,215 @@
         <w:autoSpaceDE w:val="0"/>
         <w:autoSpaceDN w:val="0"/>
         <w:adjustRightInd w:val="0"/>
-        <w:outlineLvl w:val="0"/>
-        <w:rPr>
-          <w:rFonts w:ascii="Adobe Devanagari" w:hAnsi="Adobe Devanagari" w:cs="Times New Roman"/>
-          <w:i/>
-          <w:color w:val="000000"/>
-        </w:rPr>
-      </w:pPr>
+        <w:ind w:firstLine="720"/>
+        <w:rPr>
+          <w:rFonts w:ascii="Adobe Devanagari" w:hAnsi="Adobe Devanagari" w:cs="Times New Roman"/>
+          <w:color w:val="000000"/>
+        </w:rPr>
+      </w:pPr>
+      <w:r>
+        <w:rPr>
+          <w:rFonts w:ascii="Adobe Devanagari" w:hAnsi="Adobe Devanagari" w:cs="Times New Roman"/>
+          <w:color w:val="000000"/>
+        </w:rPr>
+        <w:t xml:space="preserve">It is currently uncertain </w:t>
+      </w:r>
+      <w:r>
+        <w:rPr>
+          <w:rFonts w:ascii="Adobe Devanagari" w:hAnsi="Adobe Devanagari" w:cs="Times New Roman"/>
+          <w:color w:val="000000"/>
+        </w:rPr>
+        <w:t>to what extent</w:t>
+      </w:r>
+      <w:r>
+        <w:rPr>
+          <w:rFonts w:ascii="Adobe Devanagari" w:hAnsi="Adobe Devanagari" w:cs="Times New Roman"/>
+          <w:color w:val="000000"/>
+        </w:rPr>
+        <w:t xml:space="preserve"> range limits are caused by biotic </w:t>
+      </w:r>
+      <w:r>
+        <w:rPr>
+          <w:rFonts w:ascii="Adobe Devanagari" w:hAnsi="Adobe Devanagari" w:cs="Times New Roman"/>
+          <w:color w:val="000000"/>
+        </w:rPr>
+        <w:t>versus</w:t>
+      </w:r>
+      <w:r>
+        <w:rPr>
+          <w:rFonts w:ascii="Adobe Devanagari" w:hAnsi="Adobe Devanagari" w:cs="Times New Roman"/>
+          <w:color w:val="000000"/>
+        </w:rPr>
+        <w:t xml:space="preserve"> abiotic factors (Sexton et. al 2009</w:t>
+      </w:r>
+      <w:r>
+        <w:rPr>
+          <w:rFonts w:ascii="Adobe Devanagari" w:hAnsi="Adobe Devanagari" w:cs="Times New Roman"/>
+          <w:color w:val="000000"/>
+        </w:rPr>
+        <w:t>; Hargreaves et. al 2004</w:t>
+      </w:r>
+      <w:r>
+        <w:rPr>
+          <w:rFonts w:ascii="Adobe Devanagari" w:hAnsi="Adobe Devanagari" w:cs="Times New Roman"/>
+          <w:color w:val="000000"/>
+        </w:rPr>
+        <w:t xml:space="preserve">). Darwin long ago theorized that abiotic factors constrain species at high latitudes, high elevation, and likewise environmentally stressful areas. Meanwhile, species interactions limit species in less stressful environments (Louthan et. al 2015). </w:t>
+      </w:r>
+      <w:r>
+        <w:rPr>
+          <w:rFonts w:ascii="Adobe Devanagari" w:hAnsi="Adobe Devanagari" w:cs="Times New Roman"/>
+          <w:color w:val="000000"/>
+        </w:rPr>
+        <w:t>In a meta-analysis of both elevational and latitudinal range studies, Hargreaves et. al (2004)</w:t>
+      </w:r>
+      <w:r>
+        <w:rPr>
+          <w:rFonts w:ascii="Adobe Devanagari" w:hAnsi="Adobe Devanagari" w:cs="Times New Roman"/>
+          <w:color w:val="000000"/>
+        </w:rPr>
+        <w:t xml:space="preserve"> found </w:t>
+      </w:r>
+      <w:r>
+        <w:rPr>
+          <w:rFonts w:ascii="Adobe Devanagari" w:hAnsi="Adobe Devanagari" w:cs="Times New Roman"/>
+          <w:color w:val="000000"/>
+        </w:rPr>
+        <w:t>that studies conducted with latitudinal</w:t>
+      </w:r>
+      <w:r>
+        <w:rPr>
+          <w:rFonts w:ascii="Adobe Devanagari" w:hAnsi="Adobe Devanagari" w:cs="Times New Roman"/>
+          <w:color w:val="000000"/>
+        </w:rPr>
+        <w:t xml:space="preserve"> range limi</w:t>
+      </w:r>
+      <w:r>
+        <w:rPr>
+          <w:rFonts w:ascii="Adobe Devanagari" w:hAnsi="Adobe Devanagari" w:cs="Times New Roman"/>
+          <w:color w:val="000000"/>
+        </w:rPr>
+        <w:t>ts</w:t>
+      </w:r>
+      <w:r>
+        <w:rPr>
+          <w:rFonts w:ascii="Adobe Devanagari" w:hAnsi="Adobe Devanagari" w:cs="Times New Roman"/>
+          <w:color w:val="000000"/>
+        </w:rPr>
+        <w:t xml:space="preserve"> showed </w:t>
+      </w:r>
+      <w:r>
+        <w:rPr>
+          <w:rFonts w:ascii="Adobe Devanagari" w:hAnsi="Adobe Devanagari" w:cs="Times New Roman"/>
+          <w:color w:val="000000"/>
+        </w:rPr>
+        <w:t>a pattern that upper range limits were governed solely by abiotic factors. However, t</w:t>
+      </w:r>
+      <w:r>
+        <w:rPr>
+          <w:rFonts w:ascii="Adobe Devanagari" w:hAnsi="Adobe Devanagari" w:cs="Times New Roman"/>
+          <w:color w:val="000000"/>
+        </w:rPr>
+        <w:t xml:space="preserve">here were too few studies conducted at lower latitudes to ascertain </w:t>
+      </w:r>
+      <w:r>
+        <w:rPr>
+          <w:rFonts w:ascii="Adobe Devanagari" w:hAnsi="Adobe Devanagari" w:cs="Times New Roman"/>
+          <w:color w:val="000000"/>
+        </w:rPr>
+        <w:t>a concrete alternative behavior at the lower limits</w:t>
+      </w:r>
+      <w:r>
+        <w:rPr>
+          <w:rFonts w:ascii="Adobe Devanagari" w:hAnsi="Adobe Devanagari" w:cs="Times New Roman"/>
+          <w:color w:val="000000"/>
+        </w:rPr>
+        <w:t>.</w:t>
+      </w:r>
+      <w:r>
+        <w:rPr>
+          <w:rFonts w:ascii="Adobe Devanagari" w:hAnsi="Adobe Devanagari" w:cs="Times New Roman"/>
+          <w:color w:val="000000"/>
+        </w:rPr>
+        <w:t xml:space="preserve"> </w:t>
+      </w:r>
+      <w:r>
+        <w:rPr>
+          <w:rFonts w:ascii="Adobe Devanagari" w:hAnsi="Adobe Devanagari" w:cs="Times New Roman"/>
+          <w:color w:val="000000"/>
+        </w:rPr>
+        <w:t>Thus, i</w:t>
+      </w:r>
+      <w:r>
+        <w:rPr>
+          <w:rFonts w:ascii="Adobe Devanagari" w:hAnsi="Adobe Devanagari" w:cs="Times New Roman"/>
+          <w:color w:val="000000"/>
+        </w:rPr>
+        <w:t xml:space="preserve">t </w:t>
+      </w:r>
+      <w:r>
+        <w:rPr>
+          <w:rFonts w:ascii="Adobe Devanagari" w:hAnsi="Adobe Devanagari" w:cs="Times New Roman"/>
+          <w:color w:val="000000"/>
+        </w:rPr>
+        <w:t>is</w:t>
+      </w:r>
+      <w:r>
+        <w:rPr>
+          <w:rFonts w:ascii="Adobe Devanagari" w:hAnsi="Adobe Devanagari" w:cs="Times New Roman"/>
+          <w:color w:val="000000"/>
+        </w:rPr>
+        <w:t xml:space="preserve"> likely</w:t>
+      </w:r>
+      <w:r>
+        <w:rPr>
+          <w:rFonts w:ascii="Adobe Devanagari" w:hAnsi="Adobe Devanagari" w:cs="Times New Roman"/>
+          <w:color w:val="000000"/>
+        </w:rPr>
+        <w:t xml:space="preserve"> that</w:t>
+      </w:r>
+      <w:r>
+        <w:rPr>
+          <w:rFonts w:ascii="Adobe Devanagari" w:hAnsi="Adobe Devanagari" w:cs="Times New Roman"/>
+          <w:color w:val="000000"/>
+        </w:rPr>
+        <w:t xml:space="preserve"> biotic interactions will increase in importance in </w:t>
+      </w:r>
+      <w:r>
+        <w:rPr>
+          <w:rFonts w:ascii="Adobe Devanagari" w:hAnsi="Adobe Devanagari" w:cs="Times New Roman"/>
+          <w:color w:val="000000"/>
+        </w:rPr>
+        <w:t>governing</w:t>
+      </w:r>
+      <w:r>
+        <w:rPr>
+          <w:rFonts w:ascii="Adobe Devanagari" w:hAnsi="Adobe Devanagari" w:cs="Times New Roman"/>
+          <w:color w:val="000000"/>
+        </w:rPr>
+        <w:t xml:space="preserve"> range limits as the climate warms (Hargreaves</w:t>
+      </w:r>
+      <w:r>
+        <w:rPr>
+          <w:rFonts w:ascii="Adobe Devanagari" w:hAnsi="Adobe Devanagari" w:cs="Times New Roman"/>
+          <w:color w:val="000000"/>
+        </w:rPr>
+        <w:t xml:space="preserve"> et. al</w:t>
+      </w:r>
+      <w:r>
+        <w:rPr>
+          <w:rFonts w:ascii="Adobe Devanagari" w:hAnsi="Adobe Devanagari" w:cs="Times New Roman"/>
+          <w:color w:val="000000"/>
+        </w:rPr>
+        <w:t xml:space="preserve"> 2014).</w:t>
+      </w:r>
+      <w:r>
+        <w:rPr>
+          <w:rFonts w:ascii="Adobe Devanagari" w:hAnsi="Adobe Devanagari" w:cs="Times New Roman"/>
+          <w:color w:val="000000"/>
+        </w:rPr>
+        <w:t xml:space="preserve"> </w:t>
+      </w:r>
     </w:p>
     <w:p>
       <w:pPr>
@@ -618,13 +719,77 @@
         <w:autoSpaceDE w:val="0"/>
         <w:autoSpaceDN w:val="0"/>
         <w:adjustRightInd w:val="0"/>
-        <w:outlineLvl w:val="0"/>
-        <w:rPr>
-          <w:rFonts w:ascii="Adobe Devanagari" w:hAnsi="Adobe Devanagari" w:cs="Times New Roman"/>
-          <w:i/>
-          <w:color w:val="000000"/>
-        </w:rPr>
-      </w:pPr>
+        <w:ind w:firstLine="720"/>
+        <w:rPr>
+          <w:rFonts w:ascii="Adobe Devanagari" w:hAnsi="Adobe Devanagari" w:cs="Times New Roman"/>
+          <w:color w:val="000000"/>
+        </w:rPr>
+      </w:pPr>
+      <w:r>
+        <w:rPr>
+          <w:rFonts w:ascii="Adobe Devanagari" w:hAnsi="Adobe Devanagari" w:cs="Times New Roman"/>
+          <w:color w:val="000000"/>
+        </w:rPr>
+        <w:t>T</w:t>
+      </w:r>
+      <w:r>
+        <w:rPr>
+          <w:rFonts w:ascii="Adobe Devanagari" w:hAnsi="Adobe Devanagari" w:cs="Times New Roman"/>
+          <w:color w:val="000000"/>
+        </w:rPr>
+        <w:t>here is much variation across species</w:t>
+      </w:r>
+      <w:r>
+        <w:rPr>
+          <w:rFonts w:ascii="Adobe Devanagari" w:hAnsi="Adobe Devanagari" w:cs="Times New Roman"/>
+          <w:color w:val="000000"/>
+        </w:rPr>
+        <w:t xml:space="preserve"> in how much biotic or a biotic factors determine its limits</w:t>
+      </w:r>
+      <w:r>
+        <w:rPr>
+          <w:rFonts w:ascii="Adobe Devanagari" w:hAnsi="Adobe Devanagari" w:cs="Times New Roman"/>
+          <w:color w:val="000000"/>
+        </w:rPr>
+        <w:t>. It is likely that this variation is due to different dispersal capabilities, competition, and freezing tolerance (Louthan et. al 2015). Even so, there is a dearth of research looking at both biotic and abiotic factors</w:t>
+      </w:r>
+      <w:r>
+        <w:rPr>
+          <w:rFonts w:ascii="Adobe Devanagari" w:hAnsi="Adobe Devanagari" w:cs="Times New Roman"/>
+          <w:color w:val="000000"/>
+        </w:rPr>
+        <w:t xml:space="preserve"> for the same species, thus controlling for variation among species (Sexton et. al 2009)</w:t>
+      </w:r>
+      <w:bookmarkStart w:id="1" w:name="_GoBack"/>
+      <w:bookmarkEnd w:id="1"/>
+      <w:r>
+        <w:rPr>
+          <w:rFonts w:ascii="Adobe Devanagari" w:hAnsi="Adobe Devanagari" w:cs="Times New Roman"/>
+          <w:color w:val="000000"/>
+        </w:rPr>
+        <w:t>.</w:t>
+      </w:r>
+      <w:r>
+        <w:rPr>
+          <w:rFonts w:ascii="Adobe Devanagari" w:hAnsi="Adobe Devanagari" w:cs="Times New Roman"/>
+          <w:color w:val="000000"/>
+        </w:rPr>
+        <w:t xml:space="preserve"> </w:t>
+      </w:r>
+      <w:r>
+        <w:rPr>
+          <w:rFonts w:ascii="Adobe Devanagari" w:hAnsi="Adobe Devanagari" w:cs="Times New Roman"/>
+          <w:color w:val="000000"/>
+        </w:rPr>
+        <w:t>Examining a species at its range edge compared to its range interior, taking note of both the competitive niche it occupies and the environment the species lives in, thus provides important information on the interplay of factors limiting it.</w:t>
+      </w:r>
+      <w:r>
+        <w:rPr>
+          <w:rFonts w:ascii="Adobe Devanagari" w:hAnsi="Adobe Devanagari" w:cs="Times New Roman"/>
+          <w:color w:val="000000"/>
+        </w:rPr>
+        <w:t xml:space="preserve"> By understanding the factors limiting a species, we can predict more accurately how well a species will be able to extend its realized niche in a changing environment.</w:t>
+      </w:r>
     </w:p>
     <w:p>
       <w:pPr>
@@ -653,23 +818,6 @@
           <w:color w:val="000000"/>
         </w:rPr>
       </w:pPr>
-      <w:commentRangeStart w:id="5"/>
-      <w:r>
-        <w:rPr>
-          <w:rFonts w:ascii="Adobe Devanagari" w:hAnsi="Adobe Devanagari" w:cs="Times New Roman"/>
-          <w:i/>
-          <w:color w:val="000000"/>
-        </w:rPr>
-        <w:t>Functional traits and niche differentiation</w:t>
-      </w:r>
-      <w:commentRangeEnd w:id="5"/>
-      <w:r>
-        <w:rPr>
-          <w:rStyle w:val="CommentReference"/>
-          <w:rFonts w:ascii="Adobe Devanagari" w:hAnsi="Adobe Devanagari"/>
-        </w:rPr>
-        <w:commentReference w:id="5"/>
-      </w:r>
     </w:p>
     <w:p>
       <w:pPr>
@@ -691,132 +839,13 @@
         <w:autoSpaceDE w:val="0"/>
         <w:autoSpaceDN w:val="0"/>
         <w:adjustRightInd w:val="0"/>
-        <w:ind w:firstLine="720"/>
-        <w:rPr>
-          <w:rFonts w:ascii="Adobe Devanagari" w:hAnsi="Adobe Devanagari" w:cs="Times New Roman"/>
-          <w:color w:val="000000"/>
-        </w:rPr>
-      </w:pPr>
-      <w:r>
-        <w:rPr>
-          <w:rFonts w:ascii="Adobe Devanagari" w:hAnsi="Adobe Devanagari" w:cs="Times New Roman"/>
-          <w:color w:val="000000"/>
-        </w:rPr>
-        <w:t xml:space="preserve">To more fully understand the resource partitioning within niches in plants, it has become common practice to use </w:t>
-      </w:r>
-      <w:commentRangeStart w:id="6"/>
-      <w:r>
-        <w:rPr>
-          <w:rFonts w:ascii="Adobe Devanagari" w:hAnsi="Adobe Devanagari" w:cs="Times New Roman"/>
-          <w:color w:val="000000"/>
-        </w:rPr>
-        <w:t xml:space="preserve">functional traits </w:t>
-      </w:r>
-      <w:commentRangeEnd w:id="6"/>
-      <w:r>
-        <w:rPr>
-          <w:rStyle w:val="CommentReference"/>
-          <w:rFonts w:ascii="Adobe Devanagari" w:hAnsi="Adobe Devanagari"/>
-        </w:rPr>
-        <w:commentReference w:id="6"/>
-      </w:r>
-      <w:r>
-        <w:rPr>
-          <w:rFonts w:ascii="Adobe Devanagari" w:hAnsi="Adobe Devanagari" w:cs="Times New Roman"/>
-          <w:color w:val="000000"/>
-        </w:rPr>
-        <w:t xml:space="preserve">as a proxy for understanding possible life </w:t>
-      </w:r>
-      <w:ins w:id="7" w:author="Elizabeth Wolkovich" w:date="2016-12-11T17:51:00Z">
-        <w:r>
-          <w:rPr>
-            <w:rFonts w:ascii="Adobe Devanagari" w:hAnsi="Adobe Devanagari" w:cs="Times New Roman"/>
-            <w:color w:val="000000"/>
-          </w:rPr>
-          <w:t xml:space="preserve">history? </w:t>
-        </w:r>
-      </w:ins>
-      <w:r>
-        <w:rPr>
-          <w:rFonts w:ascii="Adobe Devanagari" w:hAnsi="Adobe Devanagari" w:cs="Times New Roman"/>
-          <w:color w:val="000000"/>
-        </w:rPr>
-        <w:t>strategies of different species</w:t>
-      </w:r>
-      <w:ins w:id="8" w:author="Elizabeth Wolkovich" w:date="2016-12-11T17:51:00Z">
-        <w:r>
-          <w:rPr>
-            <w:rFonts w:ascii="Adobe Devanagari" w:hAnsi="Adobe Devanagari" w:cs="Times New Roman"/>
-            <w:color w:val="000000"/>
-          </w:rPr>
-          <w:t xml:space="preserve"> (ADD citation)</w:t>
-        </w:r>
-      </w:ins>
-      <w:r>
-        <w:rPr>
-          <w:rFonts w:ascii="Adobe Devanagari" w:hAnsi="Adobe Devanagari" w:cs="Times New Roman"/>
-          <w:color w:val="000000"/>
-        </w:rPr>
-        <w:t xml:space="preserve">. Functional traits have become a useful tool in understanding the nature of the relationship between plants within their communities, as well as understanding the relationship between environment and community assembly. </w:t>
-      </w:r>
-      <w:commentRangeStart w:id="9"/>
-      <w:r>
-        <w:rPr>
-          <w:rFonts w:ascii="Adobe Devanagari" w:hAnsi="Adobe Devanagari" w:cs="Times New Roman"/>
-          <w:color w:val="000000"/>
-        </w:rPr>
-        <w:t xml:space="preserve">Recent evidence has led to a shift away from the neutral model theory of general assembly (Hubbell 2001) towards the niche differentiation model (Kraft 2008). </w:t>
-      </w:r>
-      <w:commentRangeEnd w:id="9"/>
-      <w:r>
-        <w:rPr>
-          <w:rStyle w:val="CommentReference"/>
-          <w:rFonts w:ascii="Adobe Devanagari" w:hAnsi="Adobe Devanagari"/>
-        </w:rPr>
-        <w:commentReference w:id="9"/>
-      </w:r>
-      <w:r>
-        <w:rPr>
-          <w:rFonts w:ascii="Adobe Devanagari" w:hAnsi="Adobe Devanagari" w:cs="Times New Roman"/>
-          <w:color w:val="000000"/>
-        </w:rPr>
-        <w:t>These studies have seen subtle differences in strategy differentiation contributing to species coexistence. Additionally, a large amount of intraspecific variation in functional traits may reduce the limiting effect of phylogenetic relatedness in nearby species (i.e. limiting similarity) (Burns &amp; Strauss 2012).</w:t>
-      </w:r>
-      <w:r>
-        <w:rPr>
-          <w:rFonts w:ascii="Adobe Devanagari" w:hAnsi="Adobe Devanagari" w:cs="Times New Roman"/>
-          <w:color w:val="000000"/>
-        </w:rPr>
-        <w:t xml:space="preserve"> Functional traits have also been shown to be accurate predictors of species’</w:t>
-      </w:r>
-      <w:r>
-        <w:rPr>
-          <w:rFonts w:ascii="Adobe Devanagari" w:hAnsi="Adobe Devanagari" w:cs="Times New Roman"/>
-          <w:color w:val="000000"/>
-        </w:rPr>
-        <w:t xml:space="preserve"> geographic ranges (Stahl &amp; Wirth</w:t>
-      </w:r>
-      <w:r>
-        <w:rPr>
-          <w:rFonts w:ascii="Adobe Devanagari" w:hAnsi="Adobe Devanagari" w:cs="Times New Roman"/>
-          <w:color w:val="000000"/>
-        </w:rPr>
-        <w:t xml:space="preserve"> 2014)</w:t>
-      </w:r>
-      <w:r>
-        <w:rPr>
-          <w:rFonts w:ascii="Adobe Devanagari" w:hAnsi="Adobe Devanagari" w:cs="Times New Roman"/>
-          <w:color w:val="000000"/>
-        </w:rPr>
-        <w:t>, lending credence to the theory of niche differentiation and resource partitioning as a primary factor in determining a species’ geographic range</w:t>
-      </w:r>
-      <w:r>
-        <w:rPr>
-          <w:rFonts w:ascii="Adobe Devanagari" w:hAnsi="Adobe Devanagari" w:cs="Times New Roman"/>
-          <w:color w:val="000000"/>
-        </w:rPr>
-        <w:t xml:space="preserve">.  </w:t>
-      </w:r>
+        <w:outlineLvl w:val="0"/>
+        <w:rPr>
+          <w:rFonts w:ascii="Adobe Devanagari" w:hAnsi="Adobe Devanagari" w:cs="Times New Roman"/>
+          <w:i/>
+          <w:color w:val="000000"/>
+        </w:rPr>
+      </w:pPr>
     </w:p>
     <w:p>
       <w:pPr>
@@ -838,163 +867,29 @@
         <w:autoSpaceDE w:val="0"/>
         <w:autoSpaceDN w:val="0"/>
         <w:adjustRightInd w:val="0"/>
-        <w:ind w:firstLine="720"/>
-        <w:rPr>
-          <w:rFonts w:ascii="Adobe Devanagari" w:hAnsi="Adobe Devanagari" w:cs="Times New Roman"/>
-          <w:color w:val="000000"/>
-        </w:rPr>
-      </w:pPr>
-      <w:r>
-        <w:rPr>
-          <w:rFonts w:ascii="Adobe Devanagari" w:hAnsi="Adobe Devanagari" w:cs="Times New Roman"/>
-          <w:color w:val="000000"/>
-        </w:rPr>
-        <w:t xml:space="preserve">Different functional traits correspond to varying plant </w:t>
-      </w:r>
-      <w:commentRangeStart w:id="10"/>
-      <w:r>
-        <w:rPr>
-          <w:rFonts w:ascii="Adobe Devanagari" w:hAnsi="Adobe Devanagari" w:cs="Times New Roman"/>
-          <w:color w:val="000000"/>
-        </w:rPr>
-        <w:t>life strategies</w:t>
-      </w:r>
-      <w:commentRangeEnd w:id="10"/>
+        <w:outlineLvl w:val="0"/>
+        <w:rPr>
+          <w:rFonts w:ascii="Adobe Devanagari" w:hAnsi="Adobe Devanagari" w:cs="Times New Roman"/>
+          <w:i/>
+          <w:color w:val="000000"/>
+        </w:rPr>
+      </w:pPr>
+      <w:commentRangeStart w:id="2"/>
+      <w:r>
+        <w:rPr>
+          <w:rFonts w:ascii="Adobe Devanagari" w:hAnsi="Adobe Devanagari" w:cs="Times New Roman"/>
+          <w:i/>
+          <w:color w:val="000000"/>
+        </w:rPr>
+        <w:t>Functional traits and niche differentiation</w:t>
+      </w:r>
+      <w:commentRangeEnd w:id="2"/>
       <w:r>
         <w:rPr>
           <w:rStyle w:val="CommentReference"/>
           <w:rFonts w:ascii="Adobe Devanagari" w:hAnsi="Adobe Devanagari"/>
         </w:rPr>
-        <w:commentReference w:id="10"/>
-      </w:r>
-      <w:r>
-        <w:rPr>
-          <w:rFonts w:ascii="Adobe Devanagari" w:hAnsi="Adobe Devanagari" w:cs="Times New Roman"/>
-          <w:color w:val="000000"/>
-        </w:rPr>
-        <w:t>. Taking note of specific leaf area (SLA) serves as a proxy for life history, while leaf shape exhibits strong latitudinal and climate gradients for some species</w:t>
-      </w:r>
-      <w:ins w:id="11" w:author="Elizabeth Wolkovich" w:date="2016-12-11T17:53:00Z">
-        <w:r>
-          <w:rPr>
-            <w:rFonts w:ascii="Adobe Devanagari" w:hAnsi="Adobe Devanagari" w:cs="Times New Roman"/>
-            <w:color w:val="000000"/>
-          </w:rPr>
-          <w:t xml:space="preserve"> (ADD citations)</w:t>
-        </w:r>
-      </w:ins>
-      <w:r>
-        <w:rPr>
-          <w:rFonts w:ascii="Adobe Devanagari" w:hAnsi="Adobe Devanagari" w:cs="Times New Roman"/>
-          <w:color w:val="000000"/>
-        </w:rPr>
-        <w:t>. The nutrients of tissues in plants also serve to provide information on resource investment. The ratio of carbon to nitrogen in a leaf gives information on the life history strategy of the leaf, as well as relative investment in the structures of the plant that harvest light. The height of a plant is an indicator of its local performance, while stem specific density provides insight into drought resistance and/or growth rate.</w:t>
-      </w:r>
-      <w:r>
-        <w:rPr>
-          <w:rFonts w:ascii="Adobe Devanagari" w:hAnsi="Adobe Devanagari" w:cs="Times New Roman"/>
-          <w:color w:val="000000"/>
-        </w:rPr>
-        <w:t xml:space="preserve"> </w:t>
-      </w:r>
-      <w:commentRangeStart w:id="12"/>
-      <w:r>
-        <w:rPr>
-          <w:rFonts w:ascii="Adobe Devanagari" w:hAnsi="Adobe Devanagari" w:cs="Times New Roman"/>
-          <w:color w:val="000000"/>
-        </w:rPr>
-        <w:t>By using related</w:t>
-      </w:r>
-      <w:r>
-        <w:rPr>
-          <w:rFonts w:ascii="Adobe Devanagari" w:hAnsi="Adobe Devanagari" w:cs="Times New Roman"/>
-          <w:color w:val="000000"/>
-        </w:rPr>
-        <w:t xml:space="preserve"> functional traits </w:t>
-      </w:r>
-      <w:r>
-        <w:rPr>
-          <w:rFonts w:ascii="Adobe Devanagari" w:hAnsi="Adobe Devanagari" w:cs="Times New Roman"/>
-          <w:color w:val="000000"/>
-        </w:rPr>
-        <w:t>to describe a plant’s resource partitioning across its geographic range,</w:t>
-      </w:r>
-      <w:r>
-        <w:rPr>
-          <w:rFonts w:ascii="Adobe Devanagari" w:hAnsi="Adobe Devanagari" w:cs="Times New Roman"/>
-          <w:color w:val="000000"/>
-        </w:rPr>
-        <w:t xml:space="preserve"> I </w:t>
-      </w:r>
-      <w:r>
-        <w:rPr>
-          <w:rFonts w:ascii="Adobe Devanagari" w:hAnsi="Adobe Devanagari" w:cs="Times New Roman"/>
-          <w:color w:val="000000"/>
-        </w:rPr>
-        <w:t xml:space="preserve">can </w:t>
-      </w:r>
-      <w:r>
-        <w:rPr>
-          <w:rFonts w:ascii="Adobe Devanagari" w:hAnsi="Adobe Devanagari" w:cs="Times New Roman"/>
-          <w:color w:val="000000"/>
-        </w:rPr>
-        <w:t xml:space="preserve">more accurately predict how a species could respond to shifts in climate. </w:t>
-      </w:r>
-      <w:r>
-        <w:rPr>
-          <w:rFonts w:ascii="Adobe Devanagari" w:hAnsi="Adobe Devanagari" w:cs="Times New Roman"/>
-        </w:rPr>
-        <w:t>Incorporating trait-based models in</w:t>
-      </w:r>
-      <w:r>
-        <w:rPr>
-          <w:rFonts w:ascii="Adobe Devanagari" w:hAnsi="Adobe Devanagari" w:cs="Times New Roman"/>
-        </w:rPr>
-        <w:t xml:space="preserve"> our</w:t>
-      </w:r>
-      <w:r>
-        <w:rPr>
-          <w:rFonts w:ascii="Adobe Devanagari" w:hAnsi="Adobe Devanagari" w:cs="Times New Roman"/>
-        </w:rPr>
-        <w:t xml:space="preserve"> </w:t>
-      </w:r>
-      <w:r>
-        <w:rPr>
-          <w:rFonts w:ascii="Adobe Devanagari" w:hAnsi="Adobe Devanagari" w:cs="Times New Roman"/>
-        </w:rPr>
-        <w:t xml:space="preserve">understanding of the roles that species interactions play in community assembly is crucial </w:t>
-      </w:r>
-      <w:r>
-        <w:rPr>
-          <w:rFonts w:ascii="Adobe Devanagari" w:hAnsi="Adobe Devanagari" w:cs="Times New Roman"/>
-        </w:rPr>
-        <w:t xml:space="preserve">(Pigot </w:t>
-      </w:r>
-      <w:r>
-        <w:rPr>
-          <w:rFonts w:ascii="Adobe Devanagari" w:hAnsi="Adobe Devanagari" w:cs="Times New Roman"/>
-        </w:rPr>
-        <w:t>&amp;</w:t>
-      </w:r>
-      <w:r>
-        <w:rPr>
-          <w:rFonts w:ascii="Adobe Devanagari" w:hAnsi="Adobe Devanagari" w:cs="Times New Roman"/>
-        </w:rPr>
-        <w:t xml:space="preserve"> Tobias 2013</w:t>
-      </w:r>
-      <w:r>
-        <w:rPr>
-          <w:rFonts w:ascii="Adobe Devanagari" w:hAnsi="Adobe Devanagari" w:cs="Times New Roman"/>
-        </w:rPr>
-        <w:t>).</w:t>
-      </w:r>
-      <w:commentRangeEnd w:id="12"/>
-      <w:r>
-        <w:rPr>
-          <w:rStyle w:val="CommentReference"/>
-          <w:rFonts w:ascii="Adobe Devanagari" w:hAnsi="Adobe Devanagari"/>
-        </w:rPr>
-        <w:commentReference w:id="12"/>
+        <w:commentReference w:id="2"/>
       </w:r>
     </w:p>
     <w:p>
@@ -1017,13 +912,132 @@
         <w:autoSpaceDE w:val="0"/>
         <w:autoSpaceDN w:val="0"/>
         <w:adjustRightInd w:val="0"/>
-        <w:outlineLvl w:val="0"/>
-        <w:rPr>
-          <w:rFonts w:ascii="Adobe Devanagari" w:hAnsi="Adobe Devanagari" w:cs="Times New Roman"/>
-          <w:i/>
-          <w:color w:val="000000"/>
-        </w:rPr>
-      </w:pPr>
+        <w:ind w:firstLine="720"/>
+        <w:rPr>
+          <w:rFonts w:ascii="Adobe Devanagari" w:hAnsi="Adobe Devanagari" w:cs="Times New Roman"/>
+          <w:color w:val="000000"/>
+        </w:rPr>
+      </w:pPr>
+      <w:r>
+        <w:rPr>
+          <w:rFonts w:ascii="Adobe Devanagari" w:hAnsi="Adobe Devanagari" w:cs="Times New Roman"/>
+          <w:color w:val="000000"/>
+        </w:rPr>
+        <w:t xml:space="preserve">To more fully understand the resource partitioning within niches in plants, it has become common practice to use </w:t>
+      </w:r>
+      <w:commentRangeStart w:id="3"/>
+      <w:r>
+        <w:rPr>
+          <w:rFonts w:ascii="Adobe Devanagari" w:hAnsi="Adobe Devanagari" w:cs="Times New Roman"/>
+          <w:color w:val="000000"/>
+        </w:rPr>
+        <w:t xml:space="preserve">functional traits </w:t>
+      </w:r>
+      <w:commentRangeEnd w:id="3"/>
+      <w:r>
+        <w:rPr>
+          <w:rStyle w:val="CommentReference"/>
+          <w:rFonts w:ascii="Adobe Devanagari" w:hAnsi="Adobe Devanagari"/>
+        </w:rPr>
+        <w:commentReference w:id="3"/>
+      </w:r>
+      <w:r>
+        <w:rPr>
+          <w:rFonts w:ascii="Adobe Devanagari" w:hAnsi="Adobe Devanagari" w:cs="Times New Roman"/>
+          <w:color w:val="000000"/>
+        </w:rPr>
+        <w:t xml:space="preserve">as a proxy for understanding possible life </w:t>
+      </w:r>
+      <w:ins w:id="4" w:author="Elizabeth Wolkovich" w:date="2016-12-11T17:51:00Z">
+        <w:r>
+          <w:rPr>
+            <w:rFonts w:ascii="Adobe Devanagari" w:hAnsi="Adobe Devanagari" w:cs="Times New Roman"/>
+            <w:color w:val="000000"/>
+          </w:rPr>
+          <w:t xml:space="preserve">history? </w:t>
+        </w:r>
+      </w:ins>
+      <w:r>
+        <w:rPr>
+          <w:rFonts w:ascii="Adobe Devanagari" w:hAnsi="Adobe Devanagari" w:cs="Times New Roman"/>
+          <w:color w:val="000000"/>
+        </w:rPr>
+        <w:t>strategies of different species</w:t>
+      </w:r>
+      <w:ins w:id="5" w:author="Elizabeth Wolkovich" w:date="2016-12-11T17:51:00Z">
+        <w:r>
+          <w:rPr>
+            <w:rFonts w:ascii="Adobe Devanagari" w:hAnsi="Adobe Devanagari" w:cs="Times New Roman"/>
+            <w:color w:val="000000"/>
+          </w:rPr>
+          <w:t xml:space="preserve"> (ADD citation)</w:t>
+        </w:r>
+      </w:ins>
+      <w:r>
+        <w:rPr>
+          <w:rFonts w:ascii="Adobe Devanagari" w:hAnsi="Adobe Devanagari" w:cs="Times New Roman"/>
+          <w:color w:val="000000"/>
+        </w:rPr>
+        <w:t xml:space="preserve">. Functional traits have become a useful tool in understanding the nature of the relationship between plants within their communities, as well as understanding the relationship between environment and community assembly. </w:t>
+      </w:r>
+      <w:commentRangeStart w:id="6"/>
+      <w:r>
+        <w:rPr>
+          <w:rFonts w:ascii="Adobe Devanagari" w:hAnsi="Adobe Devanagari" w:cs="Times New Roman"/>
+          <w:color w:val="000000"/>
+        </w:rPr>
+        <w:t xml:space="preserve">Recent evidence has led to a shift away from the neutral model theory of general assembly (Hubbell 2001) towards the niche differentiation model (Kraft 2008). </w:t>
+      </w:r>
+      <w:commentRangeEnd w:id="6"/>
+      <w:r>
+        <w:rPr>
+          <w:rStyle w:val="CommentReference"/>
+          <w:rFonts w:ascii="Adobe Devanagari" w:hAnsi="Adobe Devanagari"/>
+        </w:rPr>
+        <w:commentReference w:id="6"/>
+      </w:r>
+      <w:r>
+        <w:rPr>
+          <w:rFonts w:ascii="Adobe Devanagari" w:hAnsi="Adobe Devanagari" w:cs="Times New Roman"/>
+          <w:color w:val="000000"/>
+        </w:rPr>
+        <w:t>These studies have seen subtle differences in strategy differentiation contributing to species coexistence. Additionally, a large amount of intraspecific variation in functional traits may reduce the limiting effect of phylogenetic relatedness in nearby species (i.e. limiting similarity) (Burns &amp; Strauss 2012).</w:t>
+      </w:r>
+      <w:r>
+        <w:rPr>
+          <w:rFonts w:ascii="Adobe Devanagari" w:hAnsi="Adobe Devanagari" w:cs="Times New Roman"/>
+          <w:color w:val="000000"/>
+        </w:rPr>
+        <w:t xml:space="preserve"> Functional traits have also been shown to be accurate predictors of species’</w:t>
+      </w:r>
+      <w:r>
+        <w:rPr>
+          <w:rFonts w:ascii="Adobe Devanagari" w:hAnsi="Adobe Devanagari" w:cs="Times New Roman"/>
+          <w:color w:val="000000"/>
+        </w:rPr>
+        <w:t xml:space="preserve"> geographic ranges (Stahl &amp; Wirth</w:t>
+      </w:r>
+      <w:r>
+        <w:rPr>
+          <w:rFonts w:ascii="Adobe Devanagari" w:hAnsi="Adobe Devanagari" w:cs="Times New Roman"/>
+          <w:color w:val="000000"/>
+        </w:rPr>
+        <w:t xml:space="preserve"> 2014)</w:t>
+      </w:r>
+      <w:r>
+        <w:rPr>
+          <w:rFonts w:ascii="Adobe Devanagari" w:hAnsi="Adobe Devanagari" w:cs="Times New Roman"/>
+          <w:color w:val="000000"/>
+        </w:rPr>
+        <w:t>, lending credence to the theory of niche differentiation and resource partitioning as a primary factor in determining a species’ geographic range</w:t>
+      </w:r>
+      <w:r>
+        <w:rPr>
+          <w:rFonts w:ascii="Adobe Devanagari" w:hAnsi="Adobe Devanagari" w:cs="Times New Roman"/>
+          <w:color w:val="000000"/>
+        </w:rPr>
+        <w:t xml:space="preserve">.  </w:t>
+      </w:r>
     </w:p>
     <w:p>
       <w:pPr>
@@ -1045,20 +1059,163 @@
         <w:autoSpaceDE w:val="0"/>
         <w:autoSpaceDN w:val="0"/>
         <w:adjustRightInd w:val="0"/>
-        <w:outlineLvl w:val="0"/>
-        <w:rPr>
-          <w:rFonts w:ascii="Adobe Devanagari" w:hAnsi="Adobe Devanagari" w:cs="Times New Roman"/>
-          <w:i/>
-          <w:color w:val="000000"/>
-        </w:rPr>
-      </w:pPr>
-      <w:r>
-        <w:rPr>
-          <w:rFonts w:ascii="Adobe Devanagari" w:hAnsi="Adobe Devanagari" w:cs="Times New Roman"/>
-          <w:i/>
-          <w:color w:val="000000"/>
-        </w:rPr>
-        <w:t>Range shifts and response to climate change</w:t>
+        <w:ind w:firstLine="720"/>
+        <w:rPr>
+          <w:rFonts w:ascii="Adobe Devanagari" w:hAnsi="Adobe Devanagari" w:cs="Times New Roman"/>
+          <w:color w:val="000000"/>
+        </w:rPr>
+      </w:pPr>
+      <w:r>
+        <w:rPr>
+          <w:rFonts w:ascii="Adobe Devanagari" w:hAnsi="Adobe Devanagari" w:cs="Times New Roman"/>
+          <w:color w:val="000000"/>
+        </w:rPr>
+        <w:t xml:space="preserve">Different functional traits correspond to varying plant </w:t>
+      </w:r>
+      <w:commentRangeStart w:id="7"/>
+      <w:r>
+        <w:rPr>
+          <w:rFonts w:ascii="Adobe Devanagari" w:hAnsi="Adobe Devanagari" w:cs="Times New Roman"/>
+          <w:color w:val="000000"/>
+        </w:rPr>
+        <w:t>life strategies</w:t>
+      </w:r>
+      <w:commentRangeEnd w:id="7"/>
+      <w:r>
+        <w:rPr>
+          <w:rStyle w:val="CommentReference"/>
+          <w:rFonts w:ascii="Adobe Devanagari" w:hAnsi="Adobe Devanagari"/>
+        </w:rPr>
+        <w:commentReference w:id="7"/>
+      </w:r>
+      <w:r>
+        <w:rPr>
+          <w:rFonts w:ascii="Adobe Devanagari" w:hAnsi="Adobe Devanagari" w:cs="Times New Roman"/>
+          <w:color w:val="000000"/>
+        </w:rPr>
+        <w:t>. Taking note of specific leaf area (SLA) serves as a proxy for life history, while leaf shape exhibits strong latitudinal and climate gradients for some species</w:t>
+      </w:r>
+      <w:ins w:id="8" w:author="Elizabeth Wolkovich" w:date="2016-12-11T17:53:00Z">
+        <w:r>
+          <w:rPr>
+            <w:rFonts w:ascii="Adobe Devanagari" w:hAnsi="Adobe Devanagari" w:cs="Times New Roman"/>
+            <w:color w:val="000000"/>
+          </w:rPr>
+          <w:t xml:space="preserve"> (ADD citations)</w:t>
+        </w:r>
+      </w:ins>
+      <w:r>
+        <w:rPr>
+          <w:rFonts w:ascii="Adobe Devanagari" w:hAnsi="Adobe Devanagari" w:cs="Times New Roman"/>
+          <w:color w:val="000000"/>
+        </w:rPr>
+        <w:t>. The nutrients of tissues in plants also serve to provide information on resource investment. The ratio of carbon to nitrogen in a leaf gives information on the life history strategy of the leaf, as well as relative investment in the structures of the plant that harvest light. The height of a plant is an indicator of its local performance, while stem specific density provides insight into drought resistance and/or growth rate.</w:t>
+      </w:r>
+      <w:r>
+        <w:rPr>
+          <w:rFonts w:ascii="Adobe Devanagari" w:hAnsi="Adobe Devanagari" w:cs="Times New Roman"/>
+          <w:color w:val="000000"/>
+        </w:rPr>
+        <w:t xml:space="preserve"> </w:t>
+      </w:r>
+      <w:commentRangeStart w:id="9"/>
+      <w:r>
+        <w:rPr>
+          <w:rFonts w:ascii="Adobe Devanagari" w:hAnsi="Adobe Devanagari" w:cs="Times New Roman"/>
+          <w:color w:val="000000"/>
+        </w:rPr>
+        <w:t>By using related</w:t>
+      </w:r>
+      <w:r>
+        <w:rPr>
+          <w:rFonts w:ascii="Adobe Devanagari" w:hAnsi="Adobe Devanagari" w:cs="Times New Roman"/>
+          <w:color w:val="000000"/>
+        </w:rPr>
+        <w:t xml:space="preserve"> functional traits </w:t>
+      </w:r>
+      <w:r>
+        <w:rPr>
+          <w:rFonts w:ascii="Adobe Devanagari" w:hAnsi="Adobe Devanagari" w:cs="Times New Roman"/>
+          <w:color w:val="000000"/>
+        </w:rPr>
+        <w:t>to describe a plant’s resource partitioning across its geographic range,</w:t>
+      </w:r>
+      <w:r>
+        <w:rPr>
+          <w:rFonts w:ascii="Adobe Devanagari" w:hAnsi="Adobe Devanagari" w:cs="Times New Roman"/>
+          <w:color w:val="000000"/>
+        </w:rPr>
+        <w:t xml:space="preserve"> I </w:t>
+      </w:r>
+      <w:r>
+        <w:rPr>
+          <w:rFonts w:ascii="Adobe Devanagari" w:hAnsi="Adobe Devanagari" w:cs="Times New Roman"/>
+          <w:color w:val="000000"/>
+        </w:rPr>
+        <w:t xml:space="preserve">can </w:t>
+      </w:r>
+      <w:r>
+        <w:rPr>
+          <w:rFonts w:ascii="Adobe Devanagari" w:hAnsi="Adobe Devanagari" w:cs="Times New Roman"/>
+          <w:color w:val="000000"/>
+        </w:rPr>
+        <w:t xml:space="preserve">more accurately predict how a species could respond to shifts in climate. </w:t>
+      </w:r>
+      <w:r>
+        <w:rPr>
+          <w:rFonts w:ascii="Adobe Devanagari" w:hAnsi="Adobe Devanagari" w:cs="Times New Roman"/>
+        </w:rPr>
+        <w:t>Incorporating trait-based models in</w:t>
+      </w:r>
+      <w:r>
+        <w:rPr>
+          <w:rFonts w:ascii="Adobe Devanagari" w:hAnsi="Adobe Devanagari" w:cs="Times New Roman"/>
+        </w:rPr>
+        <w:t xml:space="preserve"> our</w:t>
+      </w:r>
+      <w:r>
+        <w:rPr>
+          <w:rFonts w:ascii="Adobe Devanagari" w:hAnsi="Adobe Devanagari" w:cs="Times New Roman"/>
+        </w:rPr>
+        <w:t xml:space="preserve"> </w:t>
+      </w:r>
+      <w:r>
+        <w:rPr>
+          <w:rFonts w:ascii="Adobe Devanagari" w:hAnsi="Adobe Devanagari" w:cs="Times New Roman"/>
+        </w:rPr>
+        <w:t xml:space="preserve">understanding of the roles that species interactions play in community assembly is crucial </w:t>
+      </w:r>
+      <w:r>
+        <w:rPr>
+          <w:rFonts w:ascii="Adobe Devanagari" w:hAnsi="Adobe Devanagari" w:cs="Times New Roman"/>
+        </w:rPr>
+        <w:t xml:space="preserve">(Pigot </w:t>
+      </w:r>
+      <w:r>
+        <w:rPr>
+          <w:rFonts w:ascii="Adobe Devanagari" w:hAnsi="Adobe Devanagari" w:cs="Times New Roman"/>
+        </w:rPr>
+        <w:t>&amp;</w:t>
+      </w:r>
+      <w:r>
+        <w:rPr>
+          <w:rFonts w:ascii="Adobe Devanagari" w:hAnsi="Adobe Devanagari" w:cs="Times New Roman"/>
+        </w:rPr>
+        <w:t xml:space="preserve"> Tobias 2013</w:t>
+      </w:r>
+      <w:r>
+        <w:rPr>
+          <w:rFonts w:ascii="Adobe Devanagari" w:hAnsi="Adobe Devanagari" w:cs="Times New Roman"/>
+        </w:rPr>
+        <w:t>).</w:t>
+      </w:r>
+      <w:commentRangeEnd w:id="9"/>
+      <w:r>
+        <w:rPr>
+          <w:rStyle w:val="CommentReference"/>
+          <w:rFonts w:ascii="Adobe Devanagari" w:hAnsi="Adobe Devanagari"/>
+        </w:rPr>
+        <w:commentReference w:id="9"/>
       </w:r>
     </w:p>
     <w:p>
@@ -1081,6 +1238,70 @@
         <w:autoSpaceDE w:val="0"/>
         <w:autoSpaceDN w:val="0"/>
         <w:adjustRightInd w:val="0"/>
+        <w:outlineLvl w:val="0"/>
+        <w:rPr>
+          <w:rFonts w:ascii="Adobe Devanagari" w:hAnsi="Adobe Devanagari" w:cs="Times New Roman"/>
+          <w:i/>
+          <w:color w:val="000000"/>
+        </w:rPr>
+      </w:pPr>
+    </w:p>
+    <w:p>
+      <w:pPr>
+        <w:widowControl w:val="0"/>
+        <w:tabs>
+          <w:tab w:val="left" w:pos="940"/>
+          <w:tab w:val="left" w:pos="1440"/>
+          <w:tab w:val="left" w:pos="2160"/>
+          <w:tab w:val="left" w:pos="2880"/>
+          <w:tab w:val="left" w:pos="3600"/>
+          <w:tab w:val="left" w:pos="4320"/>
+          <w:tab w:val="left" w:pos="5040"/>
+          <w:tab w:val="left" w:pos="5760"/>
+          <w:tab w:val="left" w:pos="6480"/>
+          <w:tab w:val="left" w:pos="7200"/>
+          <w:tab w:val="left" w:pos="7920"/>
+          <w:tab w:val="left" w:pos="8640"/>
+        </w:tabs>
+        <w:autoSpaceDE w:val="0"/>
+        <w:autoSpaceDN w:val="0"/>
+        <w:adjustRightInd w:val="0"/>
+        <w:outlineLvl w:val="0"/>
+        <w:rPr>
+          <w:rFonts w:ascii="Adobe Devanagari" w:hAnsi="Adobe Devanagari" w:cs="Times New Roman"/>
+          <w:i/>
+          <w:color w:val="000000"/>
+        </w:rPr>
+      </w:pPr>
+      <w:r>
+        <w:rPr>
+          <w:rFonts w:ascii="Adobe Devanagari" w:hAnsi="Adobe Devanagari" w:cs="Times New Roman"/>
+          <w:i/>
+          <w:color w:val="000000"/>
+        </w:rPr>
+        <w:t>Range shifts and response to climate change</w:t>
+      </w:r>
+    </w:p>
+    <w:p>
+      <w:pPr>
+        <w:widowControl w:val="0"/>
+        <w:tabs>
+          <w:tab w:val="left" w:pos="940"/>
+          <w:tab w:val="left" w:pos="1440"/>
+          <w:tab w:val="left" w:pos="2160"/>
+          <w:tab w:val="left" w:pos="2880"/>
+          <w:tab w:val="left" w:pos="3600"/>
+          <w:tab w:val="left" w:pos="4320"/>
+          <w:tab w:val="left" w:pos="5040"/>
+          <w:tab w:val="left" w:pos="5760"/>
+          <w:tab w:val="left" w:pos="6480"/>
+          <w:tab w:val="left" w:pos="7200"/>
+          <w:tab w:val="left" w:pos="7920"/>
+          <w:tab w:val="left" w:pos="8640"/>
+        </w:tabs>
+        <w:autoSpaceDE w:val="0"/>
+        <w:autoSpaceDN w:val="0"/>
+        <w:adjustRightInd w:val="0"/>
         <w:rPr>
           <w:rFonts w:ascii="Adobe Devanagari" w:hAnsi="Adobe Devanagari" w:cs="Times New Roman"/>
           <w:color w:val="000000"/>
@@ -1220,7 +1441,7 @@
         </w:rPr>
         <w:t xml:space="preserve">Based on the niche conservatism hypothesis, when environmental conditions stretch beyond a species’ physiological tolerances, that species will either shift </w:t>
       </w:r>
-      <w:del w:id="13" w:author="Elizabeth Wolkovich" w:date="2016-12-11T17:55:00Z">
+      <w:del w:id="10" w:author="Elizabeth Wolkovich" w:date="2016-12-11T17:55:00Z">
         <w:r>
           <w:rPr>
             <w:rFonts w:ascii="Adobe Devanagari" w:hAnsi="Adobe Devanagari" w:cs="Times New Roman"/>
@@ -1229,7 +1450,7 @@
           <w:delText xml:space="preserve">their </w:delText>
         </w:r>
       </w:del>
-      <w:ins w:id="14" w:author="Elizabeth Wolkovich" w:date="2016-12-11T17:55:00Z">
+      <w:ins w:id="11" w:author="Elizabeth Wolkovich" w:date="2016-12-11T17:55:00Z">
         <w:r>
           <w:rPr>
             <w:rFonts w:ascii="Adobe Devanagari" w:hAnsi="Adobe Devanagari" w:cs="Times New Roman"/>
@@ -1342,7 +1563,7 @@
         </w:rPr>
         <w:t xml:space="preserve">competition has been shown </w:t>
       </w:r>
-      <w:commentRangeStart w:id="15"/>
+      <w:commentRangeStart w:id="12"/>
       <w:r>
         <w:rPr>
           <w:rFonts w:ascii="Adobe Devanagari" w:hAnsi="Adobe Devanagari" w:cs="Times New Roman"/>
@@ -1413,13 +1634,13 @@
           </wp:anchor>
         </w:drawing>
       </w:r>
-      <w:commentRangeEnd w:id="15"/>
+      <w:commentRangeEnd w:id="12"/>
       <w:r>
         <w:rPr>
           <w:rStyle w:val="CommentReference"/>
           <w:rFonts w:ascii="Adobe Devanagari" w:hAnsi="Adobe Devanagari"/>
         </w:rPr>
-        <w:commentReference w:id="15"/>
+        <w:commentReference w:id="12"/>
       </w:r>
       <w:r>
         <w:rPr>
@@ -1527,7 +1748,7 @@
         </w:rPr>
         <w:tab/>
       </w:r>
-      <w:commentRangeStart w:id="16"/>
+      <w:commentRangeStart w:id="13"/>
       <w:r>
         <w:rPr>
           <w:rFonts w:ascii="Adobe Devanagari" w:hAnsi="Adobe Devanagari" w:cs="Times New Roman"/>
@@ -1535,7 +1756,7 @@
         </w:rPr>
         <w:t xml:space="preserve">Indeed, range shifts for many species have been observed in response to increasing temperature over time (Chen et. al 2011). </w:t>
       </w:r>
-      <w:commentRangeStart w:id="17"/>
+      <w:commentRangeStart w:id="14"/>
       <w:r>
         <w:rPr>
           <w:rFonts w:ascii="Adobe Devanagari" w:hAnsi="Adobe Devanagari" w:cs="Times New Roman"/>
@@ -1543,13 +1764,13 @@
         </w:rPr>
         <w:t xml:space="preserve">The observed pattern is upward, to higher latitudes and elevations as populations track their preferred environments (Sexton et. al 2009; Ackerly 2003; Parmesan 2006). </w:t>
       </w:r>
-      <w:commentRangeEnd w:id="17"/>
+      <w:commentRangeEnd w:id="14"/>
       <w:r>
         <w:rPr>
           <w:rStyle w:val="CommentReference"/>
           <w:rFonts w:ascii="Adobe Devanagari" w:hAnsi="Adobe Devanagari"/>
         </w:rPr>
-        <w:commentReference w:id="17"/>
+        <w:commentReference w:id="14"/>
       </w:r>
       <w:r>
         <w:rPr>
@@ -1680,15 +1901,15 @@
         </w:rPr>
         <w:t xml:space="preserve">Because edge populations may see more variability in survival and reproduction due to the frequency at which they must respond to limiting factors (Sexton et. al 2011), </w:t>
       </w:r>
-      <w:commentRangeEnd w:id="16"/>
+      <w:commentRangeEnd w:id="13"/>
       <w:r>
         <w:rPr>
           <w:rStyle w:val="CommentReference"/>
           <w:rFonts w:ascii="Adobe Devanagari" w:hAnsi="Adobe Devanagari"/>
         </w:rPr>
-        <w:commentReference w:id="16"/>
-      </w:r>
-      <w:commentRangeStart w:id="18"/>
+        <w:commentReference w:id="13"/>
+      </w:r>
+      <w:commentRangeStart w:id="15"/>
       <w:r>
         <w:rPr>
           <w:rFonts w:ascii="Adobe Devanagari" w:hAnsi="Adobe Devanagari" w:cs="Times New Roman"/>
@@ -1696,13 +1917,13 @@
         </w:rPr>
         <w:t>range extremes are a unique opportunity to understand current modes of community assembly, as well as to predict species’ future responses to climate change.</w:t>
       </w:r>
-      <w:commentRangeEnd w:id="18"/>
+      <w:commentRangeEnd w:id="15"/>
       <w:r>
         <w:rPr>
           <w:rStyle w:val="CommentReference"/>
           <w:rFonts w:ascii="Adobe Devanagari" w:hAnsi="Adobe Devanagari"/>
         </w:rPr>
-        <w:commentReference w:id="18"/>
+        <w:commentReference w:id="15"/>
       </w:r>
     </w:p>
     <w:p>
@@ -1890,7 +2111,7 @@
         </w:rPr>
         <w:t>On average, temperature decreases approaching the poles on the order of -</w:t>
       </w:r>
-      <w:ins w:id="19" w:author="Elizabeth Wolkovich" w:date="2016-12-11T18:01:00Z">
+      <w:ins w:id="16" w:author="Elizabeth Wolkovich" w:date="2016-12-11T18:01:00Z">
         <w:r>
           <w:rPr>
             <w:rFonts w:ascii="Adobe Devanagari" w:hAnsi="Adobe Devanagari" w:cs="Times New Roman"/>
@@ -1934,7 +2155,7 @@
         </w:rPr>
         <w:t xml:space="preserve"> </w:t>
       </w:r>
-      <w:commentRangeStart w:id="20"/>
+      <w:commentRangeStart w:id="17"/>
       <w:r>
         <w:rPr>
           <w:rFonts w:ascii="Adobe Devanagari" w:hAnsi="Adobe Devanagari" w:cs="Times New Roman"/>
@@ -1949,13 +2170,13 @@
         </w:rPr>
         <w:t>egrate species interactions and environmental stressors as predictors of a species’ future distributions with regards to climate change.</w:t>
       </w:r>
-      <w:commentRangeEnd w:id="20"/>
+      <w:commentRangeEnd w:id="17"/>
       <w:r>
         <w:rPr>
           <w:rStyle w:val="CommentReference"/>
           <w:rFonts w:ascii="Adobe Devanagari" w:hAnsi="Adobe Devanagari"/>
         </w:rPr>
-        <w:commentReference w:id="20"/>
+        <w:commentReference w:id="17"/>
       </w:r>
     </w:p>
     <w:p>
@@ -2086,7 +2307,7 @@
         </w:rPr>
         <w:t xml:space="preserve">species would become less </w:t>
       </w:r>
-      <w:commentRangeStart w:id="21"/>
+      <w:commentRangeStart w:id="18"/>
       <w:r>
         <w:rPr>
           <w:rFonts w:ascii="Adobe Devanagari" w:hAnsi="Adobe Devanagari" w:cs="Times New Roman"/>
@@ -2094,13 +2315,13 @@
         </w:rPr>
         <w:t xml:space="preserve">competitive </w:t>
       </w:r>
-      <w:commentRangeEnd w:id="21"/>
+      <w:commentRangeEnd w:id="18"/>
       <w:r>
         <w:rPr>
           <w:rStyle w:val="CommentReference"/>
           <w:rFonts w:ascii="Adobe Devanagari" w:hAnsi="Adobe Devanagari"/>
         </w:rPr>
-        <w:commentReference w:id="21"/>
+        <w:commentReference w:id="18"/>
       </w:r>
       <w:r>
         <w:rPr>
@@ -2149,7 +2370,7 @@
         </w:rPr>
         <w:t xml:space="preserve">A2: Finally, it is a possibility that competition is not predicted by position in its climatic or latitudinal range, indicating that local factors </w:t>
       </w:r>
-      <w:ins w:id="22" w:author="Elizabeth Wolkovich" w:date="2016-12-11T18:03:00Z">
+      <w:ins w:id="19" w:author="Elizabeth Wolkovich" w:date="2016-12-11T18:03:00Z">
         <w:r>
           <w:rPr>
             <w:rFonts w:ascii="Adobe Devanagari" w:hAnsi="Adobe Devanagari" w:cs="Times New Roman"/>
@@ -2165,7 +2386,7 @@
         </w:rPr>
         <w:t xml:space="preserve">might matter more within each population. </w:t>
       </w:r>
-      <w:commentRangeStart w:id="23"/>
+      <w:commentRangeStart w:id="20"/>
       <w:r>
         <w:rPr>
           <w:rFonts w:ascii="Adobe Devanagari" w:hAnsi="Adobe Devanagari" w:cs="Times New Roman"/>
@@ -2173,13 +2394,13 @@
         </w:rPr>
         <w:t>Similarly</w:t>
       </w:r>
-      <w:commentRangeEnd w:id="23"/>
+      <w:commentRangeEnd w:id="20"/>
       <w:r>
         <w:rPr>
           <w:rStyle w:val="CommentReference"/>
           <w:rFonts w:ascii="Adobe Devanagari" w:hAnsi="Adobe Devanagari"/>
         </w:rPr>
-        <w:commentReference w:id="23"/>
+        <w:commentReference w:id="20"/>
       </w:r>
       <w:r>
         <w:rPr>
@@ -2215,7 +2436,7 @@
         </w:rPr>
         <w:t xml:space="preserve">Looking at a woody species’ competitiveness across a latitudinal gradient provides information into the part that biotic factors play in its realized niche, and the possible effects of those biotic factors in a warming environment. </w:t>
       </w:r>
-      <w:commentRangeStart w:id="24"/>
+      <w:commentRangeStart w:id="21"/>
       <w:r>
         <w:rPr>
           <w:rFonts w:ascii="Adobe Devanagari" w:hAnsi="Adobe Devanagari" w:cs="Times New Roman"/>
@@ -2223,13 +2444,13 @@
         </w:rPr>
         <w:t>Since species often track their optimal environment (Ackerly 2003), strong limiting factors due to competitiveness may indicate that a species will not be able to migrate at a rate sufficient to account for population loss at their southern range edge.</w:t>
       </w:r>
-      <w:commentRangeEnd w:id="24"/>
+      <w:commentRangeEnd w:id="21"/>
       <w:r>
         <w:rPr>
           <w:rStyle w:val="CommentReference"/>
           <w:rFonts w:ascii="Adobe Devanagari" w:hAnsi="Adobe Devanagari"/>
         </w:rPr>
-        <w:commentReference w:id="24"/>
+        <w:commentReference w:id="21"/>
       </w:r>
     </w:p>
     <w:p>
@@ -2264,7 +2485,7 @@
         </w:rPr>
         <w:t>trees at their range extremes</w:t>
       </w:r>
-      <w:ins w:id="25" w:author="Elizabeth Wolkovich" w:date="2016-12-11T18:04:00Z">
+      <w:ins w:id="22" w:author="Elizabeth Wolkovich" w:date="2016-12-11T18:04:00Z">
         <w:r>
           <w:rPr>
             <w:rFonts w:ascii="Adobe Devanagari" w:hAnsi="Adobe Devanagari" w:cs="Times New Roman"/>
@@ -2301,7 +2522,7 @@
         </w:rPr>
         <w:t xml:space="preserve">I predicted that their functional traits would </w:t>
       </w:r>
-      <w:commentRangeStart w:id="26"/>
+      <w:commentRangeStart w:id="23"/>
       <w:r>
         <w:rPr>
           <w:rFonts w:ascii="Adobe Devanagari" w:hAnsi="Adobe Devanagari" w:cs="Times New Roman"/>
@@ -2316,13 +2537,13 @@
         </w:rPr>
         <w:t xml:space="preserve"> plasticity </w:t>
       </w:r>
-      <w:commentRangeEnd w:id="26"/>
+      <w:commentRangeEnd w:id="23"/>
       <w:r>
         <w:rPr>
           <w:rStyle w:val="CommentReference"/>
           <w:rFonts w:ascii="Adobe Devanagari" w:hAnsi="Adobe Devanagari"/>
         </w:rPr>
-        <w:commentReference w:id="26"/>
+        <w:commentReference w:id="23"/>
       </w:r>
       <w:r>
         <w:rPr>
@@ -2399,7 +2620,7 @@
         <w:tab/>
         <w:t xml:space="preserve">A2: </w:t>
       </w:r>
-      <w:del w:id="27" w:author="Elizabeth Wolkovich" w:date="2016-12-11T18:05:00Z">
+      <w:del w:id="24" w:author="Elizabeth Wolkovich" w:date="2016-12-11T18:05:00Z">
         <w:r>
           <w:rPr>
             <w:rFonts w:ascii="Adobe Devanagari" w:hAnsi="Adobe Devanagari" w:cs="Times New Roman"/>
@@ -2408,7 +2629,7 @@
           <w:delText>On the other hand</w:delText>
         </w:r>
       </w:del>
-      <w:ins w:id="28" w:author="Elizabeth Wolkovich" w:date="2016-12-11T18:05:00Z">
+      <w:ins w:id="25" w:author="Elizabeth Wolkovich" w:date="2016-12-11T18:05:00Z">
         <w:r>
           <w:rPr>
             <w:rFonts w:ascii="Adobe Devanagari" w:hAnsi="Adobe Devanagari" w:cs="Times New Roman"/>
@@ -2458,7 +2679,7 @@
         </w:rPr>
         <w:t xml:space="preserve">that other rules of community assembly are playing a larger part in the determining of range limits, </w:t>
       </w:r>
-      <w:commentRangeStart w:id="29"/>
+      <w:commentRangeStart w:id="26"/>
       <w:r>
         <w:rPr>
           <w:rFonts w:ascii="Adobe Devanagari" w:hAnsi="Adobe Devanagari" w:cs="Times New Roman"/>
@@ -2466,13 +2687,13 @@
         </w:rPr>
         <w:t xml:space="preserve">such as competition </w:t>
       </w:r>
-      <w:commentRangeEnd w:id="29"/>
+      <w:commentRangeEnd w:id="26"/>
       <w:r>
         <w:rPr>
           <w:rStyle w:val="CommentReference"/>
           <w:rFonts w:ascii="Adobe Devanagari" w:hAnsi="Adobe Devanagari"/>
         </w:rPr>
-        <w:commentReference w:id="29"/>
+        <w:commentReference w:id="26"/>
       </w:r>
       <w:r>
         <w:rPr>
@@ -2495,7 +2716,7 @@
         </w:rPr>
         <w:t>By examining community composition of certain woody species in conjunction with their corresponding functional traits across this latitudinal gradient, we can better predict how species composition will change at the forest level. In looking at both the community composition of species at these sites and their functional traits specifically at the range limits, we can understand which species are most at risk with the changing environment, and why they might not survive.</w:t>
       </w:r>
-      <w:ins w:id="30" w:author="Elizabeth Wolkovich" w:date="2016-12-11T18:06:00Z">
+      <w:ins w:id="27" w:author="Elizabeth Wolkovich" w:date="2016-12-11T18:06:00Z">
         <w:r>
           <w:rPr>
             <w:rFonts w:ascii="Adobe Devanagari" w:hAnsi="Adobe Devanagari" w:cs="Times New Roman"/>
@@ -2503,7 +2724,7 @@
           <w:t xml:space="preserve"> You should add here something along the lines of ‘Here I report on a study to test the hypotheses by doing X, Y, Z.</w:t>
         </w:r>
       </w:ins>
-      <w:ins w:id="31" w:author="Elizabeth Wolkovich" w:date="2016-12-11T18:07:00Z">
+      <w:ins w:id="28" w:author="Elizabeth Wolkovich" w:date="2016-12-11T18:07:00Z">
         <w:r>
           <w:rPr>
             <w:rFonts w:ascii="Adobe Devanagari" w:hAnsi="Adobe Devanagari" w:cs="Times New Roman"/>
@@ -2771,7 +2992,7 @@
           <w:rStyle w:val="CommentReference"/>
           <w:rFonts w:ascii="Adobe Devanagari" w:hAnsi="Adobe Devanagari"/>
         </w:rPr>
-        <w:commentReference w:id="32"/>
+        <w:commentReference w:id="29"/>
       </w:r>
       <w:r>
         <w:rPr>
@@ -5565,7 +5786,7 @@
 
 <file path=word/comments.xml><?xml version="1.0" encoding="utf-8"?>
 <w:comments xmlns:wpc="http://schemas.microsoft.com/office/word/2010/wordprocessingCanvas" xmlns:mo="http://schemas.microsoft.com/office/mac/office/2008/main" xmlns:mc="http://schemas.openxmlformats.org/markup-compatibility/2006" xmlns:mv="urn:schemas-microsoft-com:mac:vml" xmlns:o="urn:schemas-microsoft-com:office:office" xmlns:r="http://schemas.openxmlformats.org/officeDocument/2006/relationships" xmlns:m="http://schemas.openxmlformats.org/officeDocument/2006/math" xmlns:v="urn:schemas-microsoft-com:vml" xmlns:wp14="http://schemas.microsoft.com/office/word/2010/wordprocessingDrawing" xmlns:wp="http://schemas.openxmlformats.org/drawingml/2006/wordprocessingDrawing" xmlns:w10="urn:schemas-microsoft-com:office:word" xmlns:w="http://schemas.openxmlformats.org/wordprocessingml/2006/main" xmlns:w14="http://schemas.microsoft.com/office/word/2010/wordml" xmlns:w15="http://schemas.microsoft.com/office/word/2012/wordml" xmlns:wpg="http://schemas.microsoft.com/office/word/2010/wordprocessingGroup" xmlns:wpi="http://schemas.microsoft.com/office/word/2010/wordprocessingInk" xmlns:wne="http://schemas.microsoft.com/office/word/2006/wordml" xmlns:wps="http://schemas.microsoft.com/office/word/2010/wordprocessingShape" mc:Ignorable="w14 w15 wp14">
-  <w:comment w:id="2" w:author="Elizabeth Wolkovich" w:date="2016-12-11T17:48:00Z" w:initials="EW">
+  <w:comment w:id="2" w:author="Elizabeth Wolkovich" w:date="2016-12-11T17:55:00Z" w:initials="EW">
     <w:p>
       <w:pPr>
         <w:pStyle w:val="CommentText"/>
@@ -5577,11 +5798,107 @@
         <w:annotationRef/>
       </w:r>
       <w:r>
+        <w:t xml:space="preserve">Really good info in here but think about your order and organization! You need to introduce the concept of functional traits, say why it matters, say why it matters in your study and then give a review of traits you will be focusing on. You probably need to extend this section to get through all this in a way that is easy on the reader. </w:t>
+      </w:r>
+    </w:p>
+  </w:comment>
+  <w:comment w:id="3" w:author="Elizabeth Wolkovich" w:date="2016-12-11T17:54:00Z" w:initials="EW">
+    <w:p>
+      <w:pPr>
+        <w:pStyle w:val="CommentText"/>
+      </w:pPr>
+      <w:r>
+        <w:rPr>
+          <w:rStyle w:val="CommentReference"/>
+        </w:rPr>
+        <w:annotationRef/>
+      </w:r>
+      <w:r>
+        <w:t xml:space="preserve">Need to introduce this concept to reader. </w:t>
+      </w:r>
+    </w:p>
+  </w:comment>
+  <w:comment w:id="6" w:author="Elizabeth Wolkovich" w:date="2016-12-11T17:52:00Z" w:initials="EW">
+    <w:p>
+      <w:pPr>
+        <w:pStyle w:val="CommentText"/>
+      </w:pPr>
+      <w:r>
+        <w:rPr>
+          <w:rStyle w:val="CommentReference"/>
+        </w:rPr>
+        <w:annotationRef/>
+      </w:r>
+      <w:r>
+        <w:t>This is good but given your general audience you might skip neutral theory altogether? It’s not a focus here so really all you need to do is establish the evidence supporting niche theory. If you want to keep in neutral theory I think you need to explain/summarize it for the reader.</w:t>
+      </w:r>
+    </w:p>
+  </w:comment>
+  <w:comment w:id="7" w:author="Elizabeth Wolkovich" w:date="2016-12-11T17:53:00Z" w:initials="EW">
+    <w:p>
+      <w:pPr>
+        <w:pStyle w:val="CommentText"/>
+      </w:pPr>
+      <w:r>
+        <w:rPr>
+          <w:rStyle w:val="CommentReference"/>
+        </w:rPr>
+        <w:annotationRef/>
+      </w:r>
+      <w:r>
+        <w:t>What is a life strategy? Maybe just plant strategy? Or life history strategy?</w:t>
+      </w:r>
+    </w:p>
+  </w:comment>
+  <w:comment w:id="9" w:author="Elizabeth Wolkovich" w:date="2016-12-11T17:54:00Z" w:initials="EW">
+    <w:p>
+      <w:pPr>
+        <w:pStyle w:val="CommentText"/>
+      </w:pPr>
+      <w:r>
+        <w:rPr>
+          <w:rStyle w:val="CommentReference"/>
+        </w:rPr>
+        <w:annotationRef/>
+      </w:r>
+      <w:r>
+        <w:t xml:space="preserve">Move up, then go through various traits. </w:t>
+      </w:r>
+    </w:p>
+  </w:comment>
+  <w:comment w:id="12" w:author="Elizabeth Wolkovich" w:date="2016-12-11T17:56:00Z" w:initials="EW">
+    <w:p>
+      <w:pPr>
+        <w:pStyle w:val="CommentText"/>
+      </w:pPr>
+      <w:r>
+        <w:rPr>
+          <w:rStyle w:val="CommentReference"/>
+        </w:rPr>
+        <w:annotationRef/>
+      </w:r>
+      <w:r>
+        <w:t>Add caption to figure And refer to it in text!</w:t>
+      </w:r>
+    </w:p>
+  </w:comment>
+  <w:comment w:id="14" w:author="Elizabeth Wolkovich" w:date="2016-12-11T17:56:00Z" w:initials="EW">
+    <w:p>
+      <w:pPr>
+        <w:pStyle w:val="CommentText"/>
+      </w:pPr>
+      <w:r>
+        <w:rPr>
+          <w:rStyle w:val="CommentReference"/>
+        </w:rPr>
+        <w:annotationRef/>
+      </w:r>
+      <w:r>
         <w:t>Nice!</w:t>
       </w:r>
     </w:p>
   </w:comment>
-  <w:comment w:id="3" w:author="Elizabeth Wolkovich" w:date="2016-12-11T17:49:00Z" w:initials="EW">
+  <w:comment w:id="13" w:author="Elizabeth Wolkovich" w:date="2016-12-11T17:59:00Z" w:initials="EW">
     <w:p>
       <w:pPr>
         <w:pStyle w:val="CommentText"/>
@@ -5593,11 +5910,11 @@
         <w:annotationRef/>
       </w:r>
       <w:r>
-        <w:t>Have you seen the AmNat review by Hargreaves? If not, you should check it out, it should be from the last several years,</w:t>
+        <w:t>Shorten a little so you can get to why this matters sooner?</w:t>
       </w:r>
     </w:p>
   </w:comment>
-  <w:comment w:id="4" w:author="Elizabeth Wolkovich" w:date="2016-12-11T17:51:00Z" w:initials="EW">
+  <w:comment w:id="15" w:author="Elizabeth Wolkovich" w:date="2016-12-11T17:59:00Z" w:initials="EW">
     <w:p>
       <w:pPr>
         <w:pStyle w:val="CommentText"/>
@@ -5609,11 +5926,11 @@
         <w:annotationRef/>
       </w:r>
       <w:r>
-        <w:t>Simplify into one sentence? They seem to almost say the same thing. Or maybe switch to one sentence on general bio and one sentence focused on what such work means for understanding what happens in a changing environment?</w:t>
+        <w:t>Yes! Nice way of saying these two points you’re hitting on but you probably need to make this point earlier in this section to the reader. Could you re-work this as an opening section to the reader? And then here, at the end, make the point more specifically about WHAT range work with 1-2 years of data can tell us in relation to climate change. The connection is important to make so have a good setup here for the next section.</w:t>
       </w:r>
     </w:p>
   </w:comment>
-  <w:comment w:id="5" w:author="Elizabeth Wolkovich" w:date="2016-12-11T17:55:00Z" w:initials="EW">
+  <w:comment w:id="17" w:author="Elizabeth Wolkovich" w:date="2016-12-11T18:02:00Z" w:initials="EW">
     <w:p>
       <w:pPr>
         <w:pStyle w:val="CommentText"/>
@@ -5625,11 +5942,11 @@
         <w:annotationRef/>
       </w:r>
       <w:r>
-        <w:t xml:space="preserve">Really good info in here but think about your order and organization! You need to introduce the concept of functional traits, say why it matters, say why it matters in your study and then give a review of traits you will be focusing on. You probably need to extend this section to get through all this in a way that is easy on the reader. </w:t>
+        <w:t>Can you connect back at all to the above of what drives edges and how this might matter to understanding climate change induced range shifts? And/or can you be more specific about how to tie latitudinal studies to predictions of what will happen in the future?</w:t>
       </w:r>
     </w:p>
   </w:comment>
-  <w:comment w:id="6" w:author="Elizabeth Wolkovich" w:date="2016-12-11T17:54:00Z" w:initials="EW">
+  <w:comment w:id="18" w:author="Elizabeth Wolkovich" w:date="2016-12-11T18:02:00Z" w:initials="EW">
     <w:p>
       <w:pPr>
         <w:pStyle w:val="CommentText"/>
@@ -5641,11 +5958,11 @@
         <w:annotationRef/>
       </w:r>
       <w:r>
-        <w:t xml:space="preserve">Need to introduce this concept to reader. </w:t>
+        <w:t>Good – you need to mention this word above a little more.</w:t>
       </w:r>
     </w:p>
   </w:comment>
-  <w:comment w:id="9" w:author="Elizabeth Wolkovich" w:date="2016-12-11T17:52:00Z" w:initials="EW">
+  <w:comment w:id="20" w:author="Elizabeth Wolkovich" w:date="2016-12-11T18:03:00Z" w:initials="EW">
     <w:p>
       <w:pPr>
         <w:pStyle w:val="CommentText"/>
@@ -5657,11 +5974,11 @@
         <w:annotationRef/>
       </w:r>
       <w:r>
-        <w:t>This is good but given your general audience you might skip neutral theory altogether? It’s not a focus here so really all you need to do is establish the evidence supporting niche theory. If you want to keep in neutral theory I think you need to explain/summarize it for the reader.</w:t>
+        <w:t>Or do you mean ‘in this scenraio’…?</w:t>
       </w:r>
     </w:p>
   </w:comment>
-  <w:comment w:id="10" w:author="Elizabeth Wolkovich" w:date="2016-12-11T17:53:00Z" w:initials="EW">
+  <w:comment w:id="21" w:author="Elizabeth Wolkovich" w:date="2016-12-11T18:04:00Z" w:initials="EW">
     <w:p>
       <w:pPr>
         <w:pStyle w:val="CommentText"/>
@@ -5673,11 +5990,11 @@
         <w:annotationRef/>
       </w:r>
       <w:r>
-        <w:t>What is a life strategy? Maybe just plant strategy? Or life history strategy?</w:t>
+        <w:t>Good! Make this point above.</w:t>
       </w:r>
     </w:p>
   </w:comment>
-  <w:comment w:id="12" w:author="Elizabeth Wolkovich" w:date="2016-12-11T17:54:00Z" w:initials="EW">
+  <w:comment w:id="23" w:author="Elizabeth Wolkovich" w:date="2016-12-11T18:04:00Z" w:initials="EW">
     <w:p>
       <w:pPr>
         <w:pStyle w:val="CommentText"/>
@@ -5689,11 +6006,11 @@
         <w:annotationRef/>
       </w:r>
       <w:r>
-        <w:t xml:space="preserve">Move up, then go through various traits. </w:t>
+        <w:t>Missing word?</w:t>
       </w:r>
     </w:p>
   </w:comment>
-  <w:comment w:id="15" w:author="Elizabeth Wolkovich" w:date="2016-12-11T17:56:00Z" w:initials="EW">
+  <w:comment w:id="26" w:author="Elizabeth Wolkovich" w:date="2016-12-11T18:05:00Z" w:initials="EW">
     <w:p>
       <w:pPr>
         <w:pStyle w:val="CommentText"/>
@@ -5705,155 +6022,11 @@
         <w:annotationRef/>
       </w:r>
       <w:r>
-        <w:t>Add caption to figure And refer to it in text!</w:t>
+        <w:t>“Which I will test (see H1)…”</w:t>
       </w:r>
     </w:p>
   </w:comment>
-  <w:comment w:id="17" w:author="Elizabeth Wolkovich" w:date="2016-12-11T17:56:00Z" w:initials="EW">
-    <w:p>
-      <w:pPr>
-        <w:pStyle w:val="CommentText"/>
-      </w:pPr>
-      <w:r>
-        <w:rPr>
-          <w:rStyle w:val="CommentReference"/>
-        </w:rPr>
-        <w:annotationRef/>
-      </w:r>
-      <w:r>
-        <w:t>Nice!</w:t>
-      </w:r>
-    </w:p>
-  </w:comment>
-  <w:comment w:id="16" w:author="Elizabeth Wolkovich" w:date="2016-12-11T17:59:00Z" w:initials="EW">
-    <w:p>
-      <w:pPr>
-        <w:pStyle w:val="CommentText"/>
-      </w:pPr>
-      <w:r>
-        <w:rPr>
-          <w:rStyle w:val="CommentReference"/>
-        </w:rPr>
-        <w:annotationRef/>
-      </w:r>
-      <w:r>
-        <w:t>Shorten a little so you can get to why this matters sooner?</w:t>
-      </w:r>
-    </w:p>
-  </w:comment>
-  <w:comment w:id="18" w:author="Elizabeth Wolkovich" w:date="2016-12-11T17:59:00Z" w:initials="EW">
-    <w:p>
-      <w:pPr>
-        <w:pStyle w:val="CommentText"/>
-      </w:pPr>
-      <w:r>
-        <w:rPr>
-          <w:rStyle w:val="CommentReference"/>
-        </w:rPr>
-        <w:annotationRef/>
-      </w:r>
-      <w:r>
-        <w:t>Yes! Nice way of saying these two points you’re hitting on but you probably need to make this point earlier in this section to the reader. Could you re-work this as an opening section to the reader? And then here, at the end, make the point more specifically about WHAT range work with 1-2 years of data can tell us in relation to climate change. The connection is important to make so have a good setup here for the next section.</w:t>
-      </w:r>
-    </w:p>
-  </w:comment>
-  <w:comment w:id="20" w:author="Elizabeth Wolkovich" w:date="2016-12-11T18:02:00Z" w:initials="EW">
-    <w:p>
-      <w:pPr>
-        <w:pStyle w:val="CommentText"/>
-      </w:pPr>
-      <w:r>
-        <w:rPr>
-          <w:rStyle w:val="CommentReference"/>
-        </w:rPr>
-        <w:annotationRef/>
-      </w:r>
-      <w:r>
-        <w:t>Can you connect back at all to the above of what drives edges and how this might matter to understanding climate change induced range shifts? And/or can you be more specific about how to tie latitudinal studies to predictions of what will happen in the future?</w:t>
-      </w:r>
-    </w:p>
-  </w:comment>
-  <w:comment w:id="21" w:author="Elizabeth Wolkovich" w:date="2016-12-11T18:02:00Z" w:initials="EW">
-    <w:p>
-      <w:pPr>
-        <w:pStyle w:val="CommentText"/>
-      </w:pPr>
-      <w:r>
-        <w:rPr>
-          <w:rStyle w:val="CommentReference"/>
-        </w:rPr>
-        <w:annotationRef/>
-      </w:r>
-      <w:r>
-        <w:t>Good – you need to mention this word above a little more.</w:t>
-      </w:r>
-    </w:p>
-  </w:comment>
-  <w:comment w:id="23" w:author="Elizabeth Wolkovich" w:date="2016-12-11T18:03:00Z" w:initials="EW">
-    <w:p>
-      <w:pPr>
-        <w:pStyle w:val="CommentText"/>
-      </w:pPr>
-      <w:r>
-        <w:rPr>
-          <w:rStyle w:val="CommentReference"/>
-        </w:rPr>
-        <w:annotationRef/>
-      </w:r>
-      <w:r>
-        <w:t>Or do you mean ‘in this scenraio’…?</w:t>
-      </w:r>
-    </w:p>
-  </w:comment>
-  <w:comment w:id="24" w:author="Elizabeth Wolkovich" w:date="2016-12-11T18:04:00Z" w:initials="EW">
-    <w:p>
-      <w:pPr>
-        <w:pStyle w:val="CommentText"/>
-      </w:pPr>
-      <w:r>
-        <w:rPr>
-          <w:rStyle w:val="CommentReference"/>
-        </w:rPr>
-        <w:annotationRef/>
-      </w:r>
-      <w:r>
-        <w:t>Good! Make this point above.</w:t>
-      </w:r>
-    </w:p>
-  </w:comment>
-  <w:comment w:id="26" w:author="Elizabeth Wolkovich" w:date="2016-12-11T18:04:00Z" w:initials="EW">
-    <w:p>
-      <w:pPr>
-        <w:pStyle w:val="CommentText"/>
-      </w:pPr>
-      <w:r>
-        <w:rPr>
-          <w:rStyle w:val="CommentReference"/>
-        </w:rPr>
-        <w:annotationRef/>
-      </w:r>
-      <w:r>
-        <w:t>Missing word?</w:t>
-      </w:r>
-    </w:p>
-  </w:comment>
-  <w:comment w:id="29" w:author="Elizabeth Wolkovich" w:date="2016-12-11T18:05:00Z" w:initials="EW">
-    <w:p>
-      <w:pPr>
-        <w:pStyle w:val="CommentText"/>
-      </w:pPr>
-      <w:r>
-        <w:rPr>
-          <w:rStyle w:val="CommentReference"/>
-        </w:rPr>
-        <w:annotationRef/>
-      </w:r>
-      <w:r>
-        <w:t>“Which I will test (see H1)…”</w:t>
-      </w:r>
-    </w:p>
-  </w:comment>
-  <w:comment w:id="32" w:author="Elizabeth Wolkovich" w:date="2016-12-11T18:09:00Z" w:initials="EW">
+  <w:comment w:id="29" w:author="Elizabeth Wolkovich" w:date="2016-12-11T18:09:00Z" w:initials="EW">
     <w:p>
       <w:pPr>
         <w:pStyle w:val="CommentText"/>
@@ -5874,9 +6047,6 @@
 
 <file path=word/commentsExtended.xml><?xml version="1.0" encoding="utf-8"?>
 <w15:commentsEx xmlns:wpc="http://schemas.microsoft.com/office/word/2010/wordprocessingCanvas" xmlns:mo="http://schemas.microsoft.com/office/mac/office/2008/main" xmlns:mc="http://schemas.openxmlformats.org/markup-compatibility/2006" xmlns:mv="urn:schemas-microsoft-com:mac:vml" xmlns:o="urn:schemas-microsoft-com:office:office" xmlns:r="http://schemas.openxmlformats.org/officeDocument/2006/relationships" xmlns:m="http://schemas.openxmlformats.org/officeDocument/2006/math" xmlns:v="urn:schemas-microsoft-com:vml" xmlns:wp14="http://schemas.microsoft.com/office/word/2010/wordprocessingDrawing" xmlns:wp="http://schemas.openxmlformats.org/drawingml/2006/wordprocessingDrawing" xmlns:w10="urn:schemas-microsoft-com:office:word" xmlns:w="http://schemas.openxmlformats.org/wordprocessingml/2006/main" xmlns:w14="http://schemas.microsoft.com/office/word/2010/wordml" xmlns:w15="http://schemas.microsoft.com/office/word/2012/wordml" xmlns:wpg="http://schemas.microsoft.com/office/word/2010/wordprocessingGroup" xmlns:wpi="http://schemas.microsoft.com/office/word/2010/wordprocessingInk" xmlns:wne="http://schemas.microsoft.com/office/word/2006/wordml" xmlns:wps="http://schemas.microsoft.com/office/word/2010/wordprocessingShape" mc:Ignorable="w14 w15 wp14">
-  <w15:commentEx w15:paraId="4373F1EB" w15:done="0"/>
-  <w15:commentEx w15:paraId="4AD8F4CB" w15:done="0"/>
-  <w15:commentEx w15:paraId="05241FCA" w15:done="0"/>
   <w15:commentEx w15:paraId="2A013CE8" w15:done="0"/>
   <w15:commentEx w15:paraId="5BDE793D" w15:done="0"/>
   <w15:commentEx w15:paraId="78C0BE03" w15:done="0"/>
@@ -7450,7 +7620,7 @@
 </file>
 
 <file path=customXml/itemProps1.xml><?xml version="1.0" encoding="utf-8"?>
-<ds:datastoreItem xmlns:ds="http://schemas.openxmlformats.org/officeDocument/2006/customXml" ds:itemID="{50950A09-8CD1-4642-BA88-2B7064B60FEE}">
+<ds:datastoreItem xmlns:ds="http://schemas.openxmlformats.org/officeDocument/2006/customXml" ds:itemID="{1C70211E-44C5-2347-A6CF-DB95003A0375}">
   <ds:schemaRefs>
     <ds:schemaRef ds:uri="http://schemas.openxmlformats.org/officeDocument/2006/bibliography"/>
   </ds:schemaRefs>

</xml_diff>

<commit_message>
Introduction revised (functional traits) and papers added
</commit_message>
<xml_diff>
--- a/docs/ThesisDraft_Revised_1-27.docx
+++ b/docs/ThesisDraft_Revised_1-27.docx
@@ -760,8 +760,6 @@
         </w:rPr>
         <w:t xml:space="preserve"> for the same species, thus controlling for variation among species (Sexton et. al 2009)</w:t>
       </w:r>
-      <w:bookmarkStart w:id="1" w:name="_GoBack"/>
-      <w:bookmarkEnd w:id="1"/>
       <w:r>
         <w:rPr>
           <w:rFonts w:ascii="Adobe Devanagari" w:hAnsi="Adobe Devanagari" w:cs="Times New Roman"/>
@@ -846,6 +844,9 @@
           <w:color w:val="000000"/>
         </w:rPr>
       </w:pPr>
+      <w:r>
+        <w:t>introduce the concept of functional traits, say why it matters, say why it matters in your study and then give a review of traits you will be focusing on</w:t>
+      </w:r>
     </w:p>
     <w:p>
       <w:pPr>
@@ -874,23 +875,6 @@
           <w:color w:val="000000"/>
         </w:rPr>
       </w:pPr>
-      <w:commentRangeStart w:id="2"/>
-      <w:r>
-        <w:rPr>
-          <w:rFonts w:ascii="Adobe Devanagari" w:hAnsi="Adobe Devanagari" w:cs="Times New Roman"/>
-          <w:i/>
-          <w:color w:val="000000"/>
-        </w:rPr>
-        <w:t>Functional traits and niche differentiation</w:t>
-      </w:r>
-      <w:commentRangeEnd w:id="2"/>
-      <w:r>
-        <w:rPr>
-          <w:rStyle w:val="CommentReference"/>
-          <w:rFonts w:ascii="Adobe Devanagari" w:hAnsi="Adobe Devanagari"/>
-        </w:rPr>
-        <w:commentReference w:id="2"/>
-      </w:r>
     </w:p>
     <w:p>
       <w:pPr>
@@ -912,131 +896,20 @@
         <w:autoSpaceDE w:val="0"/>
         <w:autoSpaceDN w:val="0"/>
         <w:adjustRightInd w:val="0"/>
-        <w:ind w:firstLine="720"/>
-        <w:rPr>
-          <w:rFonts w:ascii="Adobe Devanagari" w:hAnsi="Adobe Devanagari" w:cs="Times New Roman"/>
-          <w:color w:val="000000"/>
-        </w:rPr>
-      </w:pPr>
-      <w:r>
-        <w:rPr>
-          <w:rFonts w:ascii="Adobe Devanagari" w:hAnsi="Adobe Devanagari" w:cs="Times New Roman"/>
-          <w:color w:val="000000"/>
-        </w:rPr>
-        <w:t xml:space="preserve">To more fully understand the resource partitioning within niches in plants, it has become common practice to use </w:t>
-      </w:r>
-      <w:commentRangeStart w:id="3"/>
-      <w:r>
-        <w:rPr>
-          <w:rFonts w:ascii="Adobe Devanagari" w:hAnsi="Adobe Devanagari" w:cs="Times New Roman"/>
-          <w:color w:val="000000"/>
-        </w:rPr>
-        <w:t xml:space="preserve">functional traits </w:t>
-      </w:r>
-      <w:commentRangeEnd w:id="3"/>
-      <w:r>
-        <w:rPr>
-          <w:rStyle w:val="CommentReference"/>
-          <w:rFonts w:ascii="Adobe Devanagari" w:hAnsi="Adobe Devanagari"/>
-        </w:rPr>
-        <w:commentReference w:id="3"/>
-      </w:r>
-      <w:r>
-        <w:rPr>
-          <w:rFonts w:ascii="Adobe Devanagari" w:hAnsi="Adobe Devanagari" w:cs="Times New Roman"/>
-          <w:color w:val="000000"/>
-        </w:rPr>
-        <w:t xml:space="preserve">as a proxy for understanding possible life </w:t>
-      </w:r>
-      <w:ins w:id="4" w:author="Elizabeth Wolkovich" w:date="2016-12-11T17:51:00Z">
-        <w:r>
-          <w:rPr>
-            <w:rFonts w:ascii="Adobe Devanagari" w:hAnsi="Adobe Devanagari" w:cs="Times New Roman"/>
-            <w:color w:val="000000"/>
-          </w:rPr>
-          <w:t xml:space="preserve">history? </w:t>
-        </w:r>
-      </w:ins>
-      <w:r>
-        <w:rPr>
-          <w:rFonts w:ascii="Adobe Devanagari" w:hAnsi="Adobe Devanagari" w:cs="Times New Roman"/>
-          <w:color w:val="000000"/>
-        </w:rPr>
-        <w:t>strategies of different species</w:t>
-      </w:r>
-      <w:ins w:id="5" w:author="Elizabeth Wolkovich" w:date="2016-12-11T17:51:00Z">
-        <w:r>
-          <w:rPr>
-            <w:rFonts w:ascii="Adobe Devanagari" w:hAnsi="Adobe Devanagari" w:cs="Times New Roman"/>
-            <w:color w:val="000000"/>
-          </w:rPr>
-          <w:t xml:space="preserve"> (ADD citation)</w:t>
-        </w:r>
-      </w:ins>
-      <w:r>
-        <w:rPr>
-          <w:rFonts w:ascii="Adobe Devanagari" w:hAnsi="Adobe Devanagari" w:cs="Times New Roman"/>
-          <w:color w:val="000000"/>
-        </w:rPr>
-        <w:t xml:space="preserve">. Functional traits have become a useful tool in understanding the nature of the relationship between plants within their communities, as well as understanding the relationship between environment and community assembly. </w:t>
-      </w:r>
-      <w:commentRangeStart w:id="6"/>
-      <w:r>
-        <w:rPr>
-          <w:rFonts w:ascii="Adobe Devanagari" w:hAnsi="Adobe Devanagari" w:cs="Times New Roman"/>
-          <w:color w:val="000000"/>
-        </w:rPr>
-        <w:t xml:space="preserve">Recent evidence has led to a shift away from the neutral model theory of general assembly (Hubbell 2001) towards the niche differentiation model (Kraft 2008). </w:t>
-      </w:r>
-      <w:commentRangeEnd w:id="6"/>
-      <w:r>
-        <w:rPr>
-          <w:rStyle w:val="CommentReference"/>
-          <w:rFonts w:ascii="Adobe Devanagari" w:hAnsi="Adobe Devanagari"/>
-        </w:rPr>
-        <w:commentReference w:id="6"/>
-      </w:r>
-      <w:r>
-        <w:rPr>
-          <w:rFonts w:ascii="Adobe Devanagari" w:hAnsi="Adobe Devanagari" w:cs="Times New Roman"/>
-          <w:color w:val="000000"/>
-        </w:rPr>
-        <w:t>These studies have seen subtle differences in strategy differentiation contributing to species coexistence. Additionally, a large amount of intraspecific variation in functional traits may reduce the limiting effect of phylogenetic relatedness in nearby species (i.e. limiting similarity) (Burns &amp; Strauss 2012).</w:t>
-      </w:r>
-      <w:r>
-        <w:rPr>
-          <w:rFonts w:ascii="Adobe Devanagari" w:hAnsi="Adobe Devanagari" w:cs="Times New Roman"/>
-          <w:color w:val="000000"/>
-        </w:rPr>
-        <w:t xml:space="preserve"> Functional traits have also been shown to be accurate predictors of species’</w:t>
-      </w:r>
-      <w:r>
-        <w:rPr>
-          <w:rFonts w:ascii="Adobe Devanagari" w:hAnsi="Adobe Devanagari" w:cs="Times New Roman"/>
-          <w:color w:val="000000"/>
-        </w:rPr>
-        <w:t xml:space="preserve"> geographic ranges (Stahl &amp; Wirth</w:t>
-      </w:r>
-      <w:r>
-        <w:rPr>
-          <w:rFonts w:ascii="Adobe Devanagari" w:hAnsi="Adobe Devanagari" w:cs="Times New Roman"/>
-          <w:color w:val="000000"/>
-        </w:rPr>
-        <w:t xml:space="preserve"> 2014)</w:t>
-      </w:r>
-      <w:r>
-        <w:rPr>
-          <w:rFonts w:ascii="Adobe Devanagari" w:hAnsi="Adobe Devanagari" w:cs="Times New Roman"/>
-          <w:color w:val="000000"/>
-        </w:rPr>
-        <w:t>, lending credence to the theory of niche differentiation and resource partitioning as a primary factor in determining a species’ geographic range</w:t>
-      </w:r>
-      <w:r>
-        <w:rPr>
-          <w:rFonts w:ascii="Adobe Devanagari" w:hAnsi="Adobe Devanagari" w:cs="Times New Roman"/>
-          <w:color w:val="000000"/>
-        </w:rPr>
-        <w:t xml:space="preserve">.  </w:t>
+        <w:outlineLvl w:val="0"/>
+        <w:rPr>
+          <w:rFonts w:ascii="Adobe Devanagari" w:hAnsi="Adobe Devanagari" w:cs="Times New Roman"/>
+          <w:i/>
+          <w:color w:val="000000"/>
+        </w:rPr>
+      </w:pPr>
+      <w:r>
+        <w:rPr>
+          <w:rFonts w:ascii="Adobe Devanagari" w:hAnsi="Adobe Devanagari" w:cs="Times New Roman"/>
+          <w:i/>
+          <w:color w:val="000000"/>
+        </w:rPr>
+        <w:t>Functional traits and niche differentiation</w:t>
       </w:r>
     </w:p>
     <w:p>
@@ -1070,152 +943,37 @@
           <w:rFonts w:ascii="Adobe Devanagari" w:hAnsi="Adobe Devanagari" w:cs="Times New Roman"/>
           <w:color w:val="000000"/>
         </w:rPr>
-        <w:t xml:space="preserve">Different functional traits correspond to varying plant </w:t>
-      </w:r>
-      <w:commentRangeStart w:id="7"/>
-      <w:r>
-        <w:rPr>
-          <w:rFonts w:ascii="Adobe Devanagari" w:hAnsi="Adobe Devanagari" w:cs="Times New Roman"/>
-          <w:color w:val="000000"/>
-        </w:rPr>
-        <w:t>life strategies</w:t>
-      </w:r>
-      <w:commentRangeEnd w:id="7"/>
-      <w:r>
-        <w:rPr>
-          <w:rStyle w:val="CommentReference"/>
-          <w:rFonts w:ascii="Adobe Devanagari" w:hAnsi="Adobe Devanagari"/>
-        </w:rPr>
-        <w:commentReference w:id="7"/>
-      </w:r>
-      <w:r>
-        <w:rPr>
-          <w:rFonts w:ascii="Adobe Devanagari" w:hAnsi="Adobe Devanagari" w:cs="Times New Roman"/>
-          <w:color w:val="000000"/>
-        </w:rPr>
-        <w:t>. Taking note of specific leaf area (SLA) serves as a proxy for life history, while leaf shape exhibits strong latitudinal and climate gradients for some species</w:t>
-      </w:r>
-      <w:ins w:id="8" w:author="Elizabeth Wolkovich" w:date="2016-12-11T17:53:00Z">
-        <w:r>
-          <w:rPr>
-            <w:rFonts w:ascii="Adobe Devanagari" w:hAnsi="Adobe Devanagari" w:cs="Times New Roman"/>
-            <w:color w:val="000000"/>
-          </w:rPr>
-          <w:t xml:space="preserve"> (ADD citations)</w:t>
-        </w:r>
-      </w:ins>
-      <w:r>
-        <w:rPr>
-          <w:rFonts w:ascii="Adobe Devanagari" w:hAnsi="Adobe Devanagari" w:cs="Times New Roman"/>
-          <w:color w:val="000000"/>
-        </w:rPr>
-        <w:t>. The nutrients of tissues in plants also serve to provide information on resource investment. The ratio of carbon to nitrogen in a leaf gives information on the life history strategy of the leaf, as well as relative investment in the structures of the plant that harvest light. The height of a plant is an indicator of its local performance, while stem specific density provides insight into drought resistance and/or growth rate.</w:t>
-      </w:r>
-      <w:r>
-        <w:rPr>
-          <w:rFonts w:ascii="Adobe Devanagari" w:hAnsi="Adobe Devanagari" w:cs="Times New Roman"/>
-          <w:color w:val="000000"/>
-        </w:rPr>
-        <w:t xml:space="preserve"> </w:t>
-      </w:r>
-      <w:commentRangeStart w:id="9"/>
-      <w:r>
-        <w:rPr>
-          <w:rFonts w:ascii="Adobe Devanagari" w:hAnsi="Adobe Devanagari" w:cs="Times New Roman"/>
-          <w:color w:val="000000"/>
-        </w:rPr>
-        <w:t>By using related</w:t>
-      </w:r>
-      <w:r>
-        <w:rPr>
-          <w:rFonts w:ascii="Adobe Devanagari" w:hAnsi="Adobe Devanagari" w:cs="Times New Roman"/>
-          <w:color w:val="000000"/>
-        </w:rPr>
-        <w:t xml:space="preserve"> functional traits </w:t>
-      </w:r>
-      <w:r>
-        <w:rPr>
-          <w:rFonts w:ascii="Adobe Devanagari" w:hAnsi="Adobe Devanagari" w:cs="Times New Roman"/>
-          <w:color w:val="000000"/>
-        </w:rPr>
-        <w:t>to describe a plant’s resource partitioning across its geographic range,</w:t>
-      </w:r>
-      <w:r>
-        <w:rPr>
-          <w:rFonts w:ascii="Adobe Devanagari" w:hAnsi="Adobe Devanagari" w:cs="Times New Roman"/>
-          <w:color w:val="000000"/>
-        </w:rPr>
-        <w:t xml:space="preserve"> I </w:t>
-      </w:r>
-      <w:r>
-        <w:rPr>
-          <w:rFonts w:ascii="Adobe Devanagari" w:hAnsi="Adobe Devanagari" w:cs="Times New Roman"/>
-          <w:color w:val="000000"/>
-        </w:rPr>
-        <w:t xml:space="preserve">can </w:t>
-      </w:r>
-      <w:r>
-        <w:rPr>
-          <w:rFonts w:ascii="Adobe Devanagari" w:hAnsi="Adobe Devanagari" w:cs="Times New Roman"/>
-          <w:color w:val="000000"/>
-        </w:rPr>
-        <w:t xml:space="preserve">more accurately predict how a species could respond to shifts in climate. </w:t>
-      </w:r>
-      <w:r>
-        <w:rPr>
-          <w:rFonts w:ascii="Adobe Devanagari" w:hAnsi="Adobe Devanagari" w:cs="Times New Roman"/>
-        </w:rPr>
-        <w:t>Incorporating trait-based models in</w:t>
-      </w:r>
-      <w:r>
-        <w:rPr>
-          <w:rFonts w:ascii="Adobe Devanagari" w:hAnsi="Adobe Devanagari" w:cs="Times New Roman"/>
-        </w:rPr>
-        <w:t xml:space="preserve"> our</w:t>
-      </w:r>
-      <w:r>
-        <w:rPr>
-          <w:rFonts w:ascii="Adobe Devanagari" w:hAnsi="Adobe Devanagari" w:cs="Times New Roman"/>
-        </w:rPr>
-        <w:t xml:space="preserve"> </w:t>
-      </w:r>
-      <w:r>
-        <w:rPr>
-          <w:rFonts w:ascii="Adobe Devanagari" w:hAnsi="Adobe Devanagari" w:cs="Times New Roman"/>
-        </w:rPr>
-        <w:t xml:space="preserve">understanding of the roles that species interactions play in community assembly is crucial </w:t>
-      </w:r>
-      <w:r>
-        <w:rPr>
-          <w:rFonts w:ascii="Adobe Devanagari" w:hAnsi="Adobe Devanagari" w:cs="Times New Roman"/>
-        </w:rPr>
-        <w:t xml:space="preserve">(Pigot </w:t>
-      </w:r>
-      <w:r>
-        <w:rPr>
-          <w:rFonts w:ascii="Adobe Devanagari" w:hAnsi="Adobe Devanagari" w:cs="Times New Roman"/>
-        </w:rPr>
-        <w:t>&amp;</w:t>
-      </w:r>
-      <w:r>
-        <w:rPr>
-          <w:rFonts w:ascii="Adobe Devanagari" w:hAnsi="Adobe Devanagari" w:cs="Times New Roman"/>
-        </w:rPr>
-        <w:t xml:space="preserve"> Tobias 2013</w:t>
-      </w:r>
-      <w:r>
-        <w:rPr>
-          <w:rFonts w:ascii="Adobe Devanagari" w:hAnsi="Adobe Devanagari" w:cs="Times New Roman"/>
-        </w:rPr>
-        <w:t>).</w:t>
-      </w:r>
-      <w:commentRangeEnd w:id="9"/>
-      <w:r>
-        <w:rPr>
-          <w:rStyle w:val="CommentReference"/>
-          <w:rFonts w:ascii="Adobe Devanagari" w:hAnsi="Adobe Devanagari"/>
-        </w:rPr>
-        <w:commentReference w:id="9"/>
+        <w:t>It is well understood in ecology that phenotypic differences among species impacts diversity in communities (MacArthur and Levins</w:t>
+      </w:r>
+      <w:bookmarkStart w:id="1" w:name="_GoBack"/>
+      <w:bookmarkEnd w:id="1"/>
+      <w:r>
+        <w:rPr>
+          <w:rFonts w:ascii="Adobe Devanagari" w:hAnsi="Adobe Devanagari" w:cs="Times New Roman"/>
+          <w:color w:val="000000"/>
+        </w:rPr>
+        <w:t xml:space="preserve"> 1967). </w:t>
+      </w:r>
+      <w:r>
+        <w:rPr>
+          <w:rFonts w:ascii="Adobe Devanagari" w:hAnsi="Adobe Devanagari" w:cs="Times New Roman"/>
+          <w:color w:val="000000"/>
+        </w:rPr>
+        <w:t xml:space="preserve">In the rules of community assembly, functional traits </w:t>
+      </w:r>
+      <w:r>
+        <w:rPr>
+          <w:rFonts w:ascii="Adobe Devanagari" w:hAnsi="Adobe Devanagari" w:cs="Times New Roman"/>
+          <w:color w:val="000000"/>
+        </w:rPr>
+        <w:t xml:space="preserve">provide insight into co-occurring species’ </w:t>
+      </w:r>
+      <w:r>
+        <w:rPr>
+          <w:rFonts w:ascii="Adobe Devanagari" w:hAnsi="Adobe Devanagari" w:cs="Times New Roman"/>
+          <w:color w:val="000000"/>
+        </w:rPr>
+        <w:t>ecological strategies.</w:t>
       </w:r>
     </w:p>
     <w:p>
@@ -1238,13 +996,19 @@
         <w:autoSpaceDE w:val="0"/>
         <w:autoSpaceDN w:val="0"/>
         <w:adjustRightInd w:val="0"/>
-        <w:outlineLvl w:val="0"/>
-        <w:rPr>
-          <w:rFonts w:ascii="Adobe Devanagari" w:hAnsi="Adobe Devanagari" w:cs="Times New Roman"/>
-          <w:i/>
-          <w:color w:val="000000"/>
-        </w:rPr>
-      </w:pPr>
+        <w:ind w:firstLine="720"/>
+        <w:rPr>
+          <w:rFonts w:ascii="Adobe Devanagari" w:hAnsi="Adobe Devanagari" w:cs="Times New Roman"/>
+          <w:color w:val="000000"/>
+        </w:rPr>
+      </w:pPr>
+      <w:r>
+        <w:rPr>
+          <w:rFonts w:ascii="Adobe Devanagari" w:hAnsi="Adobe Devanagari" w:cs="Times New Roman"/>
+          <w:color w:val="000000"/>
+        </w:rPr>
+        <w:t>Kraft: range of traits will get smaller if habitat filtering is happening.</w:t>
+      </w:r>
     </w:p>
     <w:p>
       <w:pPr>
@@ -1266,21 +1030,12 @@
         <w:autoSpaceDE w:val="0"/>
         <w:autoSpaceDN w:val="0"/>
         <w:adjustRightInd w:val="0"/>
-        <w:outlineLvl w:val="0"/>
-        <w:rPr>
-          <w:rFonts w:ascii="Adobe Devanagari" w:hAnsi="Adobe Devanagari" w:cs="Times New Roman"/>
-          <w:i/>
-          <w:color w:val="000000"/>
-        </w:rPr>
-      </w:pPr>
-      <w:r>
-        <w:rPr>
-          <w:rFonts w:ascii="Adobe Devanagari" w:hAnsi="Adobe Devanagari" w:cs="Times New Roman"/>
-          <w:i/>
-          <w:color w:val="000000"/>
-        </w:rPr>
-        <w:t>Range shifts and response to climate change</w:t>
-      </w:r>
+        <w:ind w:firstLine="720"/>
+        <w:rPr>
+          <w:rFonts w:ascii="Adobe Devanagari" w:hAnsi="Adobe Devanagari" w:cs="Times New Roman"/>
+          <w:color w:val="000000"/>
+        </w:rPr>
+      </w:pPr>
     </w:p>
     <w:p>
       <w:pPr>
@@ -1302,6 +1057,364 @@
         <w:autoSpaceDE w:val="0"/>
         <w:autoSpaceDN w:val="0"/>
         <w:adjustRightInd w:val="0"/>
+        <w:ind w:firstLine="720"/>
+        <w:rPr>
+          <w:rFonts w:ascii="Adobe Devanagari" w:hAnsi="Adobe Devanagari" w:cs="Times New Roman"/>
+          <w:color w:val="000000"/>
+        </w:rPr>
+      </w:pPr>
+      <w:r>
+        <w:rPr>
+          <w:rFonts w:ascii="Adobe Devanagari" w:hAnsi="Adobe Devanagari" w:cs="Times New Roman"/>
+          <w:color w:val="000000"/>
+        </w:rPr>
+        <w:t xml:space="preserve">To more fully understand the resource partitioning within niches in plants, it has become common practice to use functional traits as a proxy for understanding possible life </w:t>
+      </w:r>
+      <w:ins w:id="2" w:author="Elizabeth Wolkovich" w:date="2016-12-11T17:51:00Z">
+        <w:r>
+          <w:rPr>
+            <w:rFonts w:ascii="Adobe Devanagari" w:hAnsi="Adobe Devanagari" w:cs="Times New Roman"/>
+            <w:color w:val="000000"/>
+          </w:rPr>
+          <w:t xml:space="preserve">history? </w:t>
+        </w:r>
+      </w:ins>
+      <w:r>
+        <w:rPr>
+          <w:rFonts w:ascii="Adobe Devanagari" w:hAnsi="Adobe Devanagari" w:cs="Times New Roman"/>
+          <w:color w:val="000000"/>
+        </w:rPr>
+        <w:t>strategies of different species</w:t>
+      </w:r>
+      <w:ins w:id="3" w:author="Elizabeth Wolkovich" w:date="2016-12-11T17:51:00Z">
+        <w:r>
+          <w:rPr>
+            <w:rFonts w:ascii="Adobe Devanagari" w:hAnsi="Adobe Devanagari" w:cs="Times New Roman"/>
+            <w:color w:val="000000"/>
+          </w:rPr>
+          <w:t xml:space="preserve"> (ADD citation)</w:t>
+        </w:r>
+      </w:ins>
+      <w:r>
+        <w:rPr>
+          <w:rFonts w:ascii="Adobe Devanagari" w:hAnsi="Adobe Devanagari" w:cs="Times New Roman"/>
+          <w:color w:val="000000"/>
+        </w:rPr>
+        <w:t>. Functional traits have become a useful tool in understanding the nature of the relationship between plants within their communities, as well as understanding the relationship between environment and community assembly</w:t>
+      </w:r>
+      <w:r>
+        <w:rPr>
+          <w:rFonts w:ascii="Adobe Devanagari" w:hAnsi="Adobe Devanagari" w:cs="Times New Roman"/>
+          <w:color w:val="000000"/>
+        </w:rPr>
+        <w:t xml:space="preserve">. </w:t>
+      </w:r>
+      <w:r>
+        <w:rPr>
+          <w:rFonts w:ascii="Adobe Devanagari" w:hAnsi="Adobe Devanagari" w:cs="Times New Roman"/>
+          <w:color w:val="000000"/>
+        </w:rPr>
+        <w:t>These studies have seen subtle differences in strategy differentiation contributing to species coexistence. Additionally, a large amount of intraspecific variation in functional traits may reduce the limiting effect of phylogenetic relatedness in nearby species (i.e. limiting similarity) (Burns &amp; Strauss 2012).</w:t>
+      </w:r>
+      <w:r>
+        <w:rPr>
+          <w:rFonts w:ascii="Adobe Devanagari" w:hAnsi="Adobe Devanagari" w:cs="Times New Roman"/>
+          <w:color w:val="000000"/>
+        </w:rPr>
+        <w:t xml:space="preserve"> Functional traits have also been shown to be accurate predictors of species’</w:t>
+      </w:r>
+      <w:r>
+        <w:rPr>
+          <w:rFonts w:ascii="Adobe Devanagari" w:hAnsi="Adobe Devanagari" w:cs="Times New Roman"/>
+          <w:color w:val="000000"/>
+        </w:rPr>
+        <w:t xml:space="preserve"> geographic ranges (Stahl &amp; Wirth</w:t>
+      </w:r>
+      <w:r>
+        <w:rPr>
+          <w:rFonts w:ascii="Adobe Devanagari" w:hAnsi="Adobe Devanagari" w:cs="Times New Roman"/>
+          <w:color w:val="000000"/>
+        </w:rPr>
+        <w:t xml:space="preserve"> 2014)</w:t>
+      </w:r>
+      <w:r>
+        <w:rPr>
+          <w:rFonts w:ascii="Adobe Devanagari" w:hAnsi="Adobe Devanagari" w:cs="Times New Roman"/>
+          <w:color w:val="000000"/>
+        </w:rPr>
+        <w:t>, lending credence to the theory of niche differentiation and resource partitioning as a primary factor in determining a species’ geographic range</w:t>
+      </w:r>
+      <w:r>
+        <w:rPr>
+          <w:rFonts w:ascii="Adobe Devanagari" w:hAnsi="Adobe Devanagari" w:cs="Times New Roman"/>
+          <w:color w:val="000000"/>
+        </w:rPr>
+        <w:t xml:space="preserve">.  </w:t>
+      </w:r>
+    </w:p>
+    <w:p>
+      <w:pPr>
+        <w:widowControl w:val="0"/>
+        <w:tabs>
+          <w:tab w:val="left" w:pos="940"/>
+          <w:tab w:val="left" w:pos="1440"/>
+          <w:tab w:val="left" w:pos="2160"/>
+          <w:tab w:val="left" w:pos="2880"/>
+          <w:tab w:val="left" w:pos="3600"/>
+          <w:tab w:val="left" w:pos="4320"/>
+          <w:tab w:val="left" w:pos="5040"/>
+          <w:tab w:val="left" w:pos="5760"/>
+          <w:tab w:val="left" w:pos="6480"/>
+          <w:tab w:val="left" w:pos="7200"/>
+          <w:tab w:val="left" w:pos="7920"/>
+          <w:tab w:val="left" w:pos="8640"/>
+        </w:tabs>
+        <w:autoSpaceDE w:val="0"/>
+        <w:autoSpaceDN w:val="0"/>
+        <w:adjustRightInd w:val="0"/>
+        <w:ind w:firstLine="720"/>
+        <w:rPr>
+          <w:rFonts w:ascii="Adobe Devanagari" w:hAnsi="Adobe Devanagari" w:cs="Times New Roman"/>
+          <w:color w:val="000000"/>
+        </w:rPr>
+      </w:pPr>
+      <w:r>
+        <w:rPr>
+          <w:rFonts w:ascii="Adobe Devanagari" w:hAnsi="Adobe Devanagari" w:cs="Times New Roman"/>
+          <w:color w:val="000000"/>
+        </w:rPr>
+        <w:t xml:space="preserve">Different functional traits correspond to varying plant </w:t>
+      </w:r>
+      <w:commentRangeStart w:id="4"/>
+      <w:r>
+        <w:rPr>
+          <w:rFonts w:ascii="Adobe Devanagari" w:hAnsi="Adobe Devanagari" w:cs="Times New Roman"/>
+          <w:color w:val="000000"/>
+        </w:rPr>
+        <w:t>life strategies</w:t>
+      </w:r>
+      <w:commentRangeEnd w:id="4"/>
+      <w:r>
+        <w:rPr>
+          <w:rStyle w:val="CommentReference"/>
+          <w:rFonts w:ascii="Adobe Devanagari" w:hAnsi="Adobe Devanagari"/>
+        </w:rPr>
+        <w:commentReference w:id="4"/>
+      </w:r>
+      <w:r>
+        <w:rPr>
+          <w:rFonts w:ascii="Adobe Devanagari" w:hAnsi="Adobe Devanagari" w:cs="Times New Roman"/>
+          <w:color w:val="000000"/>
+        </w:rPr>
+        <w:t>. Taking note of specific leaf area (SLA) serves as a proxy for life history, while leaf shape exhibits strong latitudinal and climate gradients for some species</w:t>
+      </w:r>
+      <w:ins w:id="5" w:author="Elizabeth Wolkovich" w:date="2016-12-11T17:53:00Z">
+        <w:r>
+          <w:rPr>
+            <w:rFonts w:ascii="Adobe Devanagari" w:hAnsi="Adobe Devanagari" w:cs="Times New Roman"/>
+            <w:color w:val="000000"/>
+          </w:rPr>
+          <w:t xml:space="preserve"> (ADD citations)</w:t>
+        </w:r>
+      </w:ins>
+      <w:r>
+        <w:rPr>
+          <w:rFonts w:ascii="Adobe Devanagari" w:hAnsi="Adobe Devanagari" w:cs="Times New Roman"/>
+          <w:color w:val="000000"/>
+        </w:rPr>
+        <w:t>. The nutrients of tissues in plants also serve to provide information on resource investment. The ratio of carbon to nitrogen in a leaf gives information on the life history strategy of the leaf, as well as relative investment in the structures of the plant that harvest light. The height of a plant is an indicator of its local performance, while stem specific density provides insight into drought resistance and/or growth rate.</w:t>
+      </w:r>
+      <w:r>
+        <w:rPr>
+          <w:rFonts w:ascii="Adobe Devanagari" w:hAnsi="Adobe Devanagari" w:cs="Times New Roman"/>
+          <w:color w:val="000000"/>
+        </w:rPr>
+        <w:t xml:space="preserve"> </w:t>
+      </w:r>
+      <w:commentRangeStart w:id="6"/>
+      <w:r>
+        <w:rPr>
+          <w:rFonts w:ascii="Adobe Devanagari" w:hAnsi="Adobe Devanagari" w:cs="Times New Roman"/>
+          <w:color w:val="000000"/>
+        </w:rPr>
+        <w:t>By using related</w:t>
+      </w:r>
+      <w:r>
+        <w:rPr>
+          <w:rFonts w:ascii="Adobe Devanagari" w:hAnsi="Adobe Devanagari" w:cs="Times New Roman"/>
+          <w:color w:val="000000"/>
+        </w:rPr>
+        <w:t xml:space="preserve"> functional traits </w:t>
+      </w:r>
+      <w:r>
+        <w:rPr>
+          <w:rFonts w:ascii="Adobe Devanagari" w:hAnsi="Adobe Devanagari" w:cs="Times New Roman"/>
+          <w:color w:val="000000"/>
+        </w:rPr>
+        <w:t>to describe a plant’s resource partitioning across its geographic range,</w:t>
+      </w:r>
+      <w:r>
+        <w:rPr>
+          <w:rFonts w:ascii="Adobe Devanagari" w:hAnsi="Adobe Devanagari" w:cs="Times New Roman"/>
+          <w:color w:val="000000"/>
+        </w:rPr>
+        <w:t xml:space="preserve"> I </w:t>
+      </w:r>
+      <w:r>
+        <w:rPr>
+          <w:rFonts w:ascii="Adobe Devanagari" w:hAnsi="Adobe Devanagari" w:cs="Times New Roman"/>
+          <w:color w:val="000000"/>
+        </w:rPr>
+        <w:t xml:space="preserve">can </w:t>
+      </w:r>
+      <w:r>
+        <w:rPr>
+          <w:rFonts w:ascii="Adobe Devanagari" w:hAnsi="Adobe Devanagari" w:cs="Times New Roman"/>
+          <w:color w:val="000000"/>
+        </w:rPr>
+        <w:t xml:space="preserve">more accurately predict how a species could respond to shifts in climate. </w:t>
+      </w:r>
+      <w:r>
+        <w:rPr>
+          <w:rFonts w:ascii="Adobe Devanagari" w:hAnsi="Adobe Devanagari" w:cs="Times New Roman"/>
+        </w:rPr>
+        <w:t>Incorporating trait-based models in</w:t>
+      </w:r>
+      <w:r>
+        <w:rPr>
+          <w:rFonts w:ascii="Adobe Devanagari" w:hAnsi="Adobe Devanagari" w:cs="Times New Roman"/>
+        </w:rPr>
+        <w:t xml:space="preserve"> our</w:t>
+      </w:r>
+      <w:r>
+        <w:rPr>
+          <w:rFonts w:ascii="Adobe Devanagari" w:hAnsi="Adobe Devanagari" w:cs="Times New Roman"/>
+        </w:rPr>
+        <w:t xml:space="preserve"> </w:t>
+      </w:r>
+      <w:r>
+        <w:rPr>
+          <w:rFonts w:ascii="Adobe Devanagari" w:hAnsi="Adobe Devanagari" w:cs="Times New Roman"/>
+        </w:rPr>
+        <w:t xml:space="preserve">understanding of the roles that species interactions play in community assembly is crucial </w:t>
+      </w:r>
+      <w:r>
+        <w:rPr>
+          <w:rFonts w:ascii="Adobe Devanagari" w:hAnsi="Adobe Devanagari" w:cs="Times New Roman"/>
+        </w:rPr>
+        <w:t xml:space="preserve">(Pigot </w:t>
+      </w:r>
+      <w:r>
+        <w:rPr>
+          <w:rFonts w:ascii="Adobe Devanagari" w:hAnsi="Adobe Devanagari" w:cs="Times New Roman"/>
+        </w:rPr>
+        <w:t>&amp;</w:t>
+      </w:r>
+      <w:r>
+        <w:rPr>
+          <w:rFonts w:ascii="Adobe Devanagari" w:hAnsi="Adobe Devanagari" w:cs="Times New Roman"/>
+        </w:rPr>
+        <w:t xml:space="preserve"> Tobias 2013</w:t>
+      </w:r>
+      <w:r>
+        <w:rPr>
+          <w:rFonts w:ascii="Adobe Devanagari" w:hAnsi="Adobe Devanagari" w:cs="Times New Roman"/>
+        </w:rPr>
+        <w:t>).</w:t>
+      </w:r>
+      <w:commentRangeEnd w:id="6"/>
+      <w:r>
+        <w:rPr>
+          <w:rStyle w:val="CommentReference"/>
+          <w:rFonts w:ascii="Adobe Devanagari" w:hAnsi="Adobe Devanagari"/>
+        </w:rPr>
+        <w:commentReference w:id="6"/>
+      </w:r>
+    </w:p>
+    <w:p>
+      <w:pPr>
+        <w:widowControl w:val="0"/>
+        <w:tabs>
+          <w:tab w:val="left" w:pos="940"/>
+          <w:tab w:val="left" w:pos="1440"/>
+          <w:tab w:val="left" w:pos="2160"/>
+          <w:tab w:val="left" w:pos="2880"/>
+          <w:tab w:val="left" w:pos="3600"/>
+          <w:tab w:val="left" w:pos="4320"/>
+          <w:tab w:val="left" w:pos="5040"/>
+          <w:tab w:val="left" w:pos="5760"/>
+          <w:tab w:val="left" w:pos="6480"/>
+          <w:tab w:val="left" w:pos="7200"/>
+          <w:tab w:val="left" w:pos="7920"/>
+          <w:tab w:val="left" w:pos="8640"/>
+        </w:tabs>
+        <w:autoSpaceDE w:val="0"/>
+        <w:autoSpaceDN w:val="0"/>
+        <w:adjustRightInd w:val="0"/>
+        <w:outlineLvl w:val="0"/>
+        <w:rPr>
+          <w:rFonts w:ascii="Adobe Devanagari" w:hAnsi="Adobe Devanagari" w:cs="Times New Roman"/>
+          <w:i/>
+          <w:color w:val="000000"/>
+        </w:rPr>
+      </w:pPr>
+    </w:p>
+    <w:p>
+      <w:pPr>
+        <w:widowControl w:val="0"/>
+        <w:tabs>
+          <w:tab w:val="left" w:pos="940"/>
+          <w:tab w:val="left" w:pos="1440"/>
+          <w:tab w:val="left" w:pos="2160"/>
+          <w:tab w:val="left" w:pos="2880"/>
+          <w:tab w:val="left" w:pos="3600"/>
+          <w:tab w:val="left" w:pos="4320"/>
+          <w:tab w:val="left" w:pos="5040"/>
+          <w:tab w:val="left" w:pos="5760"/>
+          <w:tab w:val="left" w:pos="6480"/>
+          <w:tab w:val="left" w:pos="7200"/>
+          <w:tab w:val="left" w:pos="7920"/>
+          <w:tab w:val="left" w:pos="8640"/>
+        </w:tabs>
+        <w:autoSpaceDE w:val="0"/>
+        <w:autoSpaceDN w:val="0"/>
+        <w:adjustRightInd w:val="0"/>
+        <w:outlineLvl w:val="0"/>
+        <w:rPr>
+          <w:rFonts w:ascii="Adobe Devanagari" w:hAnsi="Adobe Devanagari" w:cs="Times New Roman"/>
+          <w:i/>
+          <w:color w:val="000000"/>
+        </w:rPr>
+      </w:pPr>
+      <w:r>
+        <w:rPr>
+          <w:rFonts w:ascii="Adobe Devanagari" w:hAnsi="Adobe Devanagari" w:cs="Times New Roman"/>
+          <w:i/>
+          <w:color w:val="000000"/>
+        </w:rPr>
+        <w:t>Range shifts and response to climate change</w:t>
+      </w:r>
+    </w:p>
+    <w:p>
+      <w:pPr>
+        <w:widowControl w:val="0"/>
+        <w:tabs>
+          <w:tab w:val="left" w:pos="940"/>
+          <w:tab w:val="left" w:pos="1440"/>
+          <w:tab w:val="left" w:pos="2160"/>
+          <w:tab w:val="left" w:pos="2880"/>
+          <w:tab w:val="left" w:pos="3600"/>
+          <w:tab w:val="left" w:pos="4320"/>
+          <w:tab w:val="left" w:pos="5040"/>
+          <w:tab w:val="left" w:pos="5760"/>
+          <w:tab w:val="left" w:pos="6480"/>
+          <w:tab w:val="left" w:pos="7200"/>
+          <w:tab w:val="left" w:pos="7920"/>
+          <w:tab w:val="left" w:pos="8640"/>
+        </w:tabs>
+        <w:autoSpaceDE w:val="0"/>
+        <w:autoSpaceDN w:val="0"/>
+        <w:adjustRightInd w:val="0"/>
         <w:rPr>
           <w:rFonts w:ascii="Adobe Devanagari" w:hAnsi="Adobe Devanagari" w:cs="Times New Roman"/>
           <w:color w:val="000000"/>
@@ -1441,7 +1554,7 @@
         </w:rPr>
         <w:t xml:space="preserve">Based on the niche conservatism hypothesis, when environmental conditions stretch beyond a species’ physiological tolerances, that species will either shift </w:t>
       </w:r>
-      <w:del w:id="10" w:author="Elizabeth Wolkovich" w:date="2016-12-11T17:55:00Z">
+      <w:del w:id="7" w:author="Elizabeth Wolkovich" w:date="2016-12-11T17:55:00Z">
         <w:r>
           <w:rPr>
             <w:rFonts w:ascii="Adobe Devanagari" w:hAnsi="Adobe Devanagari" w:cs="Times New Roman"/>
@@ -1450,7 +1563,7 @@
           <w:delText xml:space="preserve">their </w:delText>
         </w:r>
       </w:del>
-      <w:ins w:id="11" w:author="Elizabeth Wolkovich" w:date="2016-12-11T17:55:00Z">
+      <w:ins w:id="8" w:author="Elizabeth Wolkovich" w:date="2016-12-11T17:55:00Z">
         <w:r>
           <w:rPr>
             <w:rFonts w:ascii="Adobe Devanagari" w:hAnsi="Adobe Devanagari" w:cs="Times New Roman"/>
@@ -1563,7 +1676,7 @@
         </w:rPr>
         <w:t xml:space="preserve">competition has been shown </w:t>
       </w:r>
-      <w:commentRangeStart w:id="12"/>
+      <w:commentRangeStart w:id="9"/>
       <w:r>
         <w:rPr>
           <w:rFonts w:ascii="Adobe Devanagari" w:hAnsi="Adobe Devanagari" w:cs="Times New Roman"/>
@@ -1634,13 +1747,13 @@
           </wp:anchor>
         </w:drawing>
       </w:r>
-      <w:commentRangeEnd w:id="12"/>
+      <w:commentRangeEnd w:id="9"/>
       <w:r>
         <w:rPr>
           <w:rStyle w:val="CommentReference"/>
           <w:rFonts w:ascii="Adobe Devanagari" w:hAnsi="Adobe Devanagari"/>
         </w:rPr>
-        <w:commentReference w:id="12"/>
+        <w:commentReference w:id="9"/>
       </w:r>
       <w:r>
         <w:rPr>
@@ -1748,7 +1861,7 @@
         </w:rPr>
         <w:tab/>
       </w:r>
-      <w:commentRangeStart w:id="13"/>
+      <w:commentRangeStart w:id="10"/>
       <w:r>
         <w:rPr>
           <w:rFonts w:ascii="Adobe Devanagari" w:hAnsi="Adobe Devanagari" w:cs="Times New Roman"/>
@@ -1756,7 +1869,7 @@
         </w:rPr>
         <w:t xml:space="preserve">Indeed, range shifts for many species have been observed in response to increasing temperature over time (Chen et. al 2011). </w:t>
       </w:r>
-      <w:commentRangeStart w:id="14"/>
+      <w:commentRangeStart w:id="11"/>
       <w:r>
         <w:rPr>
           <w:rFonts w:ascii="Adobe Devanagari" w:hAnsi="Adobe Devanagari" w:cs="Times New Roman"/>
@@ -1764,13 +1877,13 @@
         </w:rPr>
         <w:t xml:space="preserve">The observed pattern is upward, to higher latitudes and elevations as populations track their preferred environments (Sexton et. al 2009; Ackerly 2003; Parmesan 2006). </w:t>
       </w:r>
-      <w:commentRangeEnd w:id="14"/>
+      <w:commentRangeEnd w:id="11"/>
       <w:r>
         <w:rPr>
           <w:rStyle w:val="CommentReference"/>
           <w:rFonts w:ascii="Adobe Devanagari" w:hAnsi="Adobe Devanagari"/>
         </w:rPr>
-        <w:commentReference w:id="14"/>
+        <w:commentReference w:id="11"/>
       </w:r>
       <w:r>
         <w:rPr>
@@ -1901,15 +2014,15 @@
         </w:rPr>
         <w:t xml:space="preserve">Because edge populations may see more variability in survival and reproduction due to the frequency at which they must respond to limiting factors (Sexton et. al 2011), </w:t>
       </w:r>
-      <w:commentRangeEnd w:id="13"/>
+      <w:commentRangeEnd w:id="10"/>
       <w:r>
         <w:rPr>
           <w:rStyle w:val="CommentReference"/>
           <w:rFonts w:ascii="Adobe Devanagari" w:hAnsi="Adobe Devanagari"/>
         </w:rPr>
-        <w:commentReference w:id="13"/>
-      </w:r>
-      <w:commentRangeStart w:id="15"/>
+        <w:commentReference w:id="10"/>
+      </w:r>
+      <w:commentRangeStart w:id="12"/>
       <w:r>
         <w:rPr>
           <w:rFonts w:ascii="Adobe Devanagari" w:hAnsi="Adobe Devanagari" w:cs="Times New Roman"/>
@@ -1917,13 +2030,13 @@
         </w:rPr>
         <w:t>range extremes are a unique opportunity to understand current modes of community assembly, as well as to predict species’ future responses to climate change.</w:t>
       </w:r>
-      <w:commentRangeEnd w:id="15"/>
+      <w:commentRangeEnd w:id="12"/>
       <w:r>
         <w:rPr>
           <w:rStyle w:val="CommentReference"/>
           <w:rFonts w:ascii="Adobe Devanagari" w:hAnsi="Adobe Devanagari"/>
         </w:rPr>
-        <w:commentReference w:id="15"/>
+        <w:commentReference w:id="12"/>
       </w:r>
     </w:p>
     <w:p>
@@ -2111,7 +2224,7 @@
         </w:rPr>
         <w:t>On average, temperature decreases approaching the poles on the order of -</w:t>
       </w:r>
-      <w:ins w:id="16" w:author="Elizabeth Wolkovich" w:date="2016-12-11T18:01:00Z">
+      <w:ins w:id="13" w:author="Elizabeth Wolkovich" w:date="2016-12-11T18:01:00Z">
         <w:r>
           <w:rPr>
             <w:rFonts w:ascii="Adobe Devanagari" w:hAnsi="Adobe Devanagari" w:cs="Times New Roman"/>
@@ -2155,7 +2268,7 @@
         </w:rPr>
         <w:t xml:space="preserve"> </w:t>
       </w:r>
-      <w:commentRangeStart w:id="17"/>
+      <w:commentRangeStart w:id="14"/>
       <w:r>
         <w:rPr>
           <w:rFonts w:ascii="Adobe Devanagari" w:hAnsi="Adobe Devanagari" w:cs="Times New Roman"/>
@@ -2170,13 +2283,13 @@
         </w:rPr>
         <w:t>egrate species interactions and environmental stressors as predictors of a species’ future distributions with regards to climate change.</w:t>
       </w:r>
-      <w:commentRangeEnd w:id="17"/>
+      <w:commentRangeEnd w:id="14"/>
       <w:r>
         <w:rPr>
           <w:rStyle w:val="CommentReference"/>
           <w:rFonts w:ascii="Adobe Devanagari" w:hAnsi="Adobe Devanagari"/>
         </w:rPr>
-        <w:commentReference w:id="17"/>
+        <w:commentReference w:id="14"/>
       </w:r>
     </w:p>
     <w:p>
@@ -2307,7 +2420,7 @@
         </w:rPr>
         <w:t xml:space="preserve">species would become less </w:t>
       </w:r>
-      <w:commentRangeStart w:id="18"/>
+      <w:commentRangeStart w:id="15"/>
       <w:r>
         <w:rPr>
           <w:rFonts w:ascii="Adobe Devanagari" w:hAnsi="Adobe Devanagari" w:cs="Times New Roman"/>
@@ -2315,13 +2428,13 @@
         </w:rPr>
         <w:t xml:space="preserve">competitive </w:t>
       </w:r>
-      <w:commentRangeEnd w:id="18"/>
+      <w:commentRangeEnd w:id="15"/>
       <w:r>
         <w:rPr>
           <w:rStyle w:val="CommentReference"/>
           <w:rFonts w:ascii="Adobe Devanagari" w:hAnsi="Adobe Devanagari"/>
         </w:rPr>
-        <w:commentReference w:id="18"/>
+        <w:commentReference w:id="15"/>
       </w:r>
       <w:r>
         <w:rPr>
@@ -2370,7 +2483,7 @@
         </w:rPr>
         <w:t xml:space="preserve">A2: Finally, it is a possibility that competition is not predicted by position in its climatic or latitudinal range, indicating that local factors </w:t>
       </w:r>
-      <w:ins w:id="19" w:author="Elizabeth Wolkovich" w:date="2016-12-11T18:03:00Z">
+      <w:ins w:id="16" w:author="Elizabeth Wolkovich" w:date="2016-12-11T18:03:00Z">
         <w:r>
           <w:rPr>
             <w:rFonts w:ascii="Adobe Devanagari" w:hAnsi="Adobe Devanagari" w:cs="Times New Roman"/>
@@ -2386,7 +2499,7 @@
         </w:rPr>
         <w:t xml:space="preserve">might matter more within each population. </w:t>
       </w:r>
-      <w:commentRangeStart w:id="20"/>
+      <w:commentRangeStart w:id="17"/>
       <w:r>
         <w:rPr>
           <w:rFonts w:ascii="Adobe Devanagari" w:hAnsi="Adobe Devanagari" w:cs="Times New Roman"/>
@@ -2394,13 +2507,13 @@
         </w:rPr>
         <w:t>Similarly</w:t>
       </w:r>
-      <w:commentRangeEnd w:id="20"/>
+      <w:commentRangeEnd w:id="17"/>
       <w:r>
         <w:rPr>
           <w:rStyle w:val="CommentReference"/>
           <w:rFonts w:ascii="Adobe Devanagari" w:hAnsi="Adobe Devanagari"/>
         </w:rPr>
-        <w:commentReference w:id="20"/>
+        <w:commentReference w:id="17"/>
       </w:r>
       <w:r>
         <w:rPr>
@@ -2436,7 +2549,7 @@
         </w:rPr>
         <w:t xml:space="preserve">Looking at a woody species’ competitiveness across a latitudinal gradient provides information into the part that biotic factors play in its realized niche, and the possible effects of those biotic factors in a warming environment. </w:t>
       </w:r>
-      <w:commentRangeStart w:id="21"/>
+      <w:commentRangeStart w:id="18"/>
       <w:r>
         <w:rPr>
           <w:rFonts w:ascii="Adobe Devanagari" w:hAnsi="Adobe Devanagari" w:cs="Times New Roman"/>
@@ -2444,13 +2557,13 @@
         </w:rPr>
         <w:t>Since species often track their optimal environment (Ackerly 2003), strong limiting factors due to competitiveness may indicate that a species will not be able to migrate at a rate sufficient to account for population loss at their southern range edge.</w:t>
       </w:r>
-      <w:commentRangeEnd w:id="21"/>
+      <w:commentRangeEnd w:id="18"/>
       <w:r>
         <w:rPr>
           <w:rStyle w:val="CommentReference"/>
           <w:rFonts w:ascii="Adobe Devanagari" w:hAnsi="Adobe Devanagari"/>
         </w:rPr>
-        <w:commentReference w:id="21"/>
+        <w:commentReference w:id="18"/>
       </w:r>
     </w:p>
     <w:p>
@@ -2485,7 +2598,7 @@
         </w:rPr>
         <w:t>trees at their range extremes</w:t>
       </w:r>
-      <w:ins w:id="22" w:author="Elizabeth Wolkovich" w:date="2016-12-11T18:04:00Z">
+      <w:ins w:id="19" w:author="Elizabeth Wolkovich" w:date="2016-12-11T18:04:00Z">
         <w:r>
           <w:rPr>
             <w:rFonts w:ascii="Adobe Devanagari" w:hAnsi="Adobe Devanagari" w:cs="Times New Roman"/>
@@ -2522,7 +2635,7 @@
         </w:rPr>
         <w:t xml:space="preserve">I predicted that their functional traits would </w:t>
       </w:r>
-      <w:commentRangeStart w:id="23"/>
+      <w:commentRangeStart w:id="20"/>
       <w:r>
         <w:rPr>
           <w:rFonts w:ascii="Adobe Devanagari" w:hAnsi="Adobe Devanagari" w:cs="Times New Roman"/>
@@ -2537,13 +2650,13 @@
         </w:rPr>
         <w:t xml:space="preserve"> plasticity </w:t>
       </w:r>
-      <w:commentRangeEnd w:id="23"/>
+      <w:commentRangeEnd w:id="20"/>
       <w:r>
         <w:rPr>
           <w:rStyle w:val="CommentReference"/>
           <w:rFonts w:ascii="Adobe Devanagari" w:hAnsi="Adobe Devanagari"/>
         </w:rPr>
-        <w:commentReference w:id="23"/>
+        <w:commentReference w:id="20"/>
       </w:r>
       <w:r>
         <w:rPr>
@@ -2620,7 +2733,7 @@
         <w:tab/>
         <w:t xml:space="preserve">A2: </w:t>
       </w:r>
-      <w:del w:id="24" w:author="Elizabeth Wolkovich" w:date="2016-12-11T18:05:00Z">
+      <w:del w:id="21" w:author="Elizabeth Wolkovich" w:date="2016-12-11T18:05:00Z">
         <w:r>
           <w:rPr>
             <w:rFonts w:ascii="Adobe Devanagari" w:hAnsi="Adobe Devanagari" w:cs="Times New Roman"/>
@@ -2629,7 +2742,7 @@
           <w:delText>On the other hand</w:delText>
         </w:r>
       </w:del>
-      <w:ins w:id="25" w:author="Elizabeth Wolkovich" w:date="2016-12-11T18:05:00Z">
+      <w:ins w:id="22" w:author="Elizabeth Wolkovich" w:date="2016-12-11T18:05:00Z">
         <w:r>
           <w:rPr>
             <w:rFonts w:ascii="Adobe Devanagari" w:hAnsi="Adobe Devanagari" w:cs="Times New Roman"/>
@@ -2679,7 +2792,7 @@
         </w:rPr>
         <w:t xml:space="preserve">that other rules of community assembly are playing a larger part in the determining of range limits, </w:t>
       </w:r>
-      <w:commentRangeStart w:id="26"/>
+      <w:commentRangeStart w:id="23"/>
       <w:r>
         <w:rPr>
           <w:rFonts w:ascii="Adobe Devanagari" w:hAnsi="Adobe Devanagari" w:cs="Times New Roman"/>
@@ -2687,13 +2800,13 @@
         </w:rPr>
         <w:t xml:space="preserve">such as competition </w:t>
       </w:r>
-      <w:commentRangeEnd w:id="26"/>
+      <w:commentRangeEnd w:id="23"/>
       <w:r>
         <w:rPr>
           <w:rStyle w:val="CommentReference"/>
           <w:rFonts w:ascii="Adobe Devanagari" w:hAnsi="Adobe Devanagari"/>
         </w:rPr>
-        <w:commentReference w:id="26"/>
+        <w:commentReference w:id="23"/>
       </w:r>
       <w:r>
         <w:rPr>
@@ -2716,7 +2829,7 @@
         </w:rPr>
         <w:t>By examining community composition of certain woody species in conjunction with their corresponding functional traits across this latitudinal gradient, we can better predict how species composition will change at the forest level. In looking at both the community composition of species at these sites and their functional traits specifically at the range limits, we can understand which species are most at risk with the changing environment, and why they might not survive.</w:t>
       </w:r>
-      <w:ins w:id="27" w:author="Elizabeth Wolkovich" w:date="2016-12-11T18:06:00Z">
+      <w:ins w:id="24" w:author="Elizabeth Wolkovich" w:date="2016-12-11T18:06:00Z">
         <w:r>
           <w:rPr>
             <w:rFonts w:ascii="Adobe Devanagari" w:hAnsi="Adobe Devanagari" w:cs="Times New Roman"/>
@@ -2724,7 +2837,7 @@
           <w:t xml:space="preserve"> You should add here something along the lines of ‘Here I report on a study to test the hypotheses by doing X, Y, Z.</w:t>
         </w:r>
       </w:ins>
-      <w:ins w:id="28" w:author="Elizabeth Wolkovich" w:date="2016-12-11T18:07:00Z">
+      <w:ins w:id="25" w:author="Elizabeth Wolkovich" w:date="2016-12-11T18:07:00Z">
         <w:r>
           <w:rPr>
             <w:rFonts w:ascii="Adobe Devanagari" w:hAnsi="Adobe Devanagari" w:cs="Times New Roman"/>
@@ -2992,7 +3105,7 @@
           <w:rStyle w:val="CommentReference"/>
           <w:rFonts w:ascii="Adobe Devanagari" w:hAnsi="Adobe Devanagari"/>
         </w:rPr>
-        <w:commentReference w:id="29"/>
+        <w:commentReference w:id="26"/>
       </w:r>
       <w:r>
         <w:rPr>
@@ -5786,7 +5899,7 @@
 
 <file path=word/comments.xml><?xml version="1.0" encoding="utf-8"?>
 <w:comments xmlns:wpc="http://schemas.microsoft.com/office/word/2010/wordprocessingCanvas" xmlns:mo="http://schemas.microsoft.com/office/mac/office/2008/main" xmlns:mc="http://schemas.openxmlformats.org/markup-compatibility/2006" xmlns:mv="urn:schemas-microsoft-com:mac:vml" xmlns:o="urn:schemas-microsoft-com:office:office" xmlns:r="http://schemas.openxmlformats.org/officeDocument/2006/relationships" xmlns:m="http://schemas.openxmlformats.org/officeDocument/2006/math" xmlns:v="urn:schemas-microsoft-com:vml" xmlns:wp14="http://schemas.microsoft.com/office/word/2010/wordprocessingDrawing" xmlns:wp="http://schemas.openxmlformats.org/drawingml/2006/wordprocessingDrawing" xmlns:w10="urn:schemas-microsoft-com:office:word" xmlns:w="http://schemas.openxmlformats.org/wordprocessingml/2006/main" xmlns:w14="http://schemas.microsoft.com/office/word/2010/wordml" xmlns:w15="http://schemas.microsoft.com/office/word/2012/wordml" xmlns:wpg="http://schemas.microsoft.com/office/word/2010/wordprocessingGroup" xmlns:wpi="http://schemas.microsoft.com/office/word/2010/wordprocessingInk" xmlns:wne="http://schemas.microsoft.com/office/word/2006/wordml" xmlns:wps="http://schemas.microsoft.com/office/word/2010/wordprocessingShape" mc:Ignorable="w14 w15 wp14">
-  <w:comment w:id="2" w:author="Elizabeth Wolkovich" w:date="2016-12-11T17:55:00Z" w:initials="EW">
+  <w:comment w:id="4" w:author="Elizabeth Wolkovich" w:date="2016-12-11T17:53:00Z" w:initials="EW">
     <w:p>
       <w:pPr>
         <w:pStyle w:val="CommentText"/>
@@ -5798,11 +5911,11 @@
         <w:annotationRef/>
       </w:r>
       <w:r>
-        <w:t xml:space="preserve">Really good info in here but think about your order and organization! You need to introduce the concept of functional traits, say why it matters, say why it matters in your study and then give a review of traits you will be focusing on. You probably need to extend this section to get through all this in a way that is easy on the reader. </w:t>
+        <w:t>What is a life strategy? Maybe just plant strategy? Or life history strategy?</w:t>
       </w:r>
     </w:p>
   </w:comment>
-  <w:comment w:id="3" w:author="Elizabeth Wolkovich" w:date="2016-12-11T17:54:00Z" w:initials="EW">
+  <w:comment w:id="6" w:author="Elizabeth Wolkovich" w:date="2016-12-11T17:54:00Z" w:initials="EW">
     <w:p>
       <w:pPr>
         <w:pStyle w:val="CommentText"/>
@@ -5814,11 +5927,11 @@
         <w:annotationRef/>
       </w:r>
       <w:r>
-        <w:t xml:space="preserve">Need to introduce this concept to reader. </w:t>
+        <w:t xml:space="preserve">Move up, then go through various traits. </w:t>
       </w:r>
     </w:p>
   </w:comment>
-  <w:comment w:id="6" w:author="Elizabeth Wolkovich" w:date="2016-12-11T17:52:00Z" w:initials="EW">
+  <w:comment w:id="9" w:author="Elizabeth Wolkovich" w:date="2016-12-11T17:56:00Z" w:initials="EW">
     <w:p>
       <w:pPr>
         <w:pStyle w:val="CommentText"/>
@@ -5830,11 +5943,11 @@
         <w:annotationRef/>
       </w:r>
       <w:r>
-        <w:t>This is good but given your general audience you might skip neutral theory altogether? It’s not a focus here so really all you need to do is establish the evidence supporting niche theory. If you want to keep in neutral theory I think you need to explain/summarize it for the reader.</w:t>
+        <w:t>Add caption to figure And refer to it in text!</w:t>
       </w:r>
     </w:p>
   </w:comment>
-  <w:comment w:id="7" w:author="Elizabeth Wolkovich" w:date="2016-12-11T17:53:00Z" w:initials="EW">
+  <w:comment w:id="11" w:author="Elizabeth Wolkovich" w:date="2016-12-11T17:56:00Z" w:initials="EW">
     <w:p>
       <w:pPr>
         <w:pStyle w:val="CommentText"/>
@@ -5846,11 +5959,11 @@
         <w:annotationRef/>
       </w:r>
       <w:r>
-        <w:t>What is a life strategy? Maybe just plant strategy? Or life history strategy?</w:t>
+        <w:t>Nice!</w:t>
       </w:r>
     </w:p>
   </w:comment>
-  <w:comment w:id="9" w:author="Elizabeth Wolkovich" w:date="2016-12-11T17:54:00Z" w:initials="EW">
+  <w:comment w:id="10" w:author="Elizabeth Wolkovich" w:date="2016-12-11T17:59:00Z" w:initials="EW">
     <w:p>
       <w:pPr>
         <w:pStyle w:val="CommentText"/>
@@ -5862,11 +5975,11 @@
         <w:annotationRef/>
       </w:r>
       <w:r>
-        <w:t xml:space="preserve">Move up, then go through various traits. </w:t>
+        <w:t>Shorten a little so you can get to why this matters sooner?</w:t>
       </w:r>
     </w:p>
   </w:comment>
-  <w:comment w:id="12" w:author="Elizabeth Wolkovich" w:date="2016-12-11T17:56:00Z" w:initials="EW">
+  <w:comment w:id="12" w:author="Elizabeth Wolkovich" w:date="2016-12-11T17:59:00Z" w:initials="EW">
     <w:p>
       <w:pPr>
         <w:pStyle w:val="CommentText"/>
@@ -5878,11 +5991,11 @@
         <w:annotationRef/>
       </w:r>
       <w:r>
-        <w:t>Add caption to figure And refer to it in text!</w:t>
+        <w:t>Yes! Nice way of saying these two points you’re hitting on but you probably need to make this point earlier in this section to the reader. Could you re-work this as an opening section to the reader? And then here, at the end, make the point more specifically about WHAT range work with 1-2 years of data can tell us in relation to climate change. The connection is important to make so have a good setup here for the next section.</w:t>
       </w:r>
     </w:p>
   </w:comment>
-  <w:comment w:id="14" w:author="Elizabeth Wolkovich" w:date="2016-12-11T17:56:00Z" w:initials="EW">
+  <w:comment w:id="14" w:author="Elizabeth Wolkovich" w:date="2016-12-11T18:02:00Z" w:initials="EW">
     <w:p>
       <w:pPr>
         <w:pStyle w:val="CommentText"/>
@@ -5894,11 +6007,11 @@
         <w:annotationRef/>
       </w:r>
       <w:r>
-        <w:t>Nice!</w:t>
+        <w:t>Can you connect back at all to the above of what drives edges and how this might matter to understanding climate change induced range shifts? And/or can you be more specific about how to tie latitudinal studies to predictions of what will happen in the future?</w:t>
       </w:r>
     </w:p>
   </w:comment>
-  <w:comment w:id="13" w:author="Elizabeth Wolkovich" w:date="2016-12-11T17:59:00Z" w:initials="EW">
+  <w:comment w:id="15" w:author="Elizabeth Wolkovich" w:date="2016-12-11T18:02:00Z" w:initials="EW">
     <w:p>
       <w:pPr>
         <w:pStyle w:val="CommentText"/>
@@ -5910,11 +6023,11 @@
         <w:annotationRef/>
       </w:r>
       <w:r>
-        <w:t>Shorten a little so you can get to why this matters sooner?</w:t>
+        <w:t>Good – you need to mention this word above a little more.</w:t>
       </w:r>
     </w:p>
   </w:comment>
-  <w:comment w:id="15" w:author="Elizabeth Wolkovich" w:date="2016-12-11T17:59:00Z" w:initials="EW">
+  <w:comment w:id="17" w:author="Elizabeth Wolkovich" w:date="2016-12-11T18:03:00Z" w:initials="EW">
     <w:p>
       <w:pPr>
         <w:pStyle w:val="CommentText"/>
@@ -5926,11 +6039,11 @@
         <w:annotationRef/>
       </w:r>
       <w:r>
-        <w:t>Yes! Nice way of saying these two points you’re hitting on but you probably need to make this point earlier in this section to the reader. Could you re-work this as an opening section to the reader? And then here, at the end, make the point more specifically about WHAT range work with 1-2 years of data can tell us in relation to climate change. The connection is important to make so have a good setup here for the next section.</w:t>
+        <w:t>Or do you mean ‘in this scenraio’…?</w:t>
       </w:r>
     </w:p>
   </w:comment>
-  <w:comment w:id="17" w:author="Elizabeth Wolkovich" w:date="2016-12-11T18:02:00Z" w:initials="EW">
+  <w:comment w:id="18" w:author="Elizabeth Wolkovich" w:date="2016-12-11T18:04:00Z" w:initials="EW">
     <w:p>
       <w:pPr>
         <w:pStyle w:val="CommentText"/>
@@ -5942,11 +6055,11 @@
         <w:annotationRef/>
       </w:r>
       <w:r>
-        <w:t>Can you connect back at all to the above of what drives edges and how this might matter to understanding climate change induced range shifts? And/or can you be more specific about how to tie latitudinal studies to predictions of what will happen in the future?</w:t>
+        <w:t>Good! Make this point above.</w:t>
       </w:r>
     </w:p>
   </w:comment>
-  <w:comment w:id="18" w:author="Elizabeth Wolkovich" w:date="2016-12-11T18:02:00Z" w:initials="EW">
+  <w:comment w:id="20" w:author="Elizabeth Wolkovich" w:date="2016-12-11T18:04:00Z" w:initials="EW">
     <w:p>
       <w:pPr>
         <w:pStyle w:val="CommentText"/>
@@ -5958,11 +6071,11 @@
         <w:annotationRef/>
       </w:r>
       <w:r>
-        <w:t>Good – you need to mention this word above a little more.</w:t>
+        <w:t>Missing word?</w:t>
       </w:r>
     </w:p>
   </w:comment>
-  <w:comment w:id="20" w:author="Elizabeth Wolkovich" w:date="2016-12-11T18:03:00Z" w:initials="EW">
+  <w:comment w:id="23" w:author="Elizabeth Wolkovich" w:date="2016-12-11T18:05:00Z" w:initials="EW">
     <w:p>
       <w:pPr>
         <w:pStyle w:val="CommentText"/>
@@ -5974,59 +6087,11 @@
         <w:annotationRef/>
       </w:r>
       <w:r>
-        <w:t>Or do you mean ‘in this scenraio’…?</w:t>
+        <w:t>“Which I will test (see H1)…”</w:t>
       </w:r>
     </w:p>
   </w:comment>
-  <w:comment w:id="21" w:author="Elizabeth Wolkovich" w:date="2016-12-11T18:04:00Z" w:initials="EW">
-    <w:p>
-      <w:pPr>
-        <w:pStyle w:val="CommentText"/>
-      </w:pPr>
-      <w:r>
-        <w:rPr>
-          <w:rStyle w:val="CommentReference"/>
-        </w:rPr>
-        <w:annotationRef/>
-      </w:r>
-      <w:r>
-        <w:t>Good! Make this point above.</w:t>
-      </w:r>
-    </w:p>
-  </w:comment>
-  <w:comment w:id="23" w:author="Elizabeth Wolkovich" w:date="2016-12-11T18:04:00Z" w:initials="EW">
-    <w:p>
-      <w:pPr>
-        <w:pStyle w:val="CommentText"/>
-      </w:pPr>
-      <w:r>
-        <w:rPr>
-          <w:rStyle w:val="CommentReference"/>
-        </w:rPr>
-        <w:annotationRef/>
-      </w:r>
-      <w:r>
-        <w:t>Missing word?</w:t>
-      </w:r>
-    </w:p>
-  </w:comment>
-  <w:comment w:id="26" w:author="Elizabeth Wolkovich" w:date="2016-12-11T18:05:00Z" w:initials="EW">
-    <w:p>
-      <w:pPr>
-        <w:pStyle w:val="CommentText"/>
-      </w:pPr>
-      <w:r>
-        <w:rPr>
-          <w:rStyle w:val="CommentReference"/>
-        </w:rPr>
-        <w:annotationRef/>
-      </w:r>
-      <w:r>
-        <w:t>“Which I will test (see H1)…”</w:t>
-      </w:r>
-    </w:p>
-  </w:comment>
-  <w:comment w:id="29" w:author="Elizabeth Wolkovich" w:date="2016-12-11T18:09:00Z" w:initials="EW">
+  <w:comment w:id="26" w:author="Elizabeth Wolkovich" w:date="2016-12-11T18:09:00Z" w:initials="EW">
     <w:p>
       <w:pPr>
         <w:pStyle w:val="CommentText"/>
@@ -6047,9 +6112,6 @@
 
 <file path=word/commentsExtended.xml><?xml version="1.0" encoding="utf-8"?>
 <w15:commentsEx xmlns:wpc="http://schemas.microsoft.com/office/word/2010/wordprocessingCanvas" xmlns:mo="http://schemas.microsoft.com/office/mac/office/2008/main" xmlns:mc="http://schemas.openxmlformats.org/markup-compatibility/2006" xmlns:mv="urn:schemas-microsoft-com:mac:vml" xmlns:o="urn:schemas-microsoft-com:office:office" xmlns:r="http://schemas.openxmlformats.org/officeDocument/2006/relationships" xmlns:m="http://schemas.openxmlformats.org/officeDocument/2006/math" xmlns:v="urn:schemas-microsoft-com:vml" xmlns:wp14="http://schemas.microsoft.com/office/word/2010/wordprocessingDrawing" xmlns:wp="http://schemas.openxmlformats.org/drawingml/2006/wordprocessingDrawing" xmlns:w10="urn:schemas-microsoft-com:office:word" xmlns:w="http://schemas.openxmlformats.org/wordprocessingml/2006/main" xmlns:w14="http://schemas.microsoft.com/office/word/2010/wordml" xmlns:w15="http://schemas.microsoft.com/office/word/2012/wordml" xmlns:wpg="http://schemas.microsoft.com/office/word/2010/wordprocessingGroup" xmlns:wpi="http://schemas.microsoft.com/office/word/2010/wordprocessingInk" xmlns:wne="http://schemas.microsoft.com/office/word/2006/wordml" xmlns:wps="http://schemas.microsoft.com/office/word/2010/wordprocessingShape" mc:Ignorable="w14 w15 wp14">
-  <w15:commentEx w15:paraId="2A013CE8" w15:done="0"/>
-  <w15:commentEx w15:paraId="5BDE793D" w15:done="0"/>
-  <w15:commentEx w15:paraId="78C0BE03" w15:done="0"/>
   <w15:commentEx w15:paraId="628E6D5B" w15:done="0"/>
   <w15:commentEx w15:paraId="70D044DE" w15:done="0"/>
   <w15:commentEx w15:paraId="4061A04C" w15:done="0"/>
@@ -7620,7 +7682,7 @@
 </file>
 
 <file path=customXml/itemProps1.xml><?xml version="1.0" encoding="utf-8"?>
-<ds:datastoreItem xmlns:ds="http://schemas.openxmlformats.org/officeDocument/2006/customXml" ds:itemID="{1C70211E-44C5-2347-A6CF-DB95003A0375}">
+<ds:datastoreItem xmlns:ds="http://schemas.openxmlformats.org/officeDocument/2006/customXml" ds:itemID="{2AC6B43F-A31A-DF42-A20D-36203E4CF621}">
   <ds:schemaRefs>
     <ds:schemaRef ds:uri="http://schemas.openxmlformats.org/officeDocument/2006/bibliography"/>
   </ds:schemaRefs>

</xml_diff>

<commit_message>
Functional traits section of introduction updated
</commit_message>
<xml_diff>
--- a/docs/ThesisDraft_Revised_1-27.docx
+++ b/docs/ThesisDraft_Revised_1-27.docx
@@ -943,16 +943,21 @@
           <w:rFonts w:ascii="Adobe Devanagari" w:hAnsi="Adobe Devanagari" w:cs="Times New Roman"/>
           <w:color w:val="000000"/>
         </w:rPr>
-        <w:t>It is well understood in ecology that phenotypic differences among species impacts diversity in communities (MacArthur and Levins</w:t>
-      </w:r>
-      <w:bookmarkStart w:id="1" w:name="_GoBack"/>
-      <w:bookmarkEnd w:id="1"/>
-      <w:r>
-        <w:rPr>
-          <w:rFonts w:ascii="Adobe Devanagari" w:hAnsi="Adobe Devanagari" w:cs="Times New Roman"/>
-          <w:color w:val="000000"/>
-        </w:rPr>
-        <w:t xml:space="preserve"> 1967). </w:t>
+        <w:t xml:space="preserve">It </w:t>
+      </w:r>
+      <w:r>
+        <w:rPr>
+          <w:rFonts w:ascii="Adobe Devanagari" w:hAnsi="Adobe Devanagari" w:cs="Times New Roman"/>
+          <w:color w:val="000000"/>
+        </w:rPr>
+        <w:t>has long been understood</w:t>
+      </w:r>
+      <w:r>
+        <w:rPr>
+          <w:rFonts w:ascii="Adobe Devanagari" w:hAnsi="Adobe Devanagari" w:cs="Times New Roman"/>
+          <w:color w:val="000000"/>
+        </w:rPr>
+        <w:t xml:space="preserve"> in ecology that phenotypic differences among species impacts diversity in communities (MacArthur and Levins 1967). </w:t>
       </w:r>
       <w:r>
         <w:rPr>
@@ -974,6 +979,139 @@
           <w:color w:val="000000"/>
         </w:rPr>
         <w:t>ecological strategies.</w:t>
+      </w:r>
+      <w:r>
+        <w:rPr>
+          <w:rFonts w:ascii="Adobe Devanagari" w:hAnsi="Adobe Devanagari" w:cs="Times New Roman"/>
+          <w:color w:val="000000"/>
+        </w:rPr>
+        <w:t xml:space="preserve"> McGill et. al (2006) posit that functional traits are one of four major themes governing the composition of a species’ fundamental and realized niches (the others being environmental gradients, interaction milieu, and performance currency).  </w:t>
+      </w:r>
+      <w:r>
+        <w:rPr>
+          <w:rFonts w:ascii="Adobe Devanagari" w:hAnsi="Adobe Devanagari" w:cs="Times New Roman"/>
+          <w:color w:val="000000"/>
+        </w:rPr>
+        <w:t>Functional traits have become a useful tool in understanding the nature of the relationship between plants within their communities, as well as understanding the relationship between environment and community assembly</w:t>
+      </w:r>
+      <w:r>
+        <w:rPr>
+          <w:rFonts w:ascii="Adobe Devanagari" w:hAnsi="Adobe Devanagari" w:cs="Times New Roman"/>
+          <w:color w:val="000000"/>
+        </w:rPr>
+        <w:t>.</w:t>
+      </w:r>
+      <w:r>
+        <w:rPr>
+          <w:rFonts w:ascii="Adobe Devanagari" w:hAnsi="Adobe Devanagari" w:cs="Times New Roman"/>
+          <w:color w:val="000000"/>
+        </w:rPr>
+        <w:t xml:space="preserve"> </w:t>
+      </w:r>
+      <w:r>
+        <w:rPr>
+          <w:rFonts w:ascii="Adobe Devanagari" w:hAnsi="Adobe Devanagari" w:cs="Times New Roman"/>
+          <w:color w:val="000000"/>
+        </w:rPr>
+        <w:t>By examining functional traits, we can more fully understand the resource partitioning within niches. Kraft et. al (2008) showed that s</w:t>
+      </w:r>
+      <w:r>
+        <w:rPr>
+          <w:rFonts w:ascii="Adobe Devanagari" w:hAnsi="Adobe Devanagari" w:cs="Times New Roman"/>
+          <w:color w:val="000000"/>
+        </w:rPr>
+        <w:t>pecies with a broad distribution of trait values co-occur more often than</w:t>
+      </w:r>
+      <w:r>
+        <w:rPr>
+          <w:rFonts w:ascii="Adobe Devanagari" w:hAnsi="Adobe Devanagari" w:cs="Times New Roman"/>
+          <w:color w:val="000000"/>
+        </w:rPr>
+        <w:t xml:space="preserve"> a null model anticipates, indicating variable trait patterns play a part in enabling </w:t>
+      </w:r>
+      <w:r>
+        <w:rPr>
+          <w:rFonts w:ascii="Adobe Devanagari" w:hAnsi="Adobe Devanagari" w:cs="Times New Roman"/>
+          <w:color w:val="000000"/>
+        </w:rPr>
+        <w:t>more</w:t>
+      </w:r>
+      <w:r>
+        <w:rPr>
+          <w:rFonts w:ascii="Adobe Devanagari" w:hAnsi="Adobe Devanagari" w:cs="Times New Roman"/>
+          <w:color w:val="000000"/>
+        </w:rPr>
+        <w:t xml:space="preserve"> co-occurrence of species</w:t>
+      </w:r>
+      <w:r>
+        <w:rPr>
+          <w:rFonts w:ascii="Adobe Devanagari" w:hAnsi="Adobe Devanagari" w:cs="Times New Roman"/>
+          <w:color w:val="000000"/>
+        </w:rPr>
+        <w:t xml:space="preserve"> within a community</w:t>
+      </w:r>
+      <w:r>
+        <w:rPr>
+          <w:rFonts w:ascii="Adobe Devanagari" w:hAnsi="Adobe Devanagari" w:cs="Times New Roman"/>
+          <w:color w:val="000000"/>
+        </w:rPr>
+        <w:t>.</w:t>
+      </w:r>
+      <w:r>
+        <w:rPr>
+          <w:rFonts w:ascii="Adobe Devanagari" w:hAnsi="Adobe Devanagari" w:cs="Times New Roman"/>
+          <w:color w:val="000000"/>
+        </w:rPr>
+        <w:t xml:space="preserve"> Similarly</w:t>
+      </w:r>
+      <w:r>
+        <w:rPr>
+          <w:rFonts w:ascii="Adobe Devanagari" w:hAnsi="Adobe Devanagari" w:cs="Times New Roman"/>
+          <w:color w:val="000000"/>
+        </w:rPr>
+        <w:t>, c</w:t>
+      </w:r>
+      <w:r>
+        <w:rPr>
+          <w:rFonts w:ascii="Adobe Devanagari" w:hAnsi="Adobe Devanagari" w:cs="Times New Roman"/>
+          <w:color w:val="000000"/>
+        </w:rPr>
+        <w:t xml:space="preserve">ertain suites of functional traits </w:t>
+      </w:r>
+      <w:r>
+        <w:rPr>
+          <w:rFonts w:ascii="Adobe Devanagari" w:hAnsi="Adobe Devanagari" w:cs="Times New Roman"/>
+          <w:color w:val="000000"/>
+        </w:rPr>
+        <w:t xml:space="preserve">can </w:t>
+      </w:r>
+      <w:r>
+        <w:rPr>
+          <w:rFonts w:ascii="Adobe Devanagari" w:hAnsi="Adobe Devanagari" w:cs="Times New Roman"/>
+          <w:color w:val="000000"/>
+        </w:rPr>
+        <w:t xml:space="preserve">enable </w:t>
+      </w:r>
+      <w:r>
+        <w:rPr>
+          <w:rFonts w:ascii="Adobe Devanagari" w:hAnsi="Adobe Devanagari" w:cs="Times New Roman"/>
+          <w:color w:val="000000"/>
+        </w:rPr>
+        <w:t>individuals to be more successful</w:t>
+      </w:r>
+      <w:r>
+        <w:rPr>
+          <w:rFonts w:ascii="Adobe Devanagari" w:hAnsi="Adobe Devanagari" w:cs="Times New Roman"/>
+          <w:color w:val="000000"/>
+        </w:rPr>
+        <w:t xml:space="preserve"> than others of the same species</w:t>
+      </w:r>
+      <w:r>
+        <w:rPr>
+          <w:rFonts w:ascii="Adobe Devanagari" w:hAnsi="Adobe Devanagari" w:cs="Times New Roman"/>
+          <w:color w:val="000000"/>
+        </w:rPr>
+        <w:t xml:space="preserve"> under environmental conditions that favor those traits (Jung et. al 2010).</w:t>
       </w:r>
     </w:p>
     <w:p>
@@ -1007,7 +1145,100 @@
           <w:rFonts w:ascii="Adobe Devanagari" w:hAnsi="Adobe Devanagari" w:cs="Times New Roman"/>
           <w:color w:val="000000"/>
         </w:rPr>
-        <w:t>Kraft: range of traits will get smaller if habitat filtering is happening.</w:t>
+        <w:t xml:space="preserve">To more fully </w:t>
+      </w:r>
+      <w:r>
+        <w:rPr>
+          <w:rFonts w:ascii="Adobe Devanagari" w:hAnsi="Adobe Devanagari" w:cs="Times New Roman"/>
+          <w:color w:val="000000"/>
+        </w:rPr>
+        <w:t>understand plant responses to environment</w:t>
+      </w:r>
+      <w:r>
+        <w:rPr>
+          <w:rFonts w:ascii="Adobe Devanagari" w:hAnsi="Adobe Devanagari" w:cs="Times New Roman"/>
+          <w:color w:val="000000"/>
+        </w:rPr>
+        <w:t xml:space="preserve">, </w:t>
+      </w:r>
+      <w:r>
+        <w:rPr>
+          <w:rFonts w:ascii="Adobe Devanagari" w:hAnsi="Adobe Devanagari" w:cs="Times New Roman"/>
+          <w:color w:val="000000"/>
+        </w:rPr>
+        <w:t xml:space="preserve">functional traits serve as useful predictors of traits that are more difficult to measure but provide better projections of success. For example, </w:t>
+      </w:r>
+      <w:r>
+        <w:rPr>
+          <w:rFonts w:ascii="Adobe Devanagari" w:hAnsi="Adobe Devanagari" w:cs="Times New Roman"/>
+          <w:color w:val="000000"/>
+        </w:rPr>
+        <w:t>certain seed size and shape strongly correlate</w:t>
+      </w:r>
+      <w:r>
+        <w:rPr>
+          <w:rFonts w:ascii="Adobe Devanagari" w:hAnsi="Adobe Devanagari" w:cs="Times New Roman"/>
+          <w:color w:val="000000"/>
+        </w:rPr>
+        <w:t xml:space="preserve"> </w:t>
+      </w:r>
+      <w:r>
+        <w:rPr>
+          <w:rFonts w:ascii="Adobe Devanagari" w:hAnsi="Adobe Devanagari" w:cs="Times New Roman"/>
+          <w:color w:val="000000"/>
+        </w:rPr>
+        <w:t>with persistence of the seed in soil (Thompson et. al 1993)</w:t>
+      </w:r>
+      <w:bookmarkStart w:id="1" w:name="_GoBack"/>
+      <w:bookmarkEnd w:id="1"/>
+      <w:r>
+        <w:rPr>
+          <w:rFonts w:ascii="Adobe Devanagari" w:hAnsi="Adobe Devanagari" w:cs="Times New Roman"/>
+          <w:color w:val="000000"/>
+        </w:rPr>
+        <w:t>.</w:t>
+      </w:r>
+      <w:r>
+        <w:rPr>
+          <w:rFonts w:ascii="Adobe Devanagari" w:hAnsi="Adobe Devanagari" w:cs="Times New Roman"/>
+          <w:color w:val="000000"/>
+        </w:rPr>
+        <w:t xml:space="preserve"> These studies have seen subtle differences in strategy differentiation contributing to species coexistence. Additionally, a large amount of intraspecific variation in functional traits may reduce the limiting effect of phylogenetic relatedness in nearby species (i.e. limiting similarity) (Burns &amp; Strauss 2012).</w:t>
+      </w:r>
+      <w:r>
+        <w:rPr>
+          <w:rFonts w:ascii="Adobe Devanagari" w:hAnsi="Adobe Devanagari" w:cs="Times New Roman"/>
+          <w:color w:val="000000"/>
+        </w:rPr>
+        <w:t xml:space="preserve"> Functional traits have also been shown to be accurate predictors of species’</w:t>
+      </w:r>
+      <w:r>
+        <w:rPr>
+          <w:rFonts w:ascii="Adobe Devanagari" w:hAnsi="Adobe Devanagari" w:cs="Times New Roman"/>
+          <w:color w:val="000000"/>
+        </w:rPr>
+        <w:t xml:space="preserve"> geographic ranges (Stahl &amp; Wirth</w:t>
+      </w:r>
+      <w:r>
+        <w:rPr>
+          <w:rFonts w:ascii="Adobe Devanagari" w:hAnsi="Adobe Devanagari" w:cs="Times New Roman"/>
+          <w:color w:val="000000"/>
+        </w:rPr>
+        <w:t xml:space="preserve"> 2014)</w:t>
+      </w:r>
+      <w:r>
+        <w:rPr>
+          <w:rFonts w:ascii="Adobe Devanagari" w:hAnsi="Adobe Devanagari" w:cs="Times New Roman"/>
+          <w:color w:val="000000"/>
+        </w:rPr>
+        <w:t>, lending credence to the theory of niche differentiation and resource partitioning as a primary factor in determining a species’ geographic range</w:t>
+      </w:r>
+      <w:r>
+        <w:rPr>
+          <w:rFonts w:ascii="Adobe Devanagari" w:hAnsi="Adobe Devanagari" w:cs="Times New Roman"/>
+          <w:color w:val="000000"/>
+        </w:rPr>
+        <w:t xml:space="preserve">.  </w:t>
       </w:r>
     </w:p>
     <w:p>
@@ -1036,6 +1267,158 @@
           <w:color w:val="000000"/>
         </w:rPr>
       </w:pPr>
+      <w:r>
+        <w:rPr>
+          <w:rFonts w:ascii="Adobe Devanagari" w:hAnsi="Adobe Devanagari" w:cs="Times New Roman"/>
+          <w:color w:val="000000"/>
+        </w:rPr>
+        <w:t xml:space="preserve">Different functional traits correspond to varying plant </w:t>
+      </w:r>
+      <w:commentRangeStart w:id="2"/>
+      <w:r>
+        <w:rPr>
+          <w:rFonts w:ascii="Adobe Devanagari" w:hAnsi="Adobe Devanagari" w:cs="Times New Roman"/>
+          <w:color w:val="000000"/>
+        </w:rPr>
+        <w:t>life strategies</w:t>
+      </w:r>
+      <w:commentRangeEnd w:id="2"/>
+      <w:r>
+        <w:rPr>
+          <w:rStyle w:val="CommentReference"/>
+          <w:rFonts w:ascii="Adobe Devanagari" w:hAnsi="Adobe Devanagari"/>
+        </w:rPr>
+        <w:commentReference w:id="2"/>
+      </w:r>
+      <w:r>
+        <w:rPr>
+          <w:rFonts w:ascii="Adobe Devanagari" w:hAnsi="Adobe Devanagari" w:cs="Times New Roman"/>
+          <w:color w:val="000000"/>
+        </w:rPr>
+        <w:t>. Taking note of specific leaf area (SLA) serves as a proxy for life history, while leaf shape exhibits strong latitudinal and climate gradients for some species</w:t>
+      </w:r>
+      <w:ins w:id="3" w:author="Elizabeth Wolkovich" w:date="2016-12-11T17:53:00Z">
+        <w:r>
+          <w:rPr>
+            <w:rFonts w:ascii="Adobe Devanagari" w:hAnsi="Adobe Devanagari" w:cs="Times New Roman"/>
+            <w:color w:val="000000"/>
+          </w:rPr>
+          <w:t xml:space="preserve"> (ADD citations)</w:t>
+        </w:r>
+      </w:ins>
+      <w:r>
+        <w:rPr>
+          <w:rFonts w:ascii="Adobe Devanagari" w:hAnsi="Adobe Devanagari" w:cs="Times New Roman"/>
+          <w:color w:val="000000"/>
+        </w:rPr>
+        <w:t>. The nutrients of tissues in plants also serve to provide information on resource investment. The ratio of carbon to nitrogen in a leaf gives information on the life history strategy of the leaf, as well as relative investment in the structures of the plant that harvest light. The height of a plant is an indicator of its local performance, while stem specific density provides insight into drought resistance and/or growth rate.</w:t>
+      </w:r>
+      <w:r>
+        <w:rPr>
+          <w:rFonts w:ascii="Adobe Devanagari" w:hAnsi="Adobe Devanagari" w:cs="Times New Roman"/>
+          <w:color w:val="000000"/>
+        </w:rPr>
+        <w:t xml:space="preserve"> </w:t>
+      </w:r>
+      <w:commentRangeStart w:id="4"/>
+      <w:r>
+        <w:rPr>
+          <w:rFonts w:ascii="Adobe Devanagari" w:hAnsi="Adobe Devanagari" w:cs="Times New Roman"/>
+          <w:color w:val="000000"/>
+        </w:rPr>
+        <w:t>By using related</w:t>
+      </w:r>
+      <w:r>
+        <w:rPr>
+          <w:rFonts w:ascii="Adobe Devanagari" w:hAnsi="Adobe Devanagari" w:cs="Times New Roman"/>
+          <w:color w:val="000000"/>
+        </w:rPr>
+        <w:t xml:space="preserve"> functional traits </w:t>
+      </w:r>
+      <w:r>
+        <w:rPr>
+          <w:rFonts w:ascii="Adobe Devanagari" w:hAnsi="Adobe Devanagari" w:cs="Times New Roman"/>
+          <w:color w:val="000000"/>
+        </w:rPr>
+        <w:t>to describe a plant’s resource partitioning across its geographic range,</w:t>
+      </w:r>
+      <w:r>
+        <w:rPr>
+          <w:rFonts w:ascii="Adobe Devanagari" w:hAnsi="Adobe Devanagari" w:cs="Times New Roman"/>
+          <w:color w:val="000000"/>
+        </w:rPr>
+        <w:t xml:space="preserve"> I </w:t>
+      </w:r>
+      <w:r>
+        <w:rPr>
+          <w:rFonts w:ascii="Adobe Devanagari" w:hAnsi="Adobe Devanagari" w:cs="Times New Roman"/>
+          <w:color w:val="000000"/>
+        </w:rPr>
+        <w:t xml:space="preserve">can </w:t>
+      </w:r>
+      <w:r>
+        <w:rPr>
+          <w:rFonts w:ascii="Adobe Devanagari" w:hAnsi="Adobe Devanagari" w:cs="Times New Roman"/>
+          <w:color w:val="000000"/>
+        </w:rPr>
+        <w:t xml:space="preserve">more accurately predict how a species could respond to shifts in climate. </w:t>
+      </w:r>
+      <w:r>
+        <w:rPr>
+          <w:rFonts w:ascii="Adobe Devanagari" w:hAnsi="Adobe Devanagari" w:cs="Times New Roman"/>
+        </w:rPr>
+        <w:t>Incorporating trait-based models in</w:t>
+      </w:r>
+      <w:r>
+        <w:rPr>
+          <w:rFonts w:ascii="Adobe Devanagari" w:hAnsi="Adobe Devanagari" w:cs="Times New Roman"/>
+        </w:rPr>
+        <w:t xml:space="preserve"> our</w:t>
+      </w:r>
+      <w:r>
+        <w:rPr>
+          <w:rFonts w:ascii="Adobe Devanagari" w:hAnsi="Adobe Devanagari" w:cs="Times New Roman"/>
+        </w:rPr>
+        <w:t xml:space="preserve"> </w:t>
+      </w:r>
+      <w:r>
+        <w:rPr>
+          <w:rFonts w:ascii="Adobe Devanagari" w:hAnsi="Adobe Devanagari" w:cs="Times New Roman"/>
+        </w:rPr>
+        <w:t xml:space="preserve">understanding of the roles that species interactions play in community assembly is crucial </w:t>
+      </w:r>
+      <w:r>
+        <w:rPr>
+          <w:rFonts w:ascii="Adobe Devanagari" w:hAnsi="Adobe Devanagari" w:cs="Times New Roman"/>
+        </w:rPr>
+        <w:t xml:space="preserve">(Pigot </w:t>
+      </w:r>
+      <w:r>
+        <w:rPr>
+          <w:rFonts w:ascii="Adobe Devanagari" w:hAnsi="Adobe Devanagari" w:cs="Times New Roman"/>
+        </w:rPr>
+        <w:t>&amp;</w:t>
+      </w:r>
+      <w:r>
+        <w:rPr>
+          <w:rFonts w:ascii="Adobe Devanagari" w:hAnsi="Adobe Devanagari" w:cs="Times New Roman"/>
+        </w:rPr>
+        <w:t xml:space="preserve"> Tobias 2013</w:t>
+      </w:r>
+      <w:r>
+        <w:rPr>
+          <w:rFonts w:ascii="Adobe Devanagari" w:hAnsi="Adobe Devanagari" w:cs="Times New Roman"/>
+        </w:rPr>
+        <w:t>).</w:t>
+      </w:r>
+      <w:commentRangeEnd w:id="4"/>
+      <w:r>
+        <w:rPr>
+          <w:rStyle w:val="CommentReference"/>
+          <w:rFonts w:ascii="Adobe Devanagari" w:hAnsi="Adobe Devanagari"/>
+        </w:rPr>
+        <w:commentReference w:id="4"/>
+      </w:r>
     </w:p>
     <w:p>
       <w:pPr>
@@ -1057,100 +1440,13 @@
         <w:autoSpaceDE w:val="0"/>
         <w:autoSpaceDN w:val="0"/>
         <w:adjustRightInd w:val="0"/>
-        <w:ind w:firstLine="720"/>
-        <w:rPr>
-          <w:rFonts w:ascii="Adobe Devanagari" w:hAnsi="Adobe Devanagari" w:cs="Times New Roman"/>
-          <w:color w:val="000000"/>
-        </w:rPr>
-      </w:pPr>
-      <w:r>
-        <w:rPr>
-          <w:rFonts w:ascii="Adobe Devanagari" w:hAnsi="Adobe Devanagari" w:cs="Times New Roman"/>
-          <w:color w:val="000000"/>
-        </w:rPr>
-        <w:t xml:space="preserve">To more fully understand the resource partitioning within niches in plants, it has become common practice to use functional traits as a proxy for understanding possible life </w:t>
-      </w:r>
-      <w:ins w:id="2" w:author="Elizabeth Wolkovich" w:date="2016-12-11T17:51:00Z">
-        <w:r>
-          <w:rPr>
-            <w:rFonts w:ascii="Adobe Devanagari" w:hAnsi="Adobe Devanagari" w:cs="Times New Roman"/>
-            <w:color w:val="000000"/>
-          </w:rPr>
-          <w:t xml:space="preserve">history? </w:t>
-        </w:r>
-      </w:ins>
-      <w:r>
-        <w:rPr>
-          <w:rFonts w:ascii="Adobe Devanagari" w:hAnsi="Adobe Devanagari" w:cs="Times New Roman"/>
-          <w:color w:val="000000"/>
-        </w:rPr>
-        <w:t>strategies of different species</w:t>
-      </w:r>
-      <w:ins w:id="3" w:author="Elizabeth Wolkovich" w:date="2016-12-11T17:51:00Z">
-        <w:r>
-          <w:rPr>
-            <w:rFonts w:ascii="Adobe Devanagari" w:hAnsi="Adobe Devanagari" w:cs="Times New Roman"/>
-            <w:color w:val="000000"/>
-          </w:rPr>
-          <w:t xml:space="preserve"> (ADD citation)</w:t>
-        </w:r>
-      </w:ins>
-      <w:r>
-        <w:rPr>
-          <w:rFonts w:ascii="Adobe Devanagari" w:hAnsi="Adobe Devanagari" w:cs="Times New Roman"/>
-          <w:color w:val="000000"/>
-        </w:rPr>
-        <w:t>. Functional traits have become a useful tool in understanding the nature of the relationship between plants within their communities, as well as understanding the relationship between environment and community assembly</w:t>
-      </w:r>
-      <w:r>
-        <w:rPr>
-          <w:rFonts w:ascii="Adobe Devanagari" w:hAnsi="Adobe Devanagari" w:cs="Times New Roman"/>
-          <w:color w:val="000000"/>
-        </w:rPr>
-        <w:t xml:space="preserve">. </w:t>
-      </w:r>
-      <w:r>
-        <w:rPr>
-          <w:rFonts w:ascii="Adobe Devanagari" w:hAnsi="Adobe Devanagari" w:cs="Times New Roman"/>
-          <w:color w:val="000000"/>
-        </w:rPr>
-        <w:t>These studies have seen subtle differences in strategy differentiation contributing to species coexistence. Additionally, a large amount of intraspecific variation in functional traits may reduce the limiting effect of phylogenetic relatedness in nearby species (i.e. limiting similarity) (Burns &amp; Strauss 2012).</w:t>
-      </w:r>
-      <w:r>
-        <w:rPr>
-          <w:rFonts w:ascii="Adobe Devanagari" w:hAnsi="Adobe Devanagari" w:cs="Times New Roman"/>
-          <w:color w:val="000000"/>
-        </w:rPr>
-        <w:t xml:space="preserve"> Functional traits have also been shown to be accurate predictors of species’</w:t>
-      </w:r>
-      <w:r>
-        <w:rPr>
-          <w:rFonts w:ascii="Adobe Devanagari" w:hAnsi="Adobe Devanagari" w:cs="Times New Roman"/>
-          <w:color w:val="000000"/>
-        </w:rPr>
-        <w:t xml:space="preserve"> geographic ranges (Stahl &amp; Wirth</w:t>
-      </w:r>
-      <w:r>
-        <w:rPr>
-          <w:rFonts w:ascii="Adobe Devanagari" w:hAnsi="Adobe Devanagari" w:cs="Times New Roman"/>
-          <w:color w:val="000000"/>
-        </w:rPr>
-        <w:t xml:space="preserve"> 2014)</w:t>
-      </w:r>
-      <w:r>
-        <w:rPr>
-          <w:rFonts w:ascii="Adobe Devanagari" w:hAnsi="Adobe Devanagari" w:cs="Times New Roman"/>
-          <w:color w:val="000000"/>
-        </w:rPr>
-        <w:t>, lending credence to the theory of niche differentiation and resource partitioning as a primary factor in determining a species’ geographic range</w:t>
-      </w:r>
-      <w:r>
-        <w:rPr>
-          <w:rFonts w:ascii="Adobe Devanagari" w:hAnsi="Adobe Devanagari" w:cs="Times New Roman"/>
-          <w:color w:val="000000"/>
-        </w:rPr>
-        <w:t xml:space="preserve">.  </w:t>
-      </w:r>
+        <w:outlineLvl w:val="0"/>
+        <w:rPr>
+          <w:rFonts w:ascii="Adobe Devanagari" w:hAnsi="Adobe Devanagari" w:cs="Times New Roman"/>
+          <w:i/>
+          <w:color w:val="000000"/>
+        </w:rPr>
+      </w:pPr>
     </w:p>
     <w:p>
       <w:pPr>
@@ -1172,163 +1468,20 @@
         <w:autoSpaceDE w:val="0"/>
         <w:autoSpaceDN w:val="0"/>
         <w:adjustRightInd w:val="0"/>
-        <w:ind w:firstLine="720"/>
-        <w:rPr>
-          <w:rFonts w:ascii="Adobe Devanagari" w:hAnsi="Adobe Devanagari" w:cs="Times New Roman"/>
-          <w:color w:val="000000"/>
-        </w:rPr>
-      </w:pPr>
-      <w:r>
-        <w:rPr>
-          <w:rFonts w:ascii="Adobe Devanagari" w:hAnsi="Adobe Devanagari" w:cs="Times New Roman"/>
-          <w:color w:val="000000"/>
-        </w:rPr>
-        <w:t xml:space="preserve">Different functional traits correspond to varying plant </w:t>
-      </w:r>
-      <w:commentRangeStart w:id="4"/>
-      <w:r>
-        <w:rPr>
-          <w:rFonts w:ascii="Adobe Devanagari" w:hAnsi="Adobe Devanagari" w:cs="Times New Roman"/>
-          <w:color w:val="000000"/>
-        </w:rPr>
-        <w:t>life strategies</w:t>
-      </w:r>
-      <w:commentRangeEnd w:id="4"/>
-      <w:r>
-        <w:rPr>
-          <w:rStyle w:val="CommentReference"/>
-          <w:rFonts w:ascii="Adobe Devanagari" w:hAnsi="Adobe Devanagari"/>
-        </w:rPr>
-        <w:commentReference w:id="4"/>
-      </w:r>
-      <w:r>
-        <w:rPr>
-          <w:rFonts w:ascii="Adobe Devanagari" w:hAnsi="Adobe Devanagari" w:cs="Times New Roman"/>
-          <w:color w:val="000000"/>
-        </w:rPr>
-        <w:t>. Taking note of specific leaf area (SLA) serves as a proxy for life history, while leaf shape exhibits strong latitudinal and climate gradients for some species</w:t>
-      </w:r>
-      <w:ins w:id="5" w:author="Elizabeth Wolkovich" w:date="2016-12-11T17:53:00Z">
-        <w:r>
-          <w:rPr>
-            <w:rFonts w:ascii="Adobe Devanagari" w:hAnsi="Adobe Devanagari" w:cs="Times New Roman"/>
-            <w:color w:val="000000"/>
-          </w:rPr>
-          <w:t xml:space="preserve"> (ADD citations)</w:t>
-        </w:r>
-      </w:ins>
-      <w:r>
-        <w:rPr>
-          <w:rFonts w:ascii="Adobe Devanagari" w:hAnsi="Adobe Devanagari" w:cs="Times New Roman"/>
-          <w:color w:val="000000"/>
-        </w:rPr>
-        <w:t>. The nutrients of tissues in plants also serve to provide information on resource investment. The ratio of carbon to nitrogen in a leaf gives information on the life history strategy of the leaf, as well as relative investment in the structures of the plant that harvest light. The height of a plant is an indicator of its local performance, while stem specific density provides insight into drought resistance and/or growth rate.</w:t>
-      </w:r>
-      <w:r>
-        <w:rPr>
-          <w:rFonts w:ascii="Adobe Devanagari" w:hAnsi="Adobe Devanagari" w:cs="Times New Roman"/>
-          <w:color w:val="000000"/>
-        </w:rPr>
-        <w:t xml:space="preserve"> </w:t>
-      </w:r>
-      <w:commentRangeStart w:id="6"/>
-      <w:r>
-        <w:rPr>
-          <w:rFonts w:ascii="Adobe Devanagari" w:hAnsi="Adobe Devanagari" w:cs="Times New Roman"/>
-          <w:color w:val="000000"/>
-        </w:rPr>
-        <w:t>By using related</w:t>
-      </w:r>
-      <w:r>
-        <w:rPr>
-          <w:rFonts w:ascii="Adobe Devanagari" w:hAnsi="Adobe Devanagari" w:cs="Times New Roman"/>
-          <w:color w:val="000000"/>
-        </w:rPr>
-        <w:t xml:space="preserve"> functional traits </w:t>
-      </w:r>
-      <w:r>
-        <w:rPr>
-          <w:rFonts w:ascii="Adobe Devanagari" w:hAnsi="Adobe Devanagari" w:cs="Times New Roman"/>
-          <w:color w:val="000000"/>
-        </w:rPr>
-        <w:t>to describe a plant’s resource partitioning across its geographic range,</w:t>
-      </w:r>
-      <w:r>
-        <w:rPr>
-          <w:rFonts w:ascii="Adobe Devanagari" w:hAnsi="Adobe Devanagari" w:cs="Times New Roman"/>
-          <w:color w:val="000000"/>
-        </w:rPr>
-        <w:t xml:space="preserve"> I </w:t>
-      </w:r>
-      <w:r>
-        <w:rPr>
-          <w:rFonts w:ascii="Adobe Devanagari" w:hAnsi="Adobe Devanagari" w:cs="Times New Roman"/>
-          <w:color w:val="000000"/>
-        </w:rPr>
-        <w:t xml:space="preserve">can </w:t>
-      </w:r>
-      <w:r>
-        <w:rPr>
-          <w:rFonts w:ascii="Adobe Devanagari" w:hAnsi="Adobe Devanagari" w:cs="Times New Roman"/>
-          <w:color w:val="000000"/>
-        </w:rPr>
-        <w:t xml:space="preserve">more accurately predict how a species could respond to shifts in climate. </w:t>
-      </w:r>
-      <w:r>
-        <w:rPr>
-          <w:rFonts w:ascii="Adobe Devanagari" w:hAnsi="Adobe Devanagari" w:cs="Times New Roman"/>
-        </w:rPr>
-        <w:t>Incorporating trait-based models in</w:t>
-      </w:r>
-      <w:r>
-        <w:rPr>
-          <w:rFonts w:ascii="Adobe Devanagari" w:hAnsi="Adobe Devanagari" w:cs="Times New Roman"/>
-        </w:rPr>
-        <w:t xml:space="preserve"> our</w:t>
-      </w:r>
-      <w:r>
-        <w:rPr>
-          <w:rFonts w:ascii="Adobe Devanagari" w:hAnsi="Adobe Devanagari" w:cs="Times New Roman"/>
-        </w:rPr>
-        <w:t xml:space="preserve"> </w:t>
-      </w:r>
-      <w:r>
-        <w:rPr>
-          <w:rFonts w:ascii="Adobe Devanagari" w:hAnsi="Adobe Devanagari" w:cs="Times New Roman"/>
-        </w:rPr>
-        <w:t xml:space="preserve">understanding of the roles that species interactions play in community assembly is crucial </w:t>
-      </w:r>
-      <w:r>
-        <w:rPr>
-          <w:rFonts w:ascii="Adobe Devanagari" w:hAnsi="Adobe Devanagari" w:cs="Times New Roman"/>
-        </w:rPr>
-        <w:t xml:space="preserve">(Pigot </w:t>
-      </w:r>
-      <w:r>
-        <w:rPr>
-          <w:rFonts w:ascii="Adobe Devanagari" w:hAnsi="Adobe Devanagari" w:cs="Times New Roman"/>
-        </w:rPr>
-        <w:t>&amp;</w:t>
-      </w:r>
-      <w:r>
-        <w:rPr>
-          <w:rFonts w:ascii="Adobe Devanagari" w:hAnsi="Adobe Devanagari" w:cs="Times New Roman"/>
-        </w:rPr>
-        <w:t xml:space="preserve"> Tobias 2013</w:t>
-      </w:r>
-      <w:r>
-        <w:rPr>
-          <w:rFonts w:ascii="Adobe Devanagari" w:hAnsi="Adobe Devanagari" w:cs="Times New Roman"/>
-        </w:rPr>
-        <w:t>).</w:t>
-      </w:r>
-      <w:commentRangeEnd w:id="6"/>
-      <w:r>
-        <w:rPr>
-          <w:rStyle w:val="CommentReference"/>
-          <w:rFonts w:ascii="Adobe Devanagari" w:hAnsi="Adobe Devanagari"/>
-        </w:rPr>
-        <w:commentReference w:id="6"/>
+        <w:outlineLvl w:val="0"/>
+        <w:rPr>
+          <w:rFonts w:ascii="Adobe Devanagari" w:hAnsi="Adobe Devanagari" w:cs="Times New Roman"/>
+          <w:i/>
+          <w:color w:val="000000"/>
+        </w:rPr>
+      </w:pPr>
+      <w:r>
+        <w:rPr>
+          <w:rFonts w:ascii="Adobe Devanagari" w:hAnsi="Adobe Devanagari" w:cs="Times New Roman"/>
+          <w:i/>
+          <w:color w:val="000000"/>
+        </w:rPr>
+        <w:t>Range shifts and response to climate change</w:t>
       </w:r>
     </w:p>
     <w:p>
@@ -1351,70 +1504,6 @@
         <w:autoSpaceDE w:val="0"/>
         <w:autoSpaceDN w:val="0"/>
         <w:adjustRightInd w:val="0"/>
-        <w:outlineLvl w:val="0"/>
-        <w:rPr>
-          <w:rFonts w:ascii="Adobe Devanagari" w:hAnsi="Adobe Devanagari" w:cs="Times New Roman"/>
-          <w:i/>
-          <w:color w:val="000000"/>
-        </w:rPr>
-      </w:pPr>
-    </w:p>
-    <w:p>
-      <w:pPr>
-        <w:widowControl w:val="0"/>
-        <w:tabs>
-          <w:tab w:val="left" w:pos="940"/>
-          <w:tab w:val="left" w:pos="1440"/>
-          <w:tab w:val="left" w:pos="2160"/>
-          <w:tab w:val="left" w:pos="2880"/>
-          <w:tab w:val="left" w:pos="3600"/>
-          <w:tab w:val="left" w:pos="4320"/>
-          <w:tab w:val="left" w:pos="5040"/>
-          <w:tab w:val="left" w:pos="5760"/>
-          <w:tab w:val="left" w:pos="6480"/>
-          <w:tab w:val="left" w:pos="7200"/>
-          <w:tab w:val="left" w:pos="7920"/>
-          <w:tab w:val="left" w:pos="8640"/>
-        </w:tabs>
-        <w:autoSpaceDE w:val="0"/>
-        <w:autoSpaceDN w:val="0"/>
-        <w:adjustRightInd w:val="0"/>
-        <w:outlineLvl w:val="0"/>
-        <w:rPr>
-          <w:rFonts w:ascii="Adobe Devanagari" w:hAnsi="Adobe Devanagari" w:cs="Times New Roman"/>
-          <w:i/>
-          <w:color w:val="000000"/>
-        </w:rPr>
-      </w:pPr>
-      <w:r>
-        <w:rPr>
-          <w:rFonts w:ascii="Adobe Devanagari" w:hAnsi="Adobe Devanagari" w:cs="Times New Roman"/>
-          <w:i/>
-          <w:color w:val="000000"/>
-        </w:rPr>
-        <w:t>Range shifts and response to climate change</w:t>
-      </w:r>
-    </w:p>
-    <w:p>
-      <w:pPr>
-        <w:widowControl w:val="0"/>
-        <w:tabs>
-          <w:tab w:val="left" w:pos="940"/>
-          <w:tab w:val="left" w:pos="1440"/>
-          <w:tab w:val="left" w:pos="2160"/>
-          <w:tab w:val="left" w:pos="2880"/>
-          <w:tab w:val="left" w:pos="3600"/>
-          <w:tab w:val="left" w:pos="4320"/>
-          <w:tab w:val="left" w:pos="5040"/>
-          <w:tab w:val="left" w:pos="5760"/>
-          <w:tab w:val="left" w:pos="6480"/>
-          <w:tab w:val="left" w:pos="7200"/>
-          <w:tab w:val="left" w:pos="7920"/>
-          <w:tab w:val="left" w:pos="8640"/>
-        </w:tabs>
-        <w:autoSpaceDE w:val="0"/>
-        <w:autoSpaceDN w:val="0"/>
-        <w:adjustRightInd w:val="0"/>
         <w:rPr>
           <w:rFonts w:ascii="Adobe Devanagari" w:hAnsi="Adobe Devanagari" w:cs="Times New Roman"/>
           <w:color w:val="000000"/>
@@ -1554,7 +1643,7 @@
         </w:rPr>
         <w:t xml:space="preserve">Based on the niche conservatism hypothesis, when environmental conditions stretch beyond a species’ physiological tolerances, that species will either shift </w:t>
       </w:r>
-      <w:del w:id="7" w:author="Elizabeth Wolkovich" w:date="2016-12-11T17:55:00Z">
+      <w:del w:id="5" w:author="Elizabeth Wolkovich" w:date="2016-12-11T17:55:00Z">
         <w:r>
           <w:rPr>
             <w:rFonts w:ascii="Adobe Devanagari" w:hAnsi="Adobe Devanagari" w:cs="Times New Roman"/>
@@ -1563,7 +1652,7 @@
           <w:delText xml:space="preserve">their </w:delText>
         </w:r>
       </w:del>
-      <w:ins w:id="8" w:author="Elizabeth Wolkovich" w:date="2016-12-11T17:55:00Z">
+      <w:ins w:id="6" w:author="Elizabeth Wolkovich" w:date="2016-12-11T17:55:00Z">
         <w:r>
           <w:rPr>
             <w:rFonts w:ascii="Adobe Devanagari" w:hAnsi="Adobe Devanagari" w:cs="Times New Roman"/>
@@ -1676,7 +1765,7 @@
         </w:rPr>
         <w:t xml:space="preserve">competition has been shown </w:t>
       </w:r>
-      <w:commentRangeStart w:id="9"/>
+      <w:commentRangeStart w:id="7"/>
       <w:r>
         <w:rPr>
           <w:rFonts w:ascii="Adobe Devanagari" w:hAnsi="Adobe Devanagari" w:cs="Times New Roman"/>
@@ -1747,13 +1836,13 @@
           </wp:anchor>
         </w:drawing>
       </w:r>
-      <w:commentRangeEnd w:id="9"/>
+      <w:commentRangeEnd w:id="7"/>
       <w:r>
         <w:rPr>
           <w:rStyle w:val="CommentReference"/>
           <w:rFonts w:ascii="Adobe Devanagari" w:hAnsi="Adobe Devanagari"/>
         </w:rPr>
-        <w:commentReference w:id="9"/>
+        <w:commentReference w:id="7"/>
       </w:r>
       <w:r>
         <w:rPr>
@@ -1861,7 +1950,7 @@
         </w:rPr>
         <w:tab/>
       </w:r>
-      <w:commentRangeStart w:id="10"/>
+      <w:commentRangeStart w:id="8"/>
       <w:r>
         <w:rPr>
           <w:rFonts w:ascii="Adobe Devanagari" w:hAnsi="Adobe Devanagari" w:cs="Times New Roman"/>
@@ -1869,7 +1958,7 @@
         </w:rPr>
         <w:t xml:space="preserve">Indeed, range shifts for many species have been observed in response to increasing temperature over time (Chen et. al 2011). </w:t>
       </w:r>
-      <w:commentRangeStart w:id="11"/>
+      <w:commentRangeStart w:id="9"/>
       <w:r>
         <w:rPr>
           <w:rFonts w:ascii="Adobe Devanagari" w:hAnsi="Adobe Devanagari" w:cs="Times New Roman"/>
@@ -1877,13 +1966,13 @@
         </w:rPr>
         <w:t xml:space="preserve">The observed pattern is upward, to higher latitudes and elevations as populations track their preferred environments (Sexton et. al 2009; Ackerly 2003; Parmesan 2006). </w:t>
       </w:r>
-      <w:commentRangeEnd w:id="11"/>
+      <w:commentRangeEnd w:id="9"/>
       <w:r>
         <w:rPr>
           <w:rStyle w:val="CommentReference"/>
           <w:rFonts w:ascii="Adobe Devanagari" w:hAnsi="Adobe Devanagari"/>
         </w:rPr>
-        <w:commentReference w:id="11"/>
+        <w:commentReference w:id="9"/>
       </w:r>
       <w:r>
         <w:rPr>
@@ -2014,15 +2103,15 @@
         </w:rPr>
         <w:t xml:space="preserve">Because edge populations may see more variability in survival and reproduction due to the frequency at which they must respond to limiting factors (Sexton et. al 2011), </w:t>
       </w:r>
-      <w:commentRangeEnd w:id="10"/>
+      <w:commentRangeEnd w:id="8"/>
       <w:r>
         <w:rPr>
           <w:rStyle w:val="CommentReference"/>
           <w:rFonts w:ascii="Adobe Devanagari" w:hAnsi="Adobe Devanagari"/>
         </w:rPr>
-        <w:commentReference w:id="10"/>
-      </w:r>
-      <w:commentRangeStart w:id="12"/>
+        <w:commentReference w:id="8"/>
+      </w:r>
+      <w:commentRangeStart w:id="10"/>
       <w:r>
         <w:rPr>
           <w:rFonts w:ascii="Adobe Devanagari" w:hAnsi="Adobe Devanagari" w:cs="Times New Roman"/>
@@ -2030,13 +2119,13 @@
         </w:rPr>
         <w:t>range extremes are a unique opportunity to understand current modes of community assembly, as well as to predict species’ future responses to climate change.</w:t>
       </w:r>
-      <w:commentRangeEnd w:id="12"/>
+      <w:commentRangeEnd w:id="10"/>
       <w:r>
         <w:rPr>
           <w:rStyle w:val="CommentReference"/>
           <w:rFonts w:ascii="Adobe Devanagari" w:hAnsi="Adobe Devanagari"/>
         </w:rPr>
-        <w:commentReference w:id="12"/>
+        <w:commentReference w:id="10"/>
       </w:r>
     </w:p>
     <w:p>
@@ -2224,7 +2313,7 @@
         </w:rPr>
         <w:t>On average, temperature decreases approaching the poles on the order of -</w:t>
       </w:r>
-      <w:ins w:id="13" w:author="Elizabeth Wolkovich" w:date="2016-12-11T18:01:00Z">
+      <w:ins w:id="11" w:author="Elizabeth Wolkovich" w:date="2016-12-11T18:01:00Z">
         <w:r>
           <w:rPr>
             <w:rFonts w:ascii="Adobe Devanagari" w:hAnsi="Adobe Devanagari" w:cs="Times New Roman"/>
@@ -2268,7 +2357,7 @@
         </w:rPr>
         <w:t xml:space="preserve"> </w:t>
       </w:r>
-      <w:commentRangeStart w:id="14"/>
+      <w:commentRangeStart w:id="12"/>
       <w:r>
         <w:rPr>
           <w:rFonts w:ascii="Adobe Devanagari" w:hAnsi="Adobe Devanagari" w:cs="Times New Roman"/>
@@ -2283,13 +2372,13 @@
         </w:rPr>
         <w:t>egrate species interactions and environmental stressors as predictors of a species’ future distributions with regards to climate change.</w:t>
       </w:r>
-      <w:commentRangeEnd w:id="14"/>
+      <w:commentRangeEnd w:id="12"/>
       <w:r>
         <w:rPr>
           <w:rStyle w:val="CommentReference"/>
           <w:rFonts w:ascii="Adobe Devanagari" w:hAnsi="Adobe Devanagari"/>
         </w:rPr>
-        <w:commentReference w:id="14"/>
+        <w:commentReference w:id="12"/>
       </w:r>
     </w:p>
     <w:p>
@@ -2420,7 +2509,7 @@
         </w:rPr>
         <w:t xml:space="preserve">species would become less </w:t>
       </w:r>
-      <w:commentRangeStart w:id="15"/>
+      <w:commentRangeStart w:id="13"/>
       <w:r>
         <w:rPr>
           <w:rFonts w:ascii="Adobe Devanagari" w:hAnsi="Adobe Devanagari" w:cs="Times New Roman"/>
@@ -2428,13 +2517,13 @@
         </w:rPr>
         <w:t xml:space="preserve">competitive </w:t>
       </w:r>
-      <w:commentRangeEnd w:id="15"/>
+      <w:commentRangeEnd w:id="13"/>
       <w:r>
         <w:rPr>
           <w:rStyle w:val="CommentReference"/>
           <w:rFonts w:ascii="Adobe Devanagari" w:hAnsi="Adobe Devanagari"/>
         </w:rPr>
-        <w:commentReference w:id="15"/>
+        <w:commentReference w:id="13"/>
       </w:r>
       <w:r>
         <w:rPr>
@@ -2483,7 +2572,7 @@
         </w:rPr>
         <w:t xml:space="preserve">A2: Finally, it is a possibility that competition is not predicted by position in its climatic or latitudinal range, indicating that local factors </w:t>
       </w:r>
-      <w:ins w:id="16" w:author="Elizabeth Wolkovich" w:date="2016-12-11T18:03:00Z">
+      <w:ins w:id="14" w:author="Elizabeth Wolkovich" w:date="2016-12-11T18:03:00Z">
         <w:r>
           <w:rPr>
             <w:rFonts w:ascii="Adobe Devanagari" w:hAnsi="Adobe Devanagari" w:cs="Times New Roman"/>
@@ -2499,7 +2588,7 @@
         </w:rPr>
         <w:t xml:space="preserve">might matter more within each population. </w:t>
       </w:r>
-      <w:commentRangeStart w:id="17"/>
+      <w:commentRangeStart w:id="15"/>
       <w:r>
         <w:rPr>
           <w:rFonts w:ascii="Adobe Devanagari" w:hAnsi="Adobe Devanagari" w:cs="Times New Roman"/>
@@ -2507,13 +2596,13 @@
         </w:rPr>
         <w:t>Similarly</w:t>
       </w:r>
-      <w:commentRangeEnd w:id="17"/>
+      <w:commentRangeEnd w:id="15"/>
       <w:r>
         <w:rPr>
           <w:rStyle w:val="CommentReference"/>
           <w:rFonts w:ascii="Adobe Devanagari" w:hAnsi="Adobe Devanagari"/>
         </w:rPr>
-        <w:commentReference w:id="17"/>
+        <w:commentReference w:id="15"/>
       </w:r>
       <w:r>
         <w:rPr>
@@ -2549,7 +2638,7 @@
         </w:rPr>
         <w:t xml:space="preserve">Looking at a woody species’ competitiveness across a latitudinal gradient provides information into the part that biotic factors play in its realized niche, and the possible effects of those biotic factors in a warming environment. </w:t>
       </w:r>
-      <w:commentRangeStart w:id="18"/>
+      <w:commentRangeStart w:id="16"/>
       <w:r>
         <w:rPr>
           <w:rFonts w:ascii="Adobe Devanagari" w:hAnsi="Adobe Devanagari" w:cs="Times New Roman"/>
@@ -2557,13 +2646,13 @@
         </w:rPr>
         <w:t>Since species often track their optimal environment (Ackerly 2003), strong limiting factors due to competitiveness may indicate that a species will not be able to migrate at a rate sufficient to account for population loss at their southern range edge.</w:t>
       </w:r>
-      <w:commentRangeEnd w:id="18"/>
+      <w:commentRangeEnd w:id="16"/>
       <w:r>
         <w:rPr>
           <w:rStyle w:val="CommentReference"/>
           <w:rFonts w:ascii="Adobe Devanagari" w:hAnsi="Adobe Devanagari"/>
         </w:rPr>
-        <w:commentReference w:id="18"/>
+        <w:commentReference w:id="16"/>
       </w:r>
     </w:p>
     <w:p>
@@ -2598,7 +2687,7 @@
         </w:rPr>
         <w:t>trees at their range extremes</w:t>
       </w:r>
-      <w:ins w:id="19" w:author="Elizabeth Wolkovich" w:date="2016-12-11T18:04:00Z">
+      <w:ins w:id="17" w:author="Elizabeth Wolkovich" w:date="2016-12-11T18:04:00Z">
         <w:r>
           <w:rPr>
             <w:rFonts w:ascii="Adobe Devanagari" w:hAnsi="Adobe Devanagari" w:cs="Times New Roman"/>
@@ -2635,7 +2724,7 @@
         </w:rPr>
         <w:t xml:space="preserve">I predicted that their functional traits would </w:t>
       </w:r>
-      <w:commentRangeStart w:id="20"/>
+      <w:commentRangeStart w:id="18"/>
       <w:r>
         <w:rPr>
           <w:rFonts w:ascii="Adobe Devanagari" w:hAnsi="Adobe Devanagari" w:cs="Times New Roman"/>
@@ -2650,13 +2739,13 @@
         </w:rPr>
         <w:t xml:space="preserve"> plasticity </w:t>
       </w:r>
-      <w:commentRangeEnd w:id="20"/>
+      <w:commentRangeEnd w:id="18"/>
       <w:r>
         <w:rPr>
           <w:rStyle w:val="CommentReference"/>
           <w:rFonts w:ascii="Adobe Devanagari" w:hAnsi="Adobe Devanagari"/>
         </w:rPr>
-        <w:commentReference w:id="20"/>
+        <w:commentReference w:id="18"/>
       </w:r>
       <w:r>
         <w:rPr>
@@ -2733,7 +2822,7 @@
         <w:tab/>
         <w:t xml:space="preserve">A2: </w:t>
       </w:r>
-      <w:del w:id="21" w:author="Elizabeth Wolkovich" w:date="2016-12-11T18:05:00Z">
+      <w:del w:id="19" w:author="Elizabeth Wolkovich" w:date="2016-12-11T18:05:00Z">
         <w:r>
           <w:rPr>
             <w:rFonts w:ascii="Adobe Devanagari" w:hAnsi="Adobe Devanagari" w:cs="Times New Roman"/>
@@ -2742,7 +2831,7 @@
           <w:delText>On the other hand</w:delText>
         </w:r>
       </w:del>
-      <w:ins w:id="22" w:author="Elizabeth Wolkovich" w:date="2016-12-11T18:05:00Z">
+      <w:ins w:id="20" w:author="Elizabeth Wolkovich" w:date="2016-12-11T18:05:00Z">
         <w:r>
           <w:rPr>
             <w:rFonts w:ascii="Adobe Devanagari" w:hAnsi="Adobe Devanagari" w:cs="Times New Roman"/>
@@ -2792,7 +2881,7 @@
         </w:rPr>
         <w:t xml:space="preserve">that other rules of community assembly are playing a larger part in the determining of range limits, </w:t>
       </w:r>
-      <w:commentRangeStart w:id="23"/>
+      <w:commentRangeStart w:id="21"/>
       <w:r>
         <w:rPr>
           <w:rFonts w:ascii="Adobe Devanagari" w:hAnsi="Adobe Devanagari" w:cs="Times New Roman"/>
@@ -2800,13 +2889,13 @@
         </w:rPr>
         <w:t xml:space="preserve">such as competition </w:t>
       </w:r>
-      <w:commentRangeEnd w:id="23"/>
+      <w:commentRangeEnd w:id="21"/>
       <w:r>
         <w:rPr>
           <w:rStyle w:val="CommentReference"/>
           <w:rFonts w:ascii="Adobe Devanagari" w:hAnsi="Adobe Devanagari"/>
         </w:rPr>
-        <w:commentReference w:id="23"/>
+        <w:commentReference w:id="21"/>
       </w:r>
       <w:r>
         <w:rPr>
@@ -2829,7 +2918,7 @@
         </w:rPr>
         <w:t>By examining community composition of certain woody species in conjunction with their corresponding functional traits across this latitudinal gradient, we can better predict how species composition will change at the forest level. In looking at both the community composition of species at these sites and their functional traits specifically at the range limits, we can understand which species are most at risk with the changing environment, and why they might not survive.</w:t>
       </w:r>
-      <w:ins w:id="24" w:author="Elizabeth Wolkovich" w:date="2016-12-11T18:06:00Z">
+      <w:ins w:id="22" w:author="Elizabeth Wolkovich" w:date="2016-12-11T18:06:00Z">
         <w:r>
           <w:rPr>
             <w:rFonts w:ascii="Adobe Devanagari" w:hAnsi="Adobe Devanagari" w:cs="Times New Roman"/>
@@ -2837,7 +2926,7 @@
           <w:t xml:space="preserve"> You should add here something along the lines of ‘Here I report on a study to test the hypotheses by doing X, Y, Z.</w:t>
         </w:r>
       </w:ins>
-      <w:ins w:id="25" w:author="Elizabeth Wolkovich" w:date="2016-12-11T18:07:00Z">
+      <w:ins w:id="23" w:author="Elizabeth Wolkovich" w:date="2016-12-11T18:07:00Z">
         <w:r>
           <w:rPr>
             <w:rFonts w:ascii="Adobe Devanagari" w:hAnsi="Adobe Devanagari" w:cs="Times New Roman"/>
@@ -3105,7 +3194,7 @@
           <w:rStyle w:val="CommentReference"/>
           <w:rFonts w:ascii="Adobe Devanagari" w:hAnsi="Adobe Devanagari"/>
         </w:rPr>
-        <w:commentReference w:id="26"/>
+        <w:commentReference w:id="24"/>
       </w:r>
       <w:r>
         <w:rPr>
@@ -5899,7 +5988,7 @@
 
 <file path=word/comments.xml><?xml version="1.0" encoding="utf-8"?>
 <w:comments xmlns:wpc="http://schemas.microsoft.com/office/word/2010/wordprocessingCanvas" xmlns:mo="http://schemas.microsoft.com/office/mac/office/2008/main" xmlns:mc="http://schemas.openxmlformats.org/markup-compatibility/2006" xmlns:mv="urn:schemas-microsoft-com:mac:vml" xmlns:o="urn:schemas-microsoft-com:office:office" xmlns:r="http://schemas.openxmlformats.org/officeDocument/2006/relationships" xmlns:m="http://schemas.openxmlformats.org/officeDocument/2006/math" xmlns:v="urn:schemas-microsoft-com:vml" xmlns:wp14="http://schemas.microsoft.com/office/word/2010/wordprocessingDrawing" xmlns:wp="http://schemas.openxmlformats.org/drawingml/2006/wordprocessingDrawing" xmlns:w10="urn:schemas-microsoft-com:office:word" xmlns:w="http://schemas.openxmlformats.org/wordprocessingml/2006/main" xmlns:w14="http://schemas.microsoft.com/office/word/2010/wordml" xmlns:w15="http://schemas.microsoft.com/office/word/2012/wordml" xmlns:wpg="http://schemas.microsoft.com/office/word/2010/wordprocessingGroup" xmlns:wpi="http://schemas.microsoft.com/office/word/2010/wordprocessingInk" xmlns:wne="http://schemas.microsoft.com/office/word/2006/wordml" xmlns:wps="http://schemas.microsoft.com/office/word/2010/wordprocessingShape" mc:Ignorable="w14 w15 wp14">
-  <w:comment w:id="4" w:author="Elizabeth Wolkovich" w:date="2016-12-11T17:53:00Z" w:initials="EW">
+  <w:comment w:id="2" w:author="Elizabeth Wolkovich" w:date="2016-12-11T17:53:00Z" w:initials="EW">
     <w:p>
       <w:pPr>
         <w:pStyle w:val="CommentText"/>
@@ -5915,7 +6004,7 @@
       </w:r>
     </w:p>
   </w:comment>
-  <w:comment w:id="6" w:author="Elizabeth Wolkovich" w:date="2016-12-11T17:54:00Z" w:initials="EW">
+  <w:comment w:id="4" w:author="Elizabeth Wolkovich" w:date="2016-12-11T17:54:00Z" w:initials="EW">
     <w:p>
       <w:pPr>
         <w:pStyle w:val="CommentText"/>
@@ -5928,6 +6017,22 @@
       </w:r>
       <w:r>
         <w:t xml:space="preserve">Move up, then go through various traits. </w:t>
+      </w:r>
+    </w:p>
+  </w:comment>
+  <w:comment w:id="7" w:author="Elizabeth Wolkovich" w:date="2016-12-11T17:56:00Z" w:initials="EW">
+    <w:p>
+      <w:pPr>
+        <w:pStyle w:val="CommentText"/>
+      </w:pPr>
+      <w:r>
+        <w:rPr>
+          <w:rStyle w:val="CommentReference"/>
+        </w:rPr>
+        <w:annotationRef/>
+      </w:r>
+      <w:r>
+        <w:t>Add caption to figure And refer to it in text!</w:t>
       </w:r>
     </w:p>
   </w:comment>
@@ -5943,11 +6048,11 @@
         <w:annotationRef/>
       </w:r>
       <w:r>
-        <w:t>Add caption to figure And refer to it in text!</w:t>
+        <w:t>Nice!</w:t>
       </w:r>
     </w:p>
   </w:comment>
-  <w:comment w:id="11" w:author="Elizabeth Wolkovich" w:date="2016-12-11T17:56:00Z" w:initials="EW">
+  <w:comment w:id="8" w:author="Elizabeth Wolkovich" w:date="2016-12-11T17:59:00Z" w:initials="EW">
     <w:p>
       <w:pPr>
         <w:pStyle w:val="CommentText"/>
@@ -5959,7 +6064,7 @@
         <w:annotationRef/>
       </w:r>
       <w:r>
-        <w:t>Nice!</w:t>
+        <w:t>Shorten a little so you can get to why this matters sooner?</w:t>
       </w:r>
     </w:p>
   </w:comment>
@@ -5975,11 +6080,11 @@
         <w:annotationRef/>
       </w:r>
       <w:r>
-        <w:t>Shorten a little so you can get to why this matters sooner?</w:t>
+        <w:t>Yes! Nice way of saying these two points you’re hitting on but you probably need to make this point earlier in this section to the reader. Could you re-work this as an opening section to the reader? And then here, at the end, make the point more specifically about WHAT range work with 1-2 years of data can tell us in relation to climate change. The connection is important to make so have a good setup here for the next section.</w:t>
       </w:r>
     </w:p>
   </w:comment>
-  <w:comment w:id="12" w:author="Elizabeth Wolkovich" w:date="2016-12-11T17:59:00Z" w:initials="EW">
+  <w:comment w:id="12" w:author="Elizabeth Wolkovich" w:date="2016-12-11T18:02:00Z" w:initials="EW">
     <w:p>
       <w:pPr>
         <w:pStyle w:val="CommentText"/>
@@ -5991,11 +6096,11 @@
         <w:annotationRef/>
       </w:r>
       <w:r>
-        <w:t>Yes! Nice way of saying these two points you’re hitting on but you probably need to make this point earlier in this section to the reader. Could you re-work this as an opening section to the reader? And then here, at the end, make the point more specifically about WHAT range work with 1-2 years of data can tell us in relation to climate change. The connection is important to make so have a good setup here for the next section.</w:t>
+        <w:t>Can you connect back at all to the above of what drives edges and how this might matter to understanding climate change induced range shifts? And/or can you be more specific about how to tie latitudinal studies to predictions of what will happen in the future?</w:t>
       </w:r>
     </w:p>
   </w:comment>
-  <w:comment w:id="14" w:author="Elizabeth Wolkovich" w:date="2016-12-11T18:02:00Z" w:initials="EW">
+  <w:comment w:id="13" w:author="Elizabeth Wolkovich" w:date="2016-12-11T18:02:00Z" w:initials="EW">
     <w:p>
       <w:pPr>
         <w:pStyle w:val="CommentText"/>
@@ -6007,11 +6112,11 @@
         <w:annotationRef/>
       </w:r>
       <w:r>
-        <w:t>Can you connect back at all to the above of what drives edges and how this might matter to understanding climate change induced range shifts? And/or can you be more specific about how to tie latitudinal studies to predictions of what will happen in the future?</w:t>
+        <w:t>Good – you need to mention this word above a little more.</w:t>
       </w:r>
     </w:p>
   </w:comment>
-  <w:comment w:id="15" w:author="Elizabeth Wolkovich" w:date="2016-12-11T18:02:00Z" w:initials="EW">
+  <w:comment w:id="15" w:author="Elizabeth Wolkovich" w:date="2016-12-11T18:03:00Z" w:initials="EW">
     <w:p>
       <w:pPr>
         <w:pStyle w:val="CommentText"/>
@@ -6023,11 +6128,11 @@
         <w:annotationRef/>
       </w:r>
       <w:r>
-        <w:t>Good – you need to mention this word above a little more.</w:t>
+        <w:t>Or do you mean ‘in this scenraio’…?</w:t>
       </w:r>
     </w:p>
   </w:comment>
-  <w:comment w:id="17" w:author="Elizabeth Wolkovich" w:date="2016-12-11T18:03:00Z" w:initials="EW">
+  <w:comment w:id="16" w:author="Elizabeth Wolkovich" w:date="2016-12-11T18:04:00Z" w:initials="EW">
     <w:p>
       <w:pPr>
         <w:pStyle w:val="CommentText"/>
@@ -6039,7 +6144,7 @@
         <w:annotationRef/>
       </w:r>
       <w:r>
-        <w:t>Or do you mean ‘in this scenraio’…?</w:t>
+        <w:t>Good! Make this point above.</w:t>
       </w:r>
     </w:p>
   </w:comment>
@@ -6055,11 +6160,11 @@
         <w:annotationRef/>
       </w:r>
       <w:r>
-        <w:t>Good! Make this point above.</w:t>
+        <w:t>Missing word?</w:t>
       </w:r>
     </w:p>
   </w:comment>
-  <w:comment w:id="20" w:author="Elizabeth Wolkovich" w:date="2016-12-11T18:04:00Z" w:initials="EW">
+  <w:comment w:id="21" w:author="Elizabeth Wolkovich" w:date="2016-12-11T18:05:00Z" w:initials="EW">
     <w:p>
       <w:pPr>
         <w:pStyle w:val="CommentText"/>
@@ -6071,27 +6176,11 @@
         <w:annotationRef/>
       </w:r>
       <w:r>
-        <w:t>Missing word?</w:t>
+        <w:t>“Which I will test (see H1)…”</w:t>
       </w:r>
     </w:p>
   </w:comment>
-  <w:comment w:id="23" w:author="Elizabeth Wolkovich" w:date="2016-12-11T18:05:00Z" w:initials="EW">
-    <w:p>
-      <w:pPr>
-        <w:pStyle w:val="CommentText"/>
-      </w:pPr>
-      <w:r>
-        <w:rPr>
-          <w:rStyle w:val="CommentReference"/>
-        </w:rPr>
-        <w:annotationRef/>
-      </w:r>
-      <w:r>
-        <w:t>“Which I will test (see H1)…”</w:t>
-      </w:r>
-    </w:p>
-  </w:comment>
-  <w:comment w:id="26" w:author="Elizabeth Wolkovich" w:date="2016-12-11T18:09:00Z" w:initials="EW">
+  <w:comment w:id="24" w:author="Elizabeth Wolkovich" w:date="2016-12-11T18:09:00Z" w:initials="EW">
     <w:p>
       <w:pPr>
         <w:pStyle w:val="CommentText"/>
@@ -6243,7 +6332,7 @@
         <w:rStyle w:val="PageNumber"/>
         <w:noProof/>
       </w:rPr>
-      <w:t>2</w:t>
+      <w:t>3</w:t>
     </w:r>
     <w:r>
       <w:rPr>
@@ -7682,7 +7771,7 @@
 </file>
 
 <file path=customXml/itemProps1.xml><?xml version="1.0" encoding="utf-8"?>
-<ds:datastoreItem xmlns:ds="http://schemas.openxmlformats.org/officeDocument/2006/customXml" ds:itemID="{2AC6B43F-A31A-DF42-A20D-36203E4CF621}">
+<ds:datastoreItem xmlns:ds="http://schemas.openxmlformats.org/officeDocument/2006/customXml" ds:itemID="{110A03C0-3822-5C40-8D66-3DC108B8B3A2}">
   <ds:schemaRefs>
     <ds:schemaRef ds:uri="http://schemas.openxmlformats.org/officeDocument/2006/bibliography"/>
   </ds:schemaRefs>

</xml_diff>